<commit_message>
Date: 25 Dec 2025
</commit_message>
<xml_diff>
--- a/Notes.docx
+++ b/Notes.docx
@@ -4777,6 +4777,389 @@
         </w:rPr>
         <w:t xml:space="preserve"> Will return the URL of the page which is opened in browser. (String)</w:t>
       </w:r>
+    </w:p>
+    <w:p>
+      <w:pPr>
+        <w:pStyle w:val="ListParagraph"/>
+        <w:numPr>
+          <w:ilvl w:val="0"/>
+          <w:numId w:val="13"/>
+        </w:numPr>
+        <w:rPr>
+          <w:sz w:val="24"/>
+          <w:szCs w:val="22"/>
+        </w:rPr>
+      </w:pPr>
+      <w:r>
+        <w:rPr>
+          <w:sz w:val="24"/>
+          <w:szCs w:val="22"/>
+        </w:rPr>
+        <w:t xml:space="preserve">getPageSource() </w:t>
+      </w:r>
+      <w:r>
+        <w:rPr>
+          <w:sz w:val="24"/>
+          <w:szCs w:val="22"/>
+        </w:rPr>
+        <w:sym w:font="Wingdings" w:char="F0E0"/>
+      </w:r>
+      <w:r>
+        <w:rPr>
+          <w:sz w:val="24"/>
+          <w:szCs w:val="22"/>
+        </w:rPr>
+        <w:t xml:space="preserve"> will return the rendered HTML of the page. (String)</w:t>
+      </w:r>
+    </w:p>
+    <w:p>
+      <w:pPr>
+        <w:pStyle w:val="ListParagraph"/>
+        <w:numPr>
+          <w:ilvl w:val="0"/>
+          <w:numId w:val="13"/>
+        </w:numPr>
+        <w:rPr>
+          <w:sz w:val="24"/>
+          <w:szCs w:val="22"/>
+        </w:rPr>
+      </w:pPr>
+      <w:r>
+        <w:rPr>
+          <w:sz w:val="24"/>
+          <w:szCs w:val="22"/>
+        </w:rPr>
+        <w:t xml:space="preserve">findElement() </w:t>
+      </w:r>
+      <w:r>
+        <w:rPr>
+          <w:sz w:val="24"/>
+          <w:szCs w:val="22"/>
+        </w:rPr>
+        <w:sym w:font="Wingdings" w:char="F0E0"/>
+      </w:r>
+      <w:r>
+        <w:rPr>
+          <w:sz w:val="24"/>
+          <w:szCs w:val="22"/>
+        </w:rPr>
+        <w:t xml:space="preserve"> Will find and return the single control on the web page. (WebElement)</w:t>
+      </w:r>
+    </w:p>
+    <w:p>
+      <w:pPr>
+        <w:rPr>
+          <w:sz w:val="24"/>
+          <w:szCs w:val="22"/>
+        </w:rPr>
+      </w:pPr>
+    </w:p>
+    <w:p>
+      <w:pPr>
+        <w:rPr>
+          <w:b/>
+          <w:bCs/>
+          <w:sz w:val="24"/>
+          <w:szCs w:val="22"/>
+        </w:rPr>
+      </w:pPr>
+      <w:r>
+        <w:rPr>
+          <w:b/>
+          <w:bCs/>
+          <w:sz w:val="24"/>
+          <w:szCs w:val="22"/>
+        </w:rPr>
+        <w:t>Common Exceptions in WebDriver</w:t>
+      </w:r>
+    </w:p>
+    <w:p>
+      <w:pPr>
+        <w:pStyle w:val="ListParagraph"/>
+        <w:numPr>
+          <w:ilvl w:val="0"/>
+          <w:numId w:val="14"/>
+        </w:numPr>
+        <w:rPr>
+          <w:sz w:val="24"/>
+          <w:szCs w:val="22"/>
+        </w:rPr>
+      </w:pPr>
+      <w:r>
+        <w:rPr>
+          <w:sz w:val="24"/>
+          <w:szCs w:val="22"/>
+        </w:rPr>
+        <w:lastRenderedPageBreak/>
+        <w:t xml:space="preserve">InvalidArgumentException </w:t>
+      </w:r>
+      <w:r>
+        <w:rPr>
+          <w:sz w:val="24"/>
+          <w:szCs w:val="22"/>
+        </w:rPr>
+        <w:sym w:font="Wingdings" w:char="F0E0"/>
+      </w:r>
+      <w:r>
+        <w:rPr>
+          <w:sz w:val="24"/>
+          <w:szCs w:val="22"/>
+        </w:rPr>
+        <w:t xml:space="preserve"> You have passed relative URL. get() method expects absolute URL. Which starts with http</w:t>
+      </w:r>
+    </w:p>
+    <w:p>
+      <w:pPr>
+        <w:rPr>
+          <w:sz w:val="24"/>
+          <w:szCs w:val="22"/>
+        </w:rPr>
+      </w:pPr>
+    </w:p>
+    <w:p>
+      <w:pPr>
+        <w:rPr>
+          <w:sz w:val="24"/>
+          <w:szCs w:val="22"/>
+        </w:rPr>
+      </w:pPr>
+      <w:r>
+        <w:rPr>
+          <w:noProof/>
+          <w:lang w:eastAsia="en-IN"/>
+        </w:rPr>
+        <w:drawing>
+          <wp:inline distT="0" distB="0" distL="0" distR="0" wp14:anchorId="1653D93E" wp14:editId="487E569A">
+            <wp:extent cx="3466878" cy="2001328"/>
+            <wp:effectExtent l="0" t="0" r="635" b="0"/>
+            <wp:docPr id="1" name="Picture 1"/>
+            <wp:cNvGraphicFramePr>
+              <a:graphicFrameLocks xmlns:a="http://schemas.openxmlformats.org/drawingml/2006/main" noChangeAspect="1"/>
+            </wp:cNvGraphicFramePr>
+            <a:graphic xmlns:a="http://schemas.openxmlformats.org/drawingml/2006/main">
+              <a:graphicData uri="http://schemas.openxmlformats.org/drawingml/2006/picture">
+                <pic:pic xmlns:pic="http://schemas.openxmlformats.org/drawingml/2006/picture">
+                  <pic:nvPicPr>
+                    <pic:cNvPr id="1" name=""/>
+                    <pic:cNvPicPr/>
+                  </pic:nvPicPr>
+                  <pic:blipFill rotWithShape="1">
+                    <a:blip r:embed="rId6"/>
+                    <a:srcRect l="23634" t="17935" r="15866" b="19951"/>
+                    <a:stretch/>
+                  </pic:blipFill>
+                  <pic:spPr bwMode="auto">
+                    <a:xfrm>
+                      <a:off x="0" y="0"/>
+                      <a:ext cx="3467555" cy="2001719"/>
+                    </a:xfrm>
+                    <a:prstGeom prst="rect">
+                      <a:avLst/>
+                    </a:prstGeom>
+                    <a:ln>
+                      <a:noFill/>
+                    </a:ln>
+                    <a:extLst>
+                      <a:ext uri="{53640926-AAD7-44D8-BBD7-CCE9431645EC}">
+                        <a14:shadowObscured xmlns:a14="http://schemas.microsoft.com/office/drawing/2010/main"/>
+                      </a:ext>
+                    </a:extLst>
+                  </pic:spPr>
+                </pic:pic>
+              </a:graphicData>
+            </a:graphic>
+          </wp:inline>
+        </w:drawing>
+      </w:r>
+    </w:p>
+    <w:p>
+      <w:pPr>
+        <w:rPr>
+          <w:sz w:val="24"/>
+          <w:szCs w:val="22"/>
+        </w:rPr>
+      </w:pPr>
+    </w:p>
+    <w:p>
+      <w:pPr>
+        <w:rPr>
+          <w:b/>
+          <w:bCs/>
+          <w:sz w:val="24"/>
+          <w:szCs w:val="22"/>
+        </w:rPr>
+      </w:pPr>
+      <w:r>
+        <w:rPr>
+          <w:b/>
+          <w:bCs/>
+          <w:sz w:val="24"/>
+          <w:szCs w:val="22"/>
+        </w:rPr>
+        <w:t>WebElement</w:t>
+      </w:r>
+    </w:p>
+    <w:p>
+      <w:pPr>
+        <w:pStyle w:val="ListParagraph"/>
+        <w:numPr>
+          <w:ilvl w:val="0"/>
+          <w:numId w:val="15"/>
+        </w:numPr>
+        <w:rPr>
+          <w:sz w:val="24"/>
+          <w:szCs w:val="22"/>
+        </w:rPr>
+      </w:pPr>
+      <w:r>
+        <w:rPr>
+          <w:sz w:val="24"/>
+          <w:szCs w:val="22"/>
+        </w:rPr>
+        <w:t>Every control on the page (like textbox, command button, link, drop down list, radio button, options from drop down list etc</w:t>
+      </w:r>
+      <w:r>
+        <w:rPr>
+          <w:sz w:val="24"/>
+          <w:szCs w:val="22"/>
+        </w:rPr>
+        <w:t>.</w:t>
+      </w:r>
+      <w:r>
+        <w:rPr>
+          <w:sz w:val="24"/>
+          <w:szCs w:val="22"/>
+        </w:rPr>
+        <w:t>) are treated as WebElement.</w:t>
+      </w:r>
+    </w:p>
+    <w:p>
+      <w:pPr>
+        <w:pStyle w:val="ListParagraph"/>
+        <w:numPr>
+          <w:ilvl w:val="0"/>
+          <w:numId w:val="15"/>
+        </w:numPr>
+        <w:rPr>
+          <w:sz w:val="24"/>
+          <w:szCs w:val="22"/>
+        </w:rPr>
+      </w:pPr>
+      <w:r>
+        <w:rPr>
+          <w:sz w:val="24"/>
+          <w:szCs w:val="22"/>
+        </w:rPr>
+        <w:t>WebElement is an interface in Java.</w:t>
+      </w:r>
+    </w:p>
+    <w:p>
+      <w:pPr>
+        <w:pStyle w:val="ListParagraph"/>
+        <w:numPr>
+          <w:ilvl w:val="0"/>
+          <w:numId w:val="15"/>
+        </w:numPr>
+        <w:rPr>
+          <w:sz w:val="24"/>
+          <w:szCs w:val="22"/>
+        </w:rPr>
+      </w:pPr>
+      <w:r>
+        <w:rPr>
+          <w:sz w:val="24"/>
+          <w:szCs w:val="22"/>
+        </w:rPr>
+        <w:t>Every WebElement stores a single control on the page.</w:t>
+      </w:r>
+    </w:p>
+    <w:p>
+      <w:pPr>
+        <w:pStyle w:val="ListParagraph"/>
+        <w:numPr>
+          <w:ilvl w:val="0"/>
+          <w:numId w:val="15"/>
+        </w:numPr>
+        <w:rPr>
+          <w:sz w:val="24"/>
+          <w:szCs w:val="22"/>
+        </w:rPr>
+      </w:pPr>
+      <w:r>
+        <w:rPr>
+          <w:sz w:val="24"/>
+          <w:szCs w:val="22"/>
+        </w:rPr>
+        <w:t>Method</w:t>
+      </w:r>
+    </w:p>
+    <w:p>
+      <w:pPr>
+        <w:pStyle w:val="ListParagraph"/>
+        <w:numPr>
+          <w:ilvl w:val="1"/>
+          <w:numId w:val="15"/>
+        </w:numPr>
+        <w:rPr>
+          <w:sz w:val="24"/>
+          <w:szCs w:val="22"/>
+        </w:rPr>
+      </w:pPr>
+      <w:r>
+        <w:rPr>
+          <w:sz w:val="24"/>
+          <w:szCs w:val="22"/>
+        </w:rPr>
+        <w:t xml:space="preserve">sendKeys() </w:t>
+      </w:r>
+      <w:r>
+        <w:rPr>
+          <w:sz w:val="24"/>
+          <w:szCs w:val="22"/>
+        </w:rPr>
+        <w:sym w:font="Wingdings" w:char="F0E0"/>
+      </w:r>
+      <w:r>
+        <w:rPr>
+          <w:sz w:val="24"/>
+          <w:szCs w:val="22"/>
+        </w:rPr>
+        <w:t xml:space="preserve"> Enter some text in the text box.</w:t>
+      </w:r>
+    </w:p>
+    <w:p>
+      <w:pPr>
+        <w:pStyle w:val="ListParagraph"/>
+        <w:numPr>
+          <w:ilvl w:val="1"/>
+          <w:numId w:val="15"/>
+        </w:numPr>
+        <w:rPr>
+          <w:sz w:val="24"/>
+          <w:szCs w:val="22"/>
+        </w:rPr>
+      </w:pPr>
+      <w:r>
+        <w:rPr>
+          <w:sz w:val="24"/>
+          <w:szCs w:val="22"/>
+        </w:rPr>
+        <w:t xml:space="preserve">click() </w:t>
+      </w:r>
+      <w:r>
+        <w:rPr>
+          <w:sz w:val="24"/>
+          <w:szCs w:val="22"/>
+        </w:rPr>
+        <w:sym w:font="Wingdings" w:char="F0E0"/>
+      </w:r>
+      <w:r>
+        <w:rPr>
+          <w:sz w:val="24"/>
+          <w:szCs w:val="22"/>
+        </w:rPr>
+        <w:t xml:space="preserve"> Will click on the control.</w:t>
+      </w:r>
       <w:bookmarkStart w:id="0" w:name="_GoBack"/>
       <w:bookmarkEnd w:id="0"/>
     </w:p>
@@ -4804,42 +5187,253 @@
           <w:sz w:val="24"/>
           <w:szCs w:val="22"/>
         </w:rPr>
-        <w:t>Common Exceptions in WebDriver</w:t>
-      </w:r>
-    </w:p>
-    <w:p>
-      <w:pPr>
-        <w:pStyle w:val="ListParagraph"/>
-        <w:numPr>
-          <w:ilvl w:val="0"/>
-          <w:numId w:val="14"/>
-        </w:numPr>
-        <w:rPr>
-          <w:sz w:val="24"/>
-          <w:szCs w:val="22"/>
-        </w:rPr>
-      </w:pPr>
-      <w:r>
-        <w:rPr>
-          <w:sz w:val="24"/>
-          <w:szCs w:val="22"/>
-        </w:rPr>
-        <w:t xml:space="preserve">InvalidArgumentException </w:t>
-      </w:r>
-      <w:r>
-        <w:rPr>
-          <w:sz w:val="24"/>
-          <w:szCs w:val="22"/>
-        </w:rPr>
-        <w:sym w:font="Wingdings" w:char="F0E0"/>
-      </w:r>
-      <w:r>
-        <w:rPr>
-          <w:sz w:val="24"/>
-          <w:szCs w:val="22"/>
-        </w:rPr>
-        <w:t xml:space="preserve"> You have passed relative URL. get() method expects absolute URL. Which starts with http</w:t>
-      </w:r>
+        <w:t>Locators:</w:t>
+      </w:r>
+    </w:p>
+    <w:p>
+      <w:pPr>
+        <w:pStyle w:val="ListParagraph"/>
+        <w:numPr>
+          <w:ilvl w:val="0"/>
+          <w:numId w:val="16"/>
+        </w:numPr>
+        <w:rPr>
+          <w:sz w:val="24"/>
+          <w:szCs w:val="22"/>
+        </w:rPr>
+      </w:pPr>
+      <w:r>
+        <w:rPr>
+          <w:sz w:val="24"/>
+          <w:szCs w:val="22"/>
+        </w:rPr>
+        <w:t xml:space="preserve">Are the way to find out any control / WebElement on the page. </w:t>
+      </w:r>
+    </w:p>
+    <w:p>
+      <w:pPr>
+        <w:pStyle w:val="ListParagraph"/>
+        <w:numPr>
+          <w:ilvl w:val="0"/>
+          <w:numId w:val="16"/>
+        </w:numPr>
+        <w:rPr>
+          <w:sz w:val="24"/>
+          <w:szCs w:val="22"/>
+        </w:rPr>
+      </w:pPr>
+      <w:r>
+        <w:rPr>
+          <w:sz w:val="24"/>
+          <w:szCs w:val="22"/>
+        </w:rPr>
+        <w:t>Actually locators are the strategies to find the control.</w:t>
+      </w:r>
+    </w:p>
+    <w:p>
+      <w:pPr>
+        <w:ind w:left="360"/>
+        <w:rPr>
+          <w:sz w:val="24"/>
+          <w:szCs w:val="22"/>
+        </w:rPr>
+      </w:pPr>
+    </w:p>
+    <w:p>
+      <w:pPr>
+        <w:pStyle w:val="ListParagraph"/>
+        <w:numPr>
+          <w:ilvl w:val="0"/>
+          <w:numId w:val="17"/>
+        </w:numPr>
+        <w:rPr>
+          <w:sz w:val="24"/>
+          <w:szCs w:val="22"/>
+        </w:rPr>
+      </w:pPr>
+      <w:r>
+        <w:rPr>
+          <w:sz w:val="24"/>
+          <w:szCs w:val="22"/>
+        </w:rPr>
+        <w:t>Id</w:t>
+      </w:r>
+    </w:p>
+    <w:p>
+      <w:pPr>
+        <w:pStyle w:val="ListParagraph"/>
+        <w:numPr>
+          <w:ilvl w:val="0"/>
+          <w:numId w:val="17"/>
+        </w:numPr>
+        <w:rPr>
+          <w:sz w:val="24"/>
+          <w:szCs w:val="22"/>
+        </w:rPr>
+      </w:pPr>
+      <w:r>
+        <w:rPr>
+          <w:sz w:val="24"/>
+          <w:szCs w:val="22"/>
+        </w:rPr>
+        <w:t>Name</w:t>
+      </w:r>
+    </w:p>
+    <w:p>
+      <w:pPr>
+        <w:pStyle w:val="ListParagraph"/>
+        <w:numPr>
+          <w:ilvl w:val="0"/>
+          <w:numId w:val="17"/>
+        </w:numPr>
+        <w:rPr>
+          <w:sz w:val="24"/>
+          <w:szCs w:val="22"/>
+        </w:rPr>
+      </w:pPr>
+      <w:r>
+        <w:rPr>
+          <w:sz w:val="24"/>
+          <w:szCs w:val="22"/>
+        </w:rPr>
+        <w:t>ClassName</w:t>
+      </w:r>
+    </w:p>
+    <w:p>
+      <w:pPr>
+        <w:pStyle w:val="ListParagraph"/>
+        <w:numPr>
+          <w:ilvl w:val="0"/>
+          <w:numId w:val="17"/>
+        </w:numPr>
+        <w:rPr>
+          <w:sz w:val="24"/>
+          <w:szCs w:val="22"/>
+        </w:rPr>
+      </w:pPr>
+      <w:r>
+        <w:rPr>
+          <w:sz w:val="24"/>
+          <w:szCs w:val="22"/>
+        </w:rPr>
+        <w:t>CssSelector</w:t>
+      </w:r>
+    </w:p>
+    <w:p>
+      <w:pPr>
+        <w:pStyle w:val="ListParagraph"/>
+        <w:numPr>
+          <w:ilvl w:val="0"/>
+          <w:numId w:val="17"/>
+        </w:numPr>
+        <w:rPr>
+          <w:sz w:val="24"/>
+          <w:szCs w:val="22"/>
+        </w:rPr>
+      </w:pPr>
+      <w:r>
+        <w:rPr>
+          <w:sz w:val="24"/>
+          <w:szCs w:val="22"/>
+        </w:rPr>
+        <w:t>LinkText</w:t>
+      </w:r>
+    </w:p>
+    <w:p>
+      <w:pPr>
+        <w:pStyle w:val="ListParagraph"/>
+        <w:numPr>
+          <w:ilvl w:val="0"/>
+          <w:numId w:val="17"/>
+        </w:numPr>
+        <w:rPr>
+          <w:sz w:val="24"/>
+          <w:szCs w:val="22"/>
+        </w:rPr>
+      </w:pPr>
+      <w:r>
+        <w:rPr>
+          <w:sz w:val="24"/>
+          <w:szCs w:val="22"/>
+        </w:rPr>
+        <w:t>PartialLinkText</w:t>
+      </w:r>
+    </w:p>
+    <w:p>
+      <w:pPr>
+        <w:pStyle w:val="ListParagraph"/>
+        <w:numPr>
+          <w:ilvl w:val="0"/>
+          <w:numId w:val="17"/>
+        </w:numPr>
+        <w:rPr>
+          <w:sz w:val="24"/>
+          <w:szCs w:val="22"/>
+        </w:rPr>
+      </w:pPr>
+      <w:r>
+        <w:rPr>
+          <w:sz w:val="24"/>
+          <w:szCs w:val="22"/>
+        </w:rPr>
+        <w:t>Xpath</w:t>
+      </w:r>
+    </w:p>
+    <w:p>
+      <w:pPr>
+        <w:pStyle w:val="ListParagraph"/>
+        <w:numPr>
+          <w:ilvl w:val="0"/>
+          <w:numId w:val="17"/>
+        </w:numPr>
+        <w:rPr>
+          <w:sz w:val="24"/>
+          <w:szCs w:val="22"/>
+        </w:rPr>
+      </w:pPr>
+      <w:r>
+        <w:rPr>
+          <w:sz w:val="24"/>
+          <w:szCs w:val="22"/>
+        </w:rPr>
+        <w:t>TagName</w:t>
+      </w:r>
+    </w:p>
+    <w:p>
+      <w:pPr>
+        <w:pStyle w:val="ListParagraph"/>
+        <w:numPr>
+          <w:ilvl w:val="0"/>
+          <w:numId w:val="17"/>
+        </w:numPr>
+        <w:rPr>
+          <w:sz w:val="24"/>
+          <w:szCs w:val="22"/>
+        </w:rPr>
+      </w:pPr>
+      <w:r>
+        <w:rPr>
+          <w:sz w:val="24"/>
+          <w:szCs w:val="22"/>
+        </w:rPr>
+        <w:t>RelativeLocator</w:t>
+      </w:r>
+    </w:p>
+    <w:p>
+      <w:pPr>
+        <w:rPr>
+          <w:sz w:val="24"/>
+          <w:szCs w:val="22"/>
+        </w:rPr>
+      </w:pPr>
+    </w:p>
+    <w:p>
+      <w:pPr>
+        <w:rPr>
+          <w:sz w:val="24"/>
+          <w:szCs w:val="22"/>
+        </w:rPr>
+      </w:pPr>
     </w:p>
     <w:sectPr>
       <w:pgSz w:w="11906" w:h="16838"/>
@@ -5411,7 +6005,7 @@
   <w:abstractNum w:abstractNumId="6">
     <w:nsid w:val="45E943CF"/>
     <w:multiLevelType w:val="hybridMultilevel"/>
-    <w:tmpl w:val="5E007998"/>
+    <w:tmpl w:val="8DB25A28"/>
     <w:lvl w:ilvl="0" w:tplc="4009000F">
       <w:start w:val="1"/>
       <w:numFmt w:val="decimal"/>
@@ -5967,6 +6561,95 @@
     </w:lvl>
   </w:abstractNum>
   <w:abstractNum w:abstractNumId="12">
+    <w:nsid w:val="63A8624B"/>
+    <w:multiLevelType w:val="hybridMultilevel"/>
+    <w:tmpl w:val="ABE4FA34"/>
+    <w:lvl w:ilvl="0" w:tplc="4009000F">
+      <w:start w:val="1"/>
+      <w:numFmt w:val="decimal"/>
+      <w:lvlText w:val="%1."/>
+      <w:lvlJc w:val="left"/>
+      <w:pPr>
+        <w:ind w:left="720" w:hanging="360"/>
+      </w:pPr>
+      <w:rPr>
+        <w:rFonts w:hint="default"/>
+      </w:rPr>
+    </w:lvl>
+    <w:lvl w:ilvl="1" w:tplc="40090019" w:tentative="1">
+      <w:start w:val="1"/>
+      <w:numFmt w:val="lowerLetter"/>
+      <w:lvlText w:val="%2."/>
+      <w:lvlJc w:val="left"/>
+      <w:pPr>
+        <w:ind w:left="1440" w:hanging="360"/>
+      </w:pPr>
+    </w:lvl>
+    <w:lvl w:ilvl="2" w:tplc="4009001B" w:tentative="1">
+      <w:start w:val="1"/>
+      <w:numFmt w:val="lowerRoman"/>
+      <w:lvlText w:val="%3."/>
+      <w:lvlJc w:val="right"/>
+      <w:pPr>
+        <w:ind w:left="2160" w:hanging="180"/>
+      </w:pPr>
+    </w:lvl>
+    <w:lvl w:ilvl="3" w:tplc="4009000F" w:tentative="1">
+      <w:start w:val="1"/>
+      <w:numFmt w:val="decimal"/>
+      <w:lvlText w:val="%4."/>
+      <w:lvlJc w:val="left"/>
+      <w:pPr>
+        <w:ind w:left="2880" w:hanging="360"/>
+      </w:pPr>
+    </w:lvl>
+    <w:lvl w:ilvl="4" w:tplc="40090019" w:tentative="1">
+      <w:start w:val="1"/>
+      <w:numFmt w:val="lowerLetter"/>
+      <w:lvlText w:val="%5."/>
+      <w:lvlJc w:val="left"/>
+      <w:pPr>
+        <w:ind w:left="3600" w:hanging="360"/>
+      </w:pPr>
+    </w:lvl>
+    <w:lvl w:ilvl="5" w:tplc="4009001B" w:tentative="1">
+      <w:start w:val="1"/>
+      <w:numFmt w:val="lowerRoman"/>
+      <w:lvlText w:val="%6."/>
+      <w:lvlJc w:val="right"/>
+      <w:pPr>
+        <w:ind w:left="4320" w:hanging="180"/>
+      </w:pPr>
+    </w:lvl>
+    <w:lvl w:ilvl="6" w:tplc="4009000F" w:tentative="1">
+      <w:start w:val="1"/>
+      <w:numFmt w:val="decimal"/>
+      <w:lvlText w:val="%7."/>
+      <w:lvlJc w:val="left"/>
+      <w:pPr>
+        <w:ind w:left="5040" w:hanging="360"/>
+      </w:pPr>
+    </w:lvl>
+    <w:lvl w:ilvl="7" w:tplc="40090019" w:tentative="1">
+      <w:start w:val="1"/>
+      <w:numFmt w:val="lowerLetter"/>
+      <w:lvlText w:val="%8."/>
+      <w:lvlJc w:val="left"/>
+      <w:pPr>
+        <w:ind w:left="5760" w:hanging="360"/>
+      </w:pPr>
+    </w:lvl>
+    <w:lvl w:ilvl="8" w:tplc="4009001B" w:tentative="1">
+      <w:start w:val="1"/>
+      <w:numFmt w:val="lowerRoman"/>
+      <w:lvlText w:val="%9."/>
+      <w:lvlJc w:val="right"/>
+      <w:pPr>
+        <w:ind w:left="6480" w:hanging="180"/>
+      </w:pPr>
+    </w:lvl>
+  </w:abstractNum>
+  <w:abstractNum w:abstractNumId="13">
     <w:nsid w:val="698F6573"/>
     <w:multiLevelType w:val="hybridMultilevel"/>
     <w:tmpl w:val="538221D2"/>
@@ -6079,7 +6762,120 @@
       </w:rPr>
     </w:lvl>
   </w:abstractNum>
-  <w:abstractNum w:abstractNumId="13">
+  <w:abstractNum w:abstractNumId="14">
+    <w:nsid w:val="6C8D1D8E"/>
+    <w:multiLevelType w:val="hybridMultilevel"/>
+    <w:tmpl w:val="3300155A"/>
+    <w:lvl w:ilvl="0" w:tplc="40090001">
+      <w:start w:val="1"/>
+      <w:numFmt w:val="bullet"/>
+      <w:lvlText w:val=""/>
+      <w:lvlJc w:val="left"/>
+      <w:pPr>
+        <w:ind w:left="720" w:hanging="360"/>
+      </w:pPr>
+      <w:rPr>
+        <w:rFonts w:ascii="Symbol" w:hAnsi="Symbol" w:hint="default"/>
+      </w:rPr>
+    </w:lvl>
+    <w:lvl w:ilvl="1" w:tplc="40090003" w:tentative="1">
+      <w:start w:val="1"/>
+      <w:numFmt w:val="bullet"/>
+      <w:lvlText w:val="o"/>
+      <w:lvlJc w:val="left"/>
+      <w:pPr>
+        <w:ind w:left="1440" w:hanging="360"/>
+      </w:pPr>
+      <w:rPr>
+        <w:rFonts w:ascii="Courier New" w:hAnsi="Courier New" w:cs="Courier New" w:hint="default"/>
+      </w:rPr>
+    </w:lvl>
+    <w:lvl w:ilvl="2" w:tplc="40090005" w:tentative="1">
+      <w:start w:val="1"/>
+      <w:numFmt w:val="bullet"/>
+      <w:lvlText w:val=""/>
+      <w:lvlJc w:val="left"/>
+      <w:pPr>
+        <w:ind w:left="2160" w:hanging="360"/>
+      </w:pPr>
+      <w:rPr>
+        <w:rFonts w:ascii="Wingdings" w:hAnsi="Wingdings" w:hint="default"/>
+      </w:rPr>
+    </w:lvl>
+    <w:lvl w:ilvl="3" w:tplc="40090001" w:tentative="1">
+      <w:start w:val="1"/>
+      <w:numFmt w:val="bullet"/>
+      <w:lvlText w:val=""/>
+      <w:lvlJc w:val="left"/>
+      <w:pPr>
+        <w:ind w:left="2880" w:hanging="360"/>
+      </w:pPr>
+      <w:rPr>
+        <w:rFonts w:ascii="Symbol" w:hAnsi="Symbol" w:hint="default"/>
+      </w:rPr>
+    </w:lvl>
+    <w:lvl w:ilvl="4" w:tplc="40090003" w:tentative="1">
+      <w:start w:val="1"/>
+      <w:numFmt w:val="bullet"/>
+      <w:lvlText w:val="o"/>
+      <w:lvlJc w:val="left"/>
+      <w:pPr>
+        <w:ind w:left="3600" w:hanging="360"/>
+      </w:pPr>
+      <w:rPr>
+        <w:rFonts w:ascii="Courier New" w:hAnsi="Courier New" w:cs="Courier New" w:hint="default"/>
+      </w:rPr>
+    </w:lvl>
+    <w:lvl w:ilvl="5" w:tplc="40090005" w:tentative="1">
+      <w:start w:val="1"/>
+      <w:numFmt w:val="bullet"/>
+      <w:lvlText w:val=""/>
+      <w:lvlJc w:val="left"/>
+      <w:pPr>
+        <w:ind w:left="4320" w:hanging="360"/>
+      </w:pPr>
+      <w:rPr>
+        <w:rFonts w:ascii="Wingdings" w:hAnsi="Wingdings" w:hint="default"/>
+      </w:rPr>
+    </w:lvl>
+    <w:lvl w:ilvl="6" w:tplc="40090001" w:tentative="1">
+      <w:start w:val="1"/>
+      <w:numFmt w:val="bullet"/>
+      <w:lvlText w:val=""/>
+      <w:lvlJc w:val="left"/>
+      <w:pPr>
+        <w:ind w:left="5040" w:hanging="360"/>
+      </w:pPr>
+      <w:rPr>
+        <w:rFonts w:ascii="Symbol" w:hAnsi="Symbol" w:hint="default"/>
+      </w:rPr>
+    </w:lvl>
+    <w:lvl w:ilvl="7" w:tplc="40090003" w:tentative="1">
+      <w:start w:val="1"/>
+      <w:numFmt w:val="bullet"/>
+      <w:lvlText w:val="o"/>
+      <w:lvlJc w:val="left"/>
+      <w:pPr>
+        <w:ind w:left="5760" w:hanging="360"/>
+      </w:pPr>
+      <w:rPr>
+        <w:rFonts w:ascii="Courier New" w:hAnsi="Courier New" w:cs="Courier New" w:hint="default"/>
+      </w:rPr>
+    </w:lvl>
+    <w:lvl w:ilvl="8" w:tplc="40090005" w:tentative="1">
+      <w:start w:val="1"/>
+      <w:numFmt w:val="bullet"/>
+      <w:lvlText w:val=""/>
+      <w:lvlJc w:val="left"/>
+      <w:pPr>
+        <w:ind w:left="6480" w:hanging="360"/>
+      </w:pPr>
+      <w:rPr>
+        <w:rFonts w:ascii="Wingdings" w:hAnsi="Wingdings" w:hint="default"/>
+      </w:rPr>
+    </w:lvl>
+  </w:abstractNum>
+  <w:abstractNum w:abstractNumId="15">
     <w:nsid w:val="6D03627E"/>
     <w:multiLevelType w:val="hybridMultilevel"/>
     <w:tmpl w:val="AF6072B4"/>
@@ -6192,8 +6988,121 @@
       </w:rPr>
     </w:lvl>
   </w:abstractNum>
+  <w:abstractNum w:abstractNumId="16">
+    <w:nsid w:val="6F4D3C22"/>
+    <w:multiLevelType w:val="hybridMultilevel"/>
+    <w:tmpl w:val="2D660700"/>
+    <w:lvl w:ilvl="0" w:tplc="40090001">
+      <w:start w:val="1"/>
+      <w:numFmt w:val="bullet"/>
+      <w:lvlText w:val=""/>
+      <w:lvlJc w:val="left"/>
+      <w:pPr>
+        <w:ind w:left="720" w:hanging="360"/>
+      </w:pPr>
+      <w:rPr>
+        <w:rFonts w:ascii="Symbol" w:hAnsi="Symbol" w:hint="default"/>
+      </w:rPr>
+    </w:lvl>
+    <w:lvl w:ilvl="1" w:tplc="40090003">
+      <w:start w:val="1"/>
+      <w:numFmt w:val="bullet"/>
+      <w:lvlText w:val="o"/>
+      <w:lvlJc w:val="left"/>
+      <w:pPr>
+        <w:ind w:left="1440" w:hanging="360"/>
+      </w:pPr>
+      <w:rPr>
+        <w:rFonts w:ascii="Courier New" w:hAnsi="Courier New" w:cs="Courier New" w:hint="default"/>
+      </w:rPr>
+    </w:lvl>
+    <w:lvl w:ilvl="2" w:tplc="40090005" w:tentative="1">
+      <w:start w:val="1"/>
+      <w:numFmt w:val="bullet"/>
+      <w:lvlText w:val=""/>
+      <w:lvlJc w:val="left"/>
+      <w:pPr>
+        <w:ind w:left="2160" w:hanging="360"/>
+      </w:pPr>
+      <w:rPr>
+        <w:rFonts w:ascii="Wingdings" w:hAnsi="Wingdings" w:hint="default"/>
+      </w:rPr>
+    </w:lvl>
+    <w:lvl w:ilvl="3" w:tplc="40090001" w:tentative="1">
+      <w:start w:val="1"/>
+      <w:numFmt w:val="bullet"/>
+      <w:lvlText w:val=""/>
+      <w:lvlJc w:val="left"/>
+      <w:pPr>
+        <w:ind w:left="2880" w:hanging="360"/>
+      </w:pPr>
+      <w:rPr>
+        <w:rFonts w:ascii="Symbol" w:hAnsi="Symbol" w:hint="default"/>
+      </w:rPr>
+    </w:lvl>
+    <w:lvl w:ilvl="4" w:tplc="40090003" w:tentative="1">
+      <w:start w:val="1"/>
+      <w:numFmt w:val="bullet"/>
+      <w:lvlText w:val="o"/>
+      <w:lvlJc w:val="left"/>
+      <w:pPr>
+        <w:ind w:left="3600" w:hanging="360"/>
+      </w:pPr>
+      <w:rPr>
+        <w:rFonts w:ascii="Courier New" w:hAnsi="Courier New" w:cs="Courier New" w:hint="default"/>
+      </w:rPr>
+    </w:lvl>
+    <w:lvl w:ilvl="5" w:tplc="40090005" w:tentative="1">
+      <w:start w:val="1"/>
+      <w:numFmt w:val="bullet"/>
+      <w:lvlText w:val=""/>
+      <w:lvlJc w:val="left"/>
+      <w:pPr>
+        <w:ind w:left="4320" w:hanging="360"/>
+      </w:pPr>
+      <w:rPr>
+        <w:rFonts w:ascii="Wingdings" w:hAnsi="Wingdings" w:hint="default"/>
+      </w:rPr>
+    </w:lvl>
+    <w:lvl w:ilvl="6" w:tplc="40090001" w:tentative="1">
+      <w:start w:val="1"/>
+      <w:numFmt w:val="bullet"/>
+      <w:lvlText w:val=""/>
+      <w:lvlJc w:val="left"/>
+      <w:pPr>
+        <w:ind w:left="5040" w:hanging="360"/>
+      </w:pPr>
+      <w:rPr>
+        <w:rFonts w:ascii="Symbol" w:hAnsi="Symbol" w:hint="default"/>
+      </w:rPr>
+    </w:lvl>
+    <w:lvl w:ilvl="7" w:tplc="40090003" w:tentative="1">
+      <w:start w:val="1"/>
+      <w:numFmt w:val="bullet"/>
+      <w:lvlText w:val="o"/>
+      <w:lvlJc w:val="left"/>
+      <w:pPr>
+        <w:ind w:left="5760" w:hanging="360"/>
+      </w:pPr>
+      <w:rPr>
+        <w:rFonts w:ascii="Courier New" w:hAnsi="Courier New" w:cs="Courier New" w:hint="default"/>
+      </w:rPr>
+    </w:lvl>
+    <w:lvl w:ilvl="8" w:tplc="40090005" w:tentative="1">
+      <w:start w:val="1"/>
+      <w:numFmt w:val="bullet"/>
+      <w:lvlText w:val=""/>
+      <w:lvlJc w:val="left"/>
+      <w:pPr>
+        <w:ind w:left="6480" w:hanging="360"/>
+      </w:pPr>
+      <w:rPr>
+        <w:rFonts w:ascii="Wingdings" w:hAnsi="Wingdings" w:hint="default"/>
+      </w:rPr>
+    </w:lvl>
+  </w:abstractNum>
   <w:num w:numId="1">
-    <w:abstractNumId w:val="12"/>
+    <w:abstractNumId w:val="13"/>
   </w:num>
   <w:num w:numId="2">
     <w:abstractNumId w:val="11"/>
@@ -6205,7 +7114,7 @@
     <w:abstractNumId w:val="2"/>
   </w:num>
   <w:num w:numId="5">
-    <w:abstractNumId w:val="13"/>
+    <w:abstractNumId w:val="15"/>
   </w:num>
   <w:num w:numId="6">
     <w:abstractNumId w:val="7"/>
@@ -6233,6 +7142,15 @@
   </w:num>
   <w:num w:numId="14">
     <w:abstractNumId w:val="6"/>
+  </w:num>
+  <w:num w:numId="15">
+    <w:abstractNumId w:val="16"/>
+  </w:num>
+  <w:num w:numId="16">
+    <w:abstractNumId w:val="14"/>
+  </w:num>
+  <w:num w:numId="17">
+    <w:abstractNumId w:val="12"/>
   </w:num>
 </w:numbering>
 </file>
@@ -6636,7 +7554,6 @@
   <w:style w:type="character" w:default="1" w:styleId="DefaultParagraphFont">
     <w:name w:val="Default Paragraph Font"/>
     <w:uiPriority w:val="1"/>
-    <w:semiHidden/>
     <w:unhideWhenUsed/>
   </w:style>
   <w:style w:type="table" w:default="1" w:styleId="TableNormal">

</xml_diff>

<commit_message>
Date: 26 Dec 2025
</commit_message>
<xml_diff>
--- a/Notes.docx
+++ b/Notes.docx
@@ -4843,33 +4843,63 @@
           <w:sz w:val="24"/>
           <w:szCs w:val="22"/>
         </w:rPr>
-        <w:t xml:space="preserve"> Will find and return the single control on the web page. (WebElement)</w:t>
-      </w:r>
-    </w:p>
-    <w:p>
-      <w:pPr>
-        <w:rPr>
-          <w:sz w:val="24"/>
-          <w:szCs w:val="22"/>
-        </w:rPr>
-      </w:pPr>
-    </w:p>
-    <w:p>
-      <w:pPr>
+        <w:t xml:space="preserve"> Will find and return the single control on the web page. </w:t>
+      </w:r>
+      <w:r>
+        <w:rPr>
+          <w:sz w:val="24"/>
+          <w:szCs w:val="22"/>
+        </w:rPr>
+        <w:t xml:space="preserve">This method will always locates for the </w:t>
+      </w:r>
+      <w:r>
         <w:rPr>
           <w:b/>
           <w:bCs/>
           <w:sz w:val="24"/>
           <w:szCs w:val="22"/>
         </w:rPr>
-      </w:pPr>
-      <w:r>
+        <w:t xml:space="preserve">first occurrence </w:t>
+      </w:r>
+      <w:r>
+        <w:rPr>
+          <w:sz w:val="24"/>
+          <w:szCs w:val="22"/>
+        </w:rPr>
+        <w:t>of control.</w:t>
+      </w:r>
+      <w:r>
+        <w:rPr>
+          <w:sz w:val="24"/>
+          <w:szCs w:val="22"/>
+        </w:rPr>
+        <w:t>(WebElement)</w:t>
+      </w:r>
+    </w:p>
+    <w:p>
+      <w:pPr>
+        <w:rPr>
+          <w:sz w:val="24"/>
+          <w:szCs w:val="22"/>
+        </w:rPr>
+      </w:pPr>
+    </w:p>
+    <w:p>
+      <w:pPr>
         <w:rPr>
           <w:b/>
           <w:bCs/>
           <w:sz w:val="24"/>
           <w:szCs w:val="22"/>
         </w:rPr>
+      </w:pPr>
+      <w:r>
+        <w:rPr>
+          <w:b/>
+          <w:bCs/>
+          <w:sz w:val="24"/>
+          <w:szCs w:val="22"/>
+        </w:rPr>
         <w:t>Common Exceptions in WebDriver</w:t>
       </w:r>
     </w:p>
@@ -4906,6 +4936,40 @@
           <w:szCs w:val="22"/>
         </w:rPr>
         <w:t xml:space="preserve"> You have passed relative URL. get() method expects absolute URL. Which starts with http</w:t>
+      </w:r>
+    </w:p>
+    <w:p>
+      <w:pPr>
+        <w:pStyle w:val="ListParagraph"/>
+        <w:numPr>
+          <w:ilvl w:val="0"/>
+          <w:numId w:val="14"/>
+        </w:numPr>
+        <w:rPr>
+          <w:sz w:val="24"/>
+          <w:szCs w:val="22"/>
+        </w:rPr>
+      </w:pPr>
+      <w:r>
+        <w:rPr>
+          <w:sz w:val="24"/>
+          <w:szCs w:val="22"/>
+        </w:rPr>
+        <w:t xml:space="preserve">InvalidSelectorException </w:t>
+      </w:r>
+      <w:r>
+        <w:rPr>
+          <w:sz w:val="24"/>
+          <w:szCs w:val="22"/>
+        </w:rPr>
+        <w:sym w:font="Wingdings" w:char="F0E0"/>
+      </w:r>
+      <w:r>
+        <w:rPr>
+          <w:sz w:val="24"/>
+          <w:szCs w:val="22"/>
+        </w:rPr>
+        <w:t xml:space="preserve"> The locator value is not in the correct format.</w:t>
       </w:r>
     </w:p>
     <w:p>
@@ -5126,6 +5190,13 @@
         </w:rPr>
         <w:t xml:space="preserve"> Enter some text in the text box.</w:t>
       </w:r>
+      <w:r>
+        <w:rPr>
+          <w:sz w:val="24"/>
+          <w:szCs w:val="22"/>
+        </w:rPr>
+        <w:t xml:space="preserve"> Appends the text in the text box.</w:t>
+      </w:r>
     </w:p>
     <w:p>
       <w:pPr>
@@ -5160,6 +5231,40 @@
         </w:rPr>
         <w:t xml:space="preserve"> Will click on the control.</w:t>
       </w:r>
+    </w:p>
+    <w:p>
+      <w:pPr>
+        <w:pStyle w:val="ListParagraph"/>
+        <w:numPr>
+          <w:ilvl w:val="1"/>
+          <w:numId w:val="15"/>
+        </w:numPr>
+        <w:rPr>
+          <w:sz w:val="24"/>
+          <w:szCs w:val="22"/>
+        </w:rPr>
+      </w:pPr>
+      <w:r>
+        <w:rPr>
+          <w:sz w:val="24"/>
+          <w:szCs w:val="22"/>
+        </w:rPr>
+        <w:t xml:space="preserve">getText() </w:t>
+      </w:r>
+      <w:r>
+        <w:rPr>
+          <w:sz w:val="24"/>
+          <w:szCs w:val="22"/>
+        </w:rPr>
+        <w:sym w:font="Wingdings" w:char="F0E0"/>
+      </w:r>
+      <w:r>
+        <w:rPr>
+          <w:sz w:val="24"/>
+          <w:szCs w:val="22"/>
+        </w:rPr>
+        <w:t xml:space="preserve"> Returns the text on the control. (String)</w:t>
+      </w:r>
       <w:bookmarkStart w:id="0" w:name="_GoBack"/>
       <w:bookmarkEnd w:id="0"/>
     </w:p>
@@ -5416,16 +5521,444 @@
           <w:sz w:val="24"/>
           <w:szCs w:val="22"/>
         </w:rPr>
+        <w:lastRenderedPageBreak/>
         <w:t>RelativeLocator</w:t>
       </w:r>
     </w:p>
     <w:p>
       <w:pPr>
         <w:rPr>
-          <w:sz w:val="24"/>
-          <w:szCs w:val="22"/>
-        </w:rPr>
-      </w:pPr>
+          <w:b/>
+          <w:bCs/>
+          <w:sz w:val="24"/>
+          <w:szCs w:val="22"/>
+        </w:rPr>
+      </w:pPr>
+      <w:r>
+        <w:rPr>
+          <w:b/>
+          <w:bCs/>
+          <w:sz w:val="24"/>
+          <w:szCs w:val="22"/>
+        </w:rPr>
+        <w:t>Locator ClassName</w:t>
+      </w:r>
+    </w:p>
+    <w:p>
+      <w:pPr>
+        <w:pStyle w:val="ListParagraph"/>
+        <w:numPr>
+          <w:ilvl w:val="0"/>
+          <w:numId w:val="18"/>
+        </w:numPr>
+        <w:rPr>
+          <w:sz w:val="24"/>
+          <w:szCs w:val="22"/>
+        </w:rPr>
+      </w:pPr>
+      <w:r>
+        <w:rPr>
+          <w:sz w:val="24"/>
+          <w:szCs w:val="22"/>
+        </w:rPr>
+        <w:t>If you want to locate any control using the attribute “class” then you can use className locator.</w:t>
+      </w:r>
+    </w:p>
+    <w:p>
+      <w:pPr>
+        <w:pStyle w:val="ListParagraph"/>
+        <w:numPr>
+          <w:ilvl w:val="0"/>
+          <w:numId w:val="18"/>
+        </w:numPr>
+        <w:rPr>
+          <w:sz w:val="24"/>
+          <w:szCs w:val="22"/>
+        </w:rPr>
+      </w:pPr>
+      <w:r>
+        <w:rPr>
+          <w:sz w:val="24"/>
+          <w:szCs w:val="22"/>
+        </w:rPr>
+        <w:t>Class is applied for designing the control.</w:t>
+      </w:r>
+    </w:p>
+    <w:p>
+      <w:pPr>
+        <w:pStyle w:val="ListParagraph"/>
+        <w:numPr>
+          <w:ilvl w:val="0"/>
+          <w:numId w:val="18"/>
+        </w:numPr>
+        <w:rPr>
+          <w:sz w:val="24"/>
+          <w:szCs w:val="22"/>
+        </w:rPr>
+      </w:pPr>
+      <w:r>
+        <w:rPr>
+          <w:sz w:val="24"/>
+          <w:szCs w:val="22"/>
+        </w:rPr>
+        <w:t>A control may have multiple classes applied, such a classes are separated via space.</w:t>
+      </w:r>
+    </w:p>
+    <w:p>
+      <w:pPr>
+        <w:pStyle w:val="ListParagraph"/>
+        <w:numPr>
+          <w:ilvl w:val="0"/>
+          <w:numId w:val="18"/>
+        </w:numPr>
+        <w:rPr>
+          <w:sz w:val="24"/>
+          <w:szCs w:val="22"/>
+        </w:rPr>
+      </w:pPr>
+      <w:r>
+        <w:rPr>
+          <w:sz w:val="24"/>
+          <w:szCs w:val="22"/>
+        </w:rPr>
+        <w:t>If you want to use className locator then pick any one of the class.</w:t>
+      </w:r>
+    </w:p>
+    <w:p>
+      <w:pPr>
+        <w:rPr>
+          <w:sz w:val="24"/>
+          <w:szCs w:val="22"/>
+        </w:rPr>
+      </w:pPr>
+    </w:p>
+    <w:p>
+      <w:pPr>
+        <w:rPr>
+          <w:b/>
+          <w:bCs/>
+          <w:sz w:val="24"/>
+          <w:szCs w:val="22"/>
+        </w:rPr>
+      </w:pPr>
+      <w:r>
+        <w:rPr>
+          <w:b/>
+          <w:bCs/>
+          <w:sz w:val="24"/>
+          <w:szCs w:val="22"/>
+        </w:rPr>
+        <w:t>Locator CssSelector</w:t>
+      </w:r>
+    </w:p>
+    <w:p>
+      <w:pPr>
+        <w:pStyle w:val="ListParagraph"/>
+        <w:numPr>
+          <w:ilvl w:val="0"/>
+          <w:numId w:val="19"/>
+        </w:numPr>
+        <w:rPr>
+          <w:sz w:val="24"/>
+          <w:szCs w:val="22"/>
+        </w:rPr>
+      </w:pPr>
+      <w:r>
+        <w:rPr>
+          <w:sz w:val="24"/>
+          <w:szCs w:val="22"/>
+        </w:rPr>
+        <w:t>This is the technique to identify any control using a single or multiple attributes of any control.</w:t>
+      </w:r>
+    </w:p>
+    <w:p>
+      <w:pPr>
+        <w:pStyle w:val="ListParagraph"/>
+        <w:numPr>
+          <w:ilvl w:val="0"/>
+          <w:numId w:val="19"/>
+        </w:numPr>
+        <w:rPr>
+          <w:sz w:val="24"/>
+          <w:szCs w:val="22"/>
+        </w:rPr>
+      </w:pPr>
+      <w:r>
+        <w:rPr>
+          <w:sz w:val="24"/>
+          <w:szCs w:val="22"/>
+        </w:rPr>
+        <w:t>Type</w:t>
+      </w:r>
+    </w:p>
+    <w:p>
+      <w:pPr>
+        <w:pStyle w:val="ListParagraph"/>
+        <w:numPr>
+          <w:ilvl w:val="1"/>
+          <w:numId w:val="19"/>
+        </w:numPr>
+        <w:rPr>
+          <w:sz w:val="24"/>
+          <w:szCs w:val="22"/>
+        </w:rPr>
+      </w:pPr>
+      <w:r>
+        <w:rPr>
+          <w:sz w:val="24"/>
+          <w:szCs w:val="22"/>
+        </w:rPr>
+        <w:t>Using Single Attribute</w:t>
+      </w:r>
+      <w:r>
+        <w:rPr>
+          <w:sz w:val="24"/>
+          <w:szCs w:val="22"/>
+        </w:rPr>
+        <w:br/>
+        <w:t>Syntax:</w:t>
+      </w:r>
+      <w:r>
+        <w:rPr>
+          <w:sz w:val="24"/>
+          <w:szCs w:val="22"/>
+        </w:rPr>
+        <w:br/>
+        <w:t>tagName[attribute=”value”]</w:t>
+      </w:r>
+      <w:r>
+        <w:rPr>
+          <w:sz w:val="24"/>
+          <w:szCs w:val="22"/>
+        </w:rPr>
+        <w:br/>
+        <w:t>input[</w:t>
+      </w:r>
+      <w:r>
+        <w:rPr>
+          <w:sz w:val="24"/>
+          <w:szCs w:val="22"/>
+        </w:rPr>
+        <w:t>type</w:t>
+      </w:r>
+      <w:r>
+        <w:rPr>
+          <w:sz w:val="24"/>
+          <w:szCs w:val="22"/>
+        </w:rPr>
+        <w:t>="</w:t>
+      </w:r>
+      <w:r>
+        <w:rPr>
+          <w:sz w:val="24"/>
+          <w:szCs w:val="22"/>
+        </w:rPr>
+        <w:t>text</w:t>
+      </w:r>
+      <w:r>
+        <w:rPr>
+          <w:sz w:val="24"/>
+          <w:szCs w:val="22"/>
+        </w:rPr>
+        <w:t>"</w:t>
+      </w:r>
+      <w:r>
+        <w:rPr>
+          <w:sz w:val="24"/>
+          <w:szCs w:val="22"/>
+        </w:rPr>
+        <w:t>]</w:t>
+      </w:r>
+    </w:p>
+    <w:p>
+      <w:pPr>
+        <w:pStyle w:val="ListParagraph"/>
+        <w:numPr>
+          <w:ilvl w:val="1"/>
+          <w:numId w:val="19"/>
+        </w:numPr>
+        <w:rPr>
+          <w:sz w:val="24"/>
+          <w:szCs w:val="22"/>
+        </w:rPr>
+      </w:pPr>
+      <w:r>
+        <w:rPr>
+          <w:sz w:val="24"/>
+          <w:szCs w:val="22"/>
+        </w:rPr>
+        <w:t>Using Multiple Attributes</w:t>
+      </w:r>
+      <w:r>
+        <w:rPr>
+          <w:sz w:val="24"/>
+          <w:szCs w:val="22"/>
+        </w:rPr>
+        <w:br/>
+      </w:r>
+      <w:r>
+        <w:rPr>
+          <w:sz w:val="24"/>
+          <w:szCs w:val="22"/>
+        </w:rPr>
+        <w:t>Syntax:</w:t>
+      </w:r>
+      <w:r>
+        <w:rPr>
+          <w:sz w:val="24"/>
+          <w:szCs w:val="22"/>
+        </w:rPr>
+        <w:br/>
+        <w:t>tagName[attribute</w:t>
+      </w:r>
+      <w:r>
+        <w:rPr>
+          <w:sz w:val="24"/>
+          <w:szCs w:val="22"/>
+        </w:rPr>
+        <w:t>1</w:t>
+      </w:r>
+      <w:r>
+        <w:rPr>
+          <w:sz w:val="24"/>
+          <w:szCs w:val="22"/>
+        </w:rPr>
+        <w:t>=”value”]</w:t>
+      </w:r>
+      <w:r>
+        <w:rPr>
+          <w:sz w:val="24"/>
+          <w:szCs w:val="22"/>
+        </w:rPr>
+        <w:t>[attribute2=”value”]</w:t>
+      </w:r>
+    </w:p>
+    <w:p>
+      <w:pPr>
+        <w:pStyle w:val="ListParagraph"/>
+        <w:numPr>
+          <w:ilvl w:val="1"/>
+          <w:numId w:val="19"/>
+        </w:numPr>
+        <w:rPr>
+          <w:sz w:val="24"/>
+          <w:szCs w:val="22"/>
+        </w:rPr>
+      </w:pPr>
+      <w:r>
+        <w:rPr>
+          <w:sz w:val="24"/>
+          <w:szCs w:val="22"/>
+        </w:rPr>
+        <w:t>Using Special Characters</w:t>
+      </w:r>
+    </w:p>
+    <w:p>
+      <w:pPr>
+        <w:pStyle w:val="ListParagraph"/>
+        <w:numPr>
+          <w:ilvl w:val="2"/>
+          <w:numId w:val="19"/>
+        </w:numPr>
+        <w:rPr>
+          <w:sz w:val="24"/>
+          <w:szCs w:val="22"/>
+        </w:rPr>
+      </w:pPr>
+      <w:r>
+        <w:rPr>
+          <w:sz w:val="24"/>
+          <w:szCs w:val="22"/>
+        </w:rPr>
+        <w:t>^ - Starts with</w:t>
+      </w:r>
+    </w:p>
+    <w:p>
+      <w:pPr>
+        <w:pStyle w:val="ListParagraph"/>
+        <w:numPr>
+          <w:ilvl w:val="2"/>
+          <w:numId w:val="19"/>
+        </w:numPr>
+        <w:rPr>
+          <w:sz w:val="24"/>
+          <w:szCs w:val="22"/>
+        </w:rPr>
+      </w:pPr>
+      <w:r>
+        <w:rPr>
+          <w:sz w:val="24"/>
+          <w:szCs w:val="22"/>
+        </w:rPr>
+        <w:t>$ - Ends with</w:t>
+      </w:r>
+    </w:p>
+    <w:p>
+      <w:pPr>
+        <w:pStyle w:val="ListParagraph"/>
+        <w:numPr>
+          <w:ilvl w:val="2"/>
+          <w:numId w:val="19"/>
+        </w:numPr>
+        <w:rPr>
+          <w:sz w:val="24"/>
+          <w:szCs w:val="22"/>
+        </w:rPr>
+      </w:pPr>
+      <w:r>
+        <w:rPr>
+          <w:sz w:val="24"/>
+          <w:szCs w:val="22"/>
+        </w:rPr>
+        <w:t>* - Contains</w:t>
+      </w:r>
+    </w:p>
+    <w:p>
+      <w:pPr>
+        <w:pStyle w:val="ListParagraph"/>
+        <w:numPr>
+          <w:ilvl w:val="2"/>
+          <w:numId w:val="19"/>
+        </w:numPr>
+        <w:rPr>
+          <w:sz w:val="24"/>
+          <w:szCs w:val="22"/>
+        </w:rPr>
+      </w:pPr>
+      <w:r>
+        <w:rPr>
+          <w:sz w:val="24"/>
+          <w:szCs w:val="22"/>
+        </w:rPr>
+        <w:t>. -</w:t>
+      </w:r>
+    </w:p>
+    <w:p>
+      <w:pPr>
+        <w:pStyle w:val="ListParagraph"/>
+        <w:numPr>
+          <w:ilvl w:val="2"/>
+          <w:numId w:val="19"/>
+        </w:numPr>
+        <w:rPr>
+          <w:sz w:val="24"/>
+          <w:szCs w:val="22"/>
+        </w:rPr>
+      </w:pPr>
+      <w:r>
+        <w:rPr>
+          <w:sz w:val="24"/>
+          <w:szCs w:val="22"/>
+        </w:rPr>
+        <w:t xml:space="preserve"># - </w:t>
+      </w:r>
+      <w:r>
+        <w:rPr>
+          <w:sz w:val="24"/>
+          <w:szCs w:val="22"/>
+        </w:rPr>
+        <w:br/>
+      </w:r>
     </w:p>
     <w:p>
       <w:pPr>
@@ -5537,6 +6070,232 @@
     </w:lvl>
   </w:abstractNum>
   <w:abstractNum w:abstractNumId="1">
+    <w:nsid w:val="09721E1D"/>
+    <w:multiLevelType w:val="hybridMultilevel"/>
+    <w:tmpl w:val="F538F52E"/>
+    <w:lvl w:ilvl="0" w:tplc="40090001">
+      <w:start w:val="1"/>
+      <w:numFmt w:val="bullet"/>
+      <w:lvlText w:val=""/>
+      <w:lvlJc w:val="left"/>
+      <w:pPr>
+        <w:ind w:left="720" w:hanging="360"/>
+      </w:pPr>
+      <w:rPr>
+        <w:rFonts w:ascii="Symbol" w:hAnsi="Symbol" w:hint="default"/>
+      </w:rPr>
+    </w:lvl>
+    <w:lvl w:ilvl="1" w:tplc="40090003">
+      <w:start w:val="1"/>
+      <w:numFmt w:val="bullet"/>
+      <w:lvlText w:val="o"/>
+      <w:lvlJc w:val="left"/>
+      <w:pPr>
+        <w:ind w:left="1440" w:hanging="360"/>
+      </w:pPr>
+      <w:rPr>
+        <w:rFonts w:ascii="Courier New" w:hAnsi="Courier New" w:cs="Courier New" w:hint="default"/>
+      </w:rPr>
+    </w:lvl>
+    <w:lvl w:ilvl="2" w:tplc="40090005">
+      <w:start w:val="1"/>
+      <w:numFmt w:val="bullet"/>
+      <w:lvlText w:val=""/>
+      <w:lvlJc w:val="left"/>
+      <w:pPr>
+        <w:ind w:left="2160" w:hanging="360"/>
+      </w:pPr>
+      <w:rPr>
+        <w:rFonts w:ascii="Wingdings" w:hAnsi="Wingdings" w:hint="default"/>
+      </w:rPr>
+    </w:lvl>
+    <w:lvl w:ilvl="3" w:tplc="40090001" w:tentative="1">
+      <w:start w:val="1"/>
+      <w:numFmt w:val="bullet"/>
+      <w:lvlText w:val=""/>
+      <w:lvlJc w:val="left"/>
+      <w:pPr>
+        <w:ind w:left="2880" w:hanging="360"/>
+      </w:pPr>
+      <w:rPr>
+        <w:rFonts w:ascii="Symbol" w:hAnsi="Symbol" w:hint="default"/>
+      </w:rPr>
+    </w:lvl>
+    <w:lvl w:ilvl="4" w:tplc="40090003" w:tentative="1">
+      <w:start w:val="1"/>
+      <w:numFmt w:val="bullet"/>
+      <w:lvlText w:val="o"/>
+      <w:lvlJc w:val="left"/>
+      <w:pPr>
+        <w:ind w:left="3600" w:hanging="360"/>
+      </w:pPr>
+      <w:rPr>
+        <w:rFonts w:ascii="Courier New" w:hAnsi="Courier New" w:cs="Courier New" w:hint="default"/>
+      </w:rPr>
+    </w:lvl>
+    <w:lvl w:ilvl="5" w:tplc="40090005" w:tentative="1">
+      <w:start w:val="1"/>
+      <w:numFmt w:val="bullet"/>
+      <w:lvlText w:val=""/>
+      <w:lvlJc w:val="left"/>
+      <w:pPr>
+        <w:ind w:left="4320" w:hanging="360"/>
+      </w:pPr>
+      <w:rPr>
+        <w:rFonts w:ascii="Wingdings" w:hAnsi="Wingdings" w:hint="default"/>
+      </w:rPr>
+    </w:lvl>
+    <w:lvl w:ilvl="6" w:tplc="40090001" w:tentative="1">
+      <w:start w:val="1"/>
+      <w:numFmt w:val="bullet"/>
+      <w:lvlText w:val=""/>
+      <w:lvlJc w:val="left"/>
+      <w:pPr>
+        <w:ind w:left="5040" w:hanging="360"/>
+      </w:pPr>
+      <w:rPr>
+        <w:rFonts w:ascii="Symbol" w:hAnsi="Symbol" w:hint="default"/>
+      </w:rPr>
+    </w:lvl>
+    <w:lvl w:ilvl="7" w:tplc="40090003" w:tentative="1">
+      <w:start w:val="1"/>
+      <w:numFmt w:val="bullet"/>
+      <w:lvlText w:val="o"/>
+      <w:lvlJc w:val="left"/>
+      <w:pPr>
+        <w:ind w:left="5760" w:hanging="360"/>
+      </w:pPr>
+      <w:rPr>
+        <w:rFonts w:ascii="Courier New" w:hAnsi="Courier New" w:cs="Courier New" w:hint="default"/>
+      </w:rPr>
+    </w:lvl>
+    <w:lvl w:ilvl="8" w:tplc="40090005" w:tentative="1">
+      <w:start w:val="1"/>
+      <w:numFmt w:val="bullet"/>
+      <w:lvlText w:val=""/>
+      <w:lvlJc w:val="left"/>
+      <w:pPr>
+        <w:ind w:left="6480" w:hanging="360"/>
+      </w:pPr>
+      <w:rPr>
+        <w:rFonts w:ascii="Wingdings" w:hAnsi="Wingdings" w:hint="default"/>
+      </w:rPr>
+    </w:lvl>
+  </w:abstractNum>
+  <w:abstractNum w:abstractNumId="2">
+    <w:nsid w:val="2AD0394C"/>
+    <w:multiLevelType w:val="hybridMultilevel"/>
+    <w:tmpl w:val="A36CD096"/>
+    <w:lvl w:ilvl="0" w:tplc="40090001">
+      <w:start w:val="1"/>
+      <w:numFmt w:val="bullet"/>
+      <w:lvlText w:val=""/>
+      <w:lvlJc w:val="left"/>
+      <w:pPr>
+        <w:ind w:left="720" w:hanging="360"/>
+      </w:pPr>
+      <w:rPr>
+        <w:rFonts w:ascii="Symbol" w:hAnsi="Symbol" w:hint="default"/>
+      </w:rPr>
+    </w:lvl>
+    <w:lvl w:ilvl="1" w:tplc="40090003" w:tentative="1">
+      <w:start w:val="1"/>
+      <w:numFmt w:val="bullet"/>
+      <w:lvlText w:val="o"/>
+      <w:lvlJc w:val="left"/>
+      <w:pPr>
+        <w:ind w:left="1440" w:hanging="360"/>
+      </w:pPr>
+      <w:rPr>
+        <w:rFonts w:ascii="Courier New" w:hAnsi="Courier New" w:cs="Courier New" w:hint="default"/>
+      </w:rPr>
+    </w:lvl>
+    <w:lvl w:ilvl="2" w:tplc="40090005" w:tentative="1">
+      <w:start w:val="1"/>
+      <w:numFmt w:val="bullet"/>
+      <w:lvlText w:val=""/>
+      <w:lvlJc w:val="left"/>
+      <w:pPr>
+        <w:ind w:left="2160" w:hanging="360"/>
+      </w:pPr>
+      <w:rPr>
+        <w:rFonts w:ascii="Wingdings" w:hAnsi="Wingdings" w:hint="default"/>
+      </w:rPr>
+    </w:lvl>
+    <w:lvl w:ilvl="3" w:tplc="40090001" w:tentative="1">
+      <w:start w:val="1"/>
+      <w:numFmt w:val="bullet"/>
+      <w:lvlText w:val=""/>
+      <w:lvlJc w:val="left"/>
+      <w:pPr>
+        <w:ind w:left="2880" w:hanging="360"/>
+      </w:pPr>
+      <w:rPr>
+        <w:rFonts w:ascii="Symbol" w:hAnsi="Symbol" w:hint="default"/>
+      </w:rPr>
+    </w:lvl>
+    <w:lvl w:ilvl="4" w:tplc="40090003" w:tentative="1">
+      <w:start w:val="1"/>
+      <w:numFmt w:val="bullet"/>
+      <w:lvlText w:val="o"/>
+      <w:lvlJc w:val="left"/>
+      <w:pPr>
+        <w:ind w:left="3600" w:hanging="360"/>
+      </w:pPr>
+      <w:rPr>
+        <w:rFonts w:ascii="Courier New" w:hAnsi="Courier New" w:cs="Courier New" w:hint="default"/>
+      </w:rPr>
+    </w:lvl>
+    <w:lvl w:ilvl="5" w:tplc="40090005" w:tentative="1">
+      <w:start w:val="1"/>
+      <w:numFmt w:val="bullet"/>
+      <w:lvlText w:val=""/>
+      <w:lvlJc w:val="left"/>
+      <w:pPr>
+        <w:ind w:left="4320" w:hanging="360"/>
+      </w:pPr>
+      <w:rPr>
+        <w:rFonts w:ascii="Wingdings" w:hAnsi="Wingdings" w:hint="default"/>
+      </w:rPr>
+    </w:lvl>
+    <w:lvl w:ilvl="6" w:tplc="40090001" w:tentative="1">
+      <w:start w:val="1"/>
+      <w:numFmt w:val="bullet"/>
+      <w:lvlText w:val=""/>
+      <w:lvlJc w:val="left"/>
+      <w:pPr>
+        <w:ind w:left="5040" w:hanging="360"/>
+      </w:pPr>
+      <w:rPr>
+        <w:rFonts w:ascii="Symbol" w:hAnsi="Symbol" w:hint="default"/>
+      </w:rPr>
+    </w:lvl>
+    <w:lvl w:ilvl="7" w:tplc="40090003" w:tentative="1">
+      <w:start w:val="1"/>
+      <w:numFmt w:val="bullet"/>
+      <w:lvlText w:val="o"/>
+      <w:lvlJc w:val="left"/>
+      <w:pPr>
+        <w:ind w:left="5760" w:hanging="360"/>
+      </w:pPr>
+      <w:rPr>
+        <w:rFonts w:ascii="Courier New" w:hAnsi="Courier New" w:cs="Courier New" w:hint="default"/>
+      </w:rPr>
+    </w:lvl>
+    <w:lvl w:ilvl="8" w:tplc="40090005" w:tentative="1">
+      <w:start w:val="1"/>
+      <w:numFmt w:val="bullet"/>
+      <w:lvlText w:val=""/>
+      <w:lvlJc w:val="left"/>
+      <w:pPr>
+        <w:ind w:left="6480" w:hanging="360"/>
+      </w:pPr>
+      <w:rPr>
+        <w:rFonts w:ascii="Wingdings" w:hAnsi="Wingdings" w:hint="default"/>
+      </w:rPr>
+    </w:lvl>
+  </w:abstractNum>
+  <w:abstractNum w:abstractNumId="3">
     <w:nsid w:val="2AF0639C"/>
     <w:multiLevelType w:val="hybridMultilevel"/>
     <w:tmpl w:val="54A22318"/>
@@ -5622,7 +6381,7 @@
       </w:pPr>
     </w:lvl>
   </w:abstractNum>
-  <w:abstractNum w:abstractNumId="2">
+  <w:abstractNum w:abstractNumId="4">
     <w:nsid w:val="333F2421"/>
     <w:multiLevelType w:val="hybridMultilevel"/>
     <w:tmpl w:val="85128FF8"/>
@@ -5735,7 +6494,7 @@
       </w:rPr>
     </w:lvl>
   </w:abstractNum>
-  <w:abstractNum w:abstractNumId="3">
+  <w:abstractNum w:abstractNumId="5">
     <w:nsid w:val="335B6CD0"/>
     <w:multiLevelType w:val="hybridMultilevel"/>
     <w:tmpl w:val="B8EA9D4C"/>
@@ -5824,7 +6583,7 @@
       </w:pPr>
     </w:lvl>
   </w:abstractNum>
-  <w:abstractNum w:abstractNumId="4">
+  <w:abstractNum w:abstractNumId="6">
     <w:nsid w:val="34DF0944"/>
     <w:multiLevelType w:val="hybridMultilevel"/>
     <w:tmpl w:val="5C885224"/>
@@ -5913,7 +6672,7 @@
       </w:pPr>
     </w:lvl>
   </w:abstractNum>
-  <w:abstractNum w:abstractNumId="5">
+  <w:abstractNum w:abstractNumId="7">
     <w:nsid w:val="4316625C"/>
     <w:multiLevelType w:val="hybridMultilevel"/>
     <w:tmpl w:val="B75E34FE"/>
@@ -6002,7 +6761,7 @@
       </w:pPr>
     </w:lvl>
   </w:abstractNum>
-  <w:abstractNum w:abstractNumId="6">
+  <w:abstractNum w:abstractNumId="8">
     <w:nsid w:val="45E943CF"/>
     <w:multiLevelType w:val="hybridMultilevel"/>
     <w:tmpl w:val="8DB25A28"/>
@@ -6091,7 +6850,7 @@
       </w:pPr>
     </w:lvl>
   </w:abstractNum>
-  <w:abstractNum w:abstractNumId="7">
+  <w:abstractNum w:abstractNumId="9">
     <w:nsid w:val="49F86A57"/>
     <w:multiLevelType w:val="hybridMultilevel"/>
     <w:tmpl w:val="0BF29674"/>
@@ -6180,7 +6939,7 @@
       </w:pPr>
     </w:lvl>
   </w:abstractNum>
-  <w:abstractNum w:abstractNumId="8">
+  <w:abstractNum w:abstractNumId="10">
     <w:nsid w:val="5CBE3725"/>
     <w:multiLevelType w:val="hybridMultilevel"/>
     <w:tmpl w:val="4D3C6A2A"/>
@@ -6269,7 +7028,7 @@
       </w:pPr>
     </w:lvl>
   </w:abstractNum>
-  <w:abstractNum w:abstractNumId="9">
+  <w:abstractNum w:abstractNumId="11">
     <w:nsid w:val="60B95D02"/>
     <w:multiLevelType w:val="hybridMultilevel"/>
     <w:tmpl w:val="D9DEA214"/>
@@ -6382,7 +7141,7 @@
       </w:rPr>
     </w:lvl>
   </w:abstractNum>
-  <w:abstractNum w:abstractNumId="10">
+  <w:abstractNum w:abstractNumId="12">
     <w:nsid w:val="6277321E"/>
     <w:multiLevelType w:val="hybridMultilevel"/>
     <w:tmpl w:val="09F2E114"/>
@@ -6471,7 +7230,7 @@
       </w:pPr>
     </w:lvl>
   </w:abstractNum>
-  <w:abstractNum w:abstractNumId="11">
+  <w:abstractNum w:abstractNumId="13">
     <w:nsid w:val="635E69DF"/>
     <w:multiLevelType w:val="hybridMultilevel"/>
     <w:tmpl w:val="7CCC2E94"/>
@@ -6560,7 +7319,7 @@
       </w:pPr>
     </w:lvl>
   </w:abstractNum>
-  <w:abstractNum w:abstractNumId="12">
+  <w:abstractNum w:abstractNumId="14">
     <w:nsid w:val="63A8624B"/>
     <w:multiLevelType w:val="hybridMultilevel"/>
     <w:tmpl w:val="ABE4FA34"/>
@@ -6649,7 +7408,7 @@
       </w:pPr>
     </w:lvl>
   </w:abstractNum>
-  <w:abstractNum w:abstractNumId="13">
+  <w:abstractNum w:abstractNumId="15">
     <w:nsid w:val="698F6573"/>
     <w:multiLevelType w:val="hybridMultilevel"/>
     <w:tmpl w:val="538221D2"/>
@@ -6762,7 +7521,7 @@
       </w:rPr>
     </w:lvl>
   </w:abstractNum>
-  <w:abstractNum w:abstractNumId="14">
+  <w:abstractNum w:abstractNumId="16">
     <w:nsid w:val="6C8D1D8E"/>
     <w:multiLevelType w:val="hybridMultilevel"/>
     <w:tmpl w:val="3300155A"/>
@@ -6875,7 +7634,7 @@
       </w:rPr>
     </w:lvl>
   </w:abstractNum>
-  <w:abstractNum w:abstractNumId="15">
+  <w:abstractNum w:abstractNumId="17">
     <w:nsid w:val="6D03627E"/>
     <w:multiLevelType w:val="hybridMultilevel"/>
     <w:tmpl w:val="AF6072B4"/>
@@ -6988,7 +7747,7 @@
       </w:rPr>
     </w:lvl>
   </w:abstractNum>
-  <w:abstractNum w:abstractNumId="16">
+  <w:abstractNum w:abstractNumId="18">
     <w:nsid w:val="6F4D3C22"/>
     <w:multiLevelType w:val="hybridMultilevel"/>
     <w:tmpl w:val="2D660700"/>
@@ -7102,55 +7861,61 @@
     </w:lvl>
   </w:abstractNum>
   <w:num w:numId="1">
+    <w:abstractNumId w:val="15"/>
+  </w:num>
+  <w:num w:numId="2">
     <w:abstractNumId w:val="13"/>
   </w:num>
-  <w:num w:numId="2">
-    <w:abstractNumId w:val="11"/>
-  </w:num>
   <w:num w:numId="3">
-    <w:abstractNumId w:val="1"/>
+    <w:abstractNumId w:val="3"/>
   </w:num>
   <w:num w:numId="4">
-    <w:abstractNumId w:val="2"/>
+    <w:abstractNumId w:val="4"/>
   </w:num>
   <w:num w:numId="5">
-    <w:abstractNumId w:val="15"/>
+    <w:abstractNumId w:val="17"/>
   </w:num>
   <w:num w:numId="6">
-    <w:abstractNumId w:val="7"/>
+    <w:abstractNumId w:val="9"/>
   </w:num>
   <w:num w:numId="7">
-    <w:abstractNumId w:val="5"/>
+    <w:abstractNumId w:val="7"/>
   </w:num>
   <w:num w:numId="8">
     <w:abstractNumId w:val="0"/>
   </w:num>
   <w:num w:numId="9">
-    <w:abstractNumId w:val="3"/>
+    <w:abstractNumId w:val="5"/>
   </w:num>
   <w:num w:numId="10">
-    <w:abstractNumId w:val="9"/>
+    <w:abstractNumId w:val="11"/>
   </w:num>
   <w:num w:numId="11">
+    <w:abstractNumId w:val="12"/>
+  </w:num>
+  <w:num w:numId="12">
     <w:abstractNumId w:val="10"/>
   </w:num>
-  <w:num w:numId="12">
+  <w:num w:numId="13">
+    <w:abstractNumId w:val="6"/>
+  </w:num>
+  <w:num w:numId="14">
     <w:abstractNumId w:val="8"/>
   </w:num>
-  <w:num w:numId="13">
-    <w:abstractNumId w:val="4"/>
+  <w:num w:numId="15">
+    <w:abstractNumId w:val="18"/>
   </w:num>
-  <w:num w:numId="14">
-    <w:abstractNumId w:val="6"/>
-  </w:num>
-  <w:num w:numId="15">
+  <w:num w:numId="16">
     <w:abstractNumId w:val="16"/>
   </w:num>
-  <w:num w:numId="16">
+  <w:num w:numId="17">
     <w:abstractNumId w:val="14"/>
   </w:num>
-  <w:num w:numId="17">
-    <w:abstractNumId w:val="12"/>
+  <w:num w:numId="18">
+    <w:abstractNumId w:val="2"/>
+  </w:num>
+  <w:num w:numId="19">
+    <w:abstractNumId w:val="1"/>
   </w:num>
 </w:numbering>
 </file>
@@ -7554,6 +8319,7 @@
   <w:style w:type="character" w:default="1" w:styleId="DefaultParagraphFont">
     <w:name w:val="Default Paragraph Font"/>
     <w:uiPriority w:val="1"/>
+    <w:semiHidden/>
     <w:unhideWhenUsed/>
   </w:style>
   <w:style w:type="table" w:default="1" w:styleId="TableNormal">
@@ -7599,6 +8365,16 @@
       <w:color w:val="0000FF"/>
       <w:u w:val="single"/>
     </w:rPr>
+  </w:style>
+  <w:style w:type="character" w:customStyle="1" w:styleId="webkit-html-attribute-name">
+    <w:name w:val="webkit-html-attribute-name"/>
+    <w:basedOn w:val="DefaultParagraphFont"/>
+    <w:rsid w:val="007B6AD7"/>
+  </w:style>
+  <w:style w:type="character" w:customStyle="1" w:styleId="webkit-html-attribute-value">
+    <w:name w:val="webkit-html-attribute-value"/>
+    <w:basedOn w:val="DefaultParagraphFont"/>
+    <w:rsid w:val="007B6AD7"/>
   </w:style>
 </w:styles>
 </file>

</xml_diff>

<commit_message>
Date: 29 Dec 2025
</commit_message>
<xml_diff>
--- a/Notes.docx
+++ b/Notes.docx
@@ -4878,6 +4878,42 @@
     </w:p>
     <w:p>
       <w:pPr>
+        <w:pStyle w:val="ListParagraph"/>
+        <w:numPr>
+          <w:ilvl w:val="0"/>
+          <w:numId w:val="13"/>
+        </w:numPr>
+        <w:rPr>
+          <w:sz w:val="24"/>
+          <w:szCs w:val="22"/>
+        </w:rPr>
+      </w:pPr>
+      <w:r>
+        <w:rPr>
+          <w:sz w:val="24"/>
+          <w:szCs w:val="22"/>
+        </w:rPr>
+        <w:t xml:space="preserve">findElements() </w:t>
+      </w:r>
+      <w:r>
+        <w:rPr>
+          <w:sz w:val="24"/>
+          <w:szCs w:val="22"/>
+        </w:rPr>
+        <w:sym w:font="Wingdings" w:char="F0E0"/>
+      </w:r>
+      <w:r>
+        <w:rPr>
+          <w:sz w:val="24"/>
+          <w:szCs w:val="22"/>
+        </w:rPr>
+        <w:t xml:space="preserve"> Will find and return multiple controls on the web page. (List&lt;WebElement&gt;)</w:t>
+      </w:r>
+      <w:bookmarkStart w:id="0" w:name="_GoBack"/>
+      <w:bookmarkEnd w:id="0"/>
+    </w:p>
+    <w:p>
+      <w:pPr>
         <w:rPr>
           <w:sz w:val="24"/>
           <w:szCs w:val="22"/>
@@ -4900,6 +4936,7 @@
           <w:sz w:val="24"/>
           <w:szCs w:val="22"/>
         </w:rPr>
+        <w:lastRenderedPageBreak/>
         <w:t>Common Exceptions in WebDriver</w:t>
       </w:r>
     </w:p>
@@ -4920,7 +4957,6 @@
           <w:sz w:val="24"/>
           <w:szCs w:val="22"/>
         </w:rPr>
-        <w:lastRenderedPageBreak/>
         <w:t xml:space="preserve">InvalidArgumentException </w:t>
       </w:r>
       <w:r>
@@ -5265,8 +5301,6 @@
         </w:rPr>
         <w:t xml:space="preserve"> Returns the text on the control. (String)</w:t>
       </w:r>
-      <w:bookmarkStart w:id="0" w:name="_GoBack"/>
-      <w:bookmarkEnd w:id="0"/>
     </w:p>
     <w:p>
       <w:pPr>
@@ -5501,6 +5535,7 @@
           <w:sz w:val="24"/>
           <w:szCs w:val="22"/>
         </w:rPr>
+        <w:lastRenderedPageBreak/>
         <w:t>TagName</w:t>
       </w:r>
     </w:p>
@@ -5521,7 +5556,6 @@
           <w:sz w:val="24"/>
           <w:szCs w:val="22"/>
         </w:rPr>
-        <w:lastRenderedPageBreak/>
         <w:t>RelativeLocator</w:t>
       </w:r>
     </w:p>
@@ -5739,35 +5773,7 @@
           <w:sz w:val="24"/>
           <w:szCs w:val="22"/>
         </w:rPr>
-        <w:t>type</w:t>
-      </w:r>
-      <w:r>
-        <w:rPr>
-          <w:sz w:val="24"/>
-          <w:szCs w:val="22"/>
-        </w:rPr>
-        <w:t>="</w:t>
-      </w:r>
-      <w:r>
-        <w:rPr>
-          <w:sz w:val="24"/>
-          <w:szCs w:val="22"/>
-        </w:rPr>
-        <w:t>text</w:t>
-      </w:r>
-      <w:r>
-        <w:rPr>
-          <w:sz w:val="24"/>
-          <w:szCs w:val="22"/>
-        </w:rPr>
-        <w:t>"</w:t>
-      </w:r>
-      <w:r>
-        <w:rPr>
-          <w:sz w:val="24"/>
-          <w:szCs w:val="22"/>
-        </w:rPr>
-        <w:t>]</w:t>
+        <w:t>type="text"]</w:t>
       </w:r>
     </w:p>
     <w:p>
@@ -5795,12 +5801,6 @@
           <w:szCs w:val="22"/>
         </w:rPr>
         <w:br/>
-      </w:r>
-      <w:r>
-        <w:rPr>
-          <w:sz w:val="24"/>
-          <w:szCs w:val="22"/>
-        </w:rPr>
         <w:t>Syntax:</w:t>
       </w:r>
       <w:r>
@@ -5809,28 +5809,7 @@
           <w:szCs w:val="22"/>
         </w:rPr>
         <w:br/>
-        <w:t>tagName[attribute</w:t>
-      </w:r>
-      <w:r>
-        <w:rPr>
-          <w:sz w:val="24"/>
-          <w:szCs w:val="22"/>
-        </w:rPr>
-        <w:t>1</w:t>
-      </w:r>
-      <w:r>
-        <w:rPr>
-          <w:sz w:val="24"/>
-          <w:szCs w:val="22"/>
-        </w:rPr>
-        <w:t>=”value”]</w:t>
-      </w:r>
-      <w:r>
-        <w:rPr>
-          <w:sz w:val="24"/>
-          <w:szCs w:val="22"/>
-        </w:rPr>
-        <w:t>[attribute2=”value”]</w:t>
+        <w:t>tagName[attribute1=”value”][attribute2=”value”]</w:t>
       </w:r>
     </w:p>
     <w:p>
@@ -5930,7 +5909,14 @@
           <w:sz w:val="24"/>
           <w:szCs w:val="22"/>
         </w:rPr>
-        <w:t>. -</w:t>
+        <w:t xml:space="preserve">. </w:t>
+      </w:r>
+      <w:r>
+        <w:rPr>
+          <w:sz w:val="24"/>
+          <w:szCs w:val="22"/>
+        </w:rPr>
+        <w:t>– Locates the control via class attrubute</w:t>
       </w:r>
     </w:p>
     <w:p>
@@ -5957,7 +5943,255 @@
           <w:sz w:val="24"/>
           <w:szCs w:val="22"/>
         </w:rPr>
+        <w:t>Locates the control via id</w:t>
+      </w:r>
+      <w:r>
+        <w:rPr>
+          <w:sz w:val="24"/>
+          <w:szCs w:val="22"/>
+        </w:rPr>
         <w:br/>
+      </w:r>
+      <w:r>
+        <w:rPr>
+          <w:sz w:val="24"/>
+          <w:szCs w:val="22"/>
+        </w:rPr>
+        <w:t>input#username</w:t>
+      </w:r>
+      <w:r>
+        <w:rPr>
+          <w:sz w:val="24"/>
+          <w:szCs w:val="22"/>
+        </w:rPr>
+        <w:br/>
+      </w:r>
+      <w:r>
+        <w:rPr>
+          <w:sz w:val="24"/>
+          <w:szCs w:val="22"/>
+        </w:rPr>
+        <w:br/>
+      </w:r>
+    </w:p>
+    <w:p>
+      <w:pPr>
+        <w:rPr>
+          <w:b/>
+          <w:bCs/>
+          <w:sz w:val="24"/>
+          <w:szCs w:val="22"/>
+        </w:rPr>
+      </w:pPr>
+      <w:r>
+        <w:rPr>
+          <w:b/>
+          <w:bCs/>
+          <w:sz w:val="24"/>
+          <w:szCs w:val="22"/>
+        </w:rPr>
+        <w:t>Xpath – XML Path</w:t>
+      </w:r>
+    </w:p>
+    <w:p>
+      <w:pPr>
+        <w:rPr>
+          <w:sz w:val="24"/>
+          <w:szCs w:val="22"/>
+        </w:rPr>
+      </w:pPr>
+      <w:r>
+        <w:rPr>
+          <w:sz w:val="24"/>
+          <w:szCs w:val="22"/>
+        </w:rPr>
+        <w:t xml:space="preserve">Pattankodoli Bus Stand </w:t>
+      </w:r>
+      <w:r>
+        <w:rPr>
+          <w:sz w:val="24"/>
+          <w:szCs w:val="22"/>
+        </w:rPr>
+        <w:sym w:font="Wingdings" w:char="F0E0"/>
+      </w:r>
+      <w:r>
+        <w:rPr>
+          <w:sz w:val="24"/>
+          <w:szCs w:val="22"/>
+        </w:rPr>
+        <w:t xml:space="preserve"> Take a right turn </w:t>
+      </w:r>
+      <w:r>
+        <w:rPr>
+          <w:sz w:val="24"/>
+          <w:szCs w:val="22"/>
+        </w:rPr>
+        <w:sym w:font="Wingdings" w:char="F0E0"/>
+      </w:r>
+      <w:r>
+        <w:rPr>
+          <w:sz w:val="24"/>
+          <w:szCs w:val="22"/>
+        </w:rPr>
+        <w:t xml:space="preserve"> Hupare Nagar </w:t>
+      </w:r>
+      <w:r>
+        <w:rPr>
+          <w:sz w:val="24"/>
+          <w:szCs w:val="22"/>
+        </w:rPr>
+        <w:sym w:font="Wingdings" w:char="F0E0"/>
+      </w:r>
+      <w:r>
+        <w:rPr>
+          <w:sz w:val="24"/>
+          <w:szCs w:val="22"/>
+        </w:rPr>
+        <w:t xml:space="preserve"> Water Tank </w:t>
+      </w:r>
+      <w:r>
+        <w:rPr>
+          <w:sz w:val="24"/>
+          <w:szCs w:val="22"/>
+        </w:rPr>
+        <w:sym w:font="Wingdings" w:char="F0E0"/>
+      </w:r>
+      <w:r>
+        <w:rPr>
+          <w:sz w:val="24"/>
+          <w:szCs w:val="22"/>
+        </w:rPr>
+        <w:t xml:space="preserve"> Lane No 9 </w:t>
+      </w:r>
+      <w:r>
+        <w:rPr>
+          <w:sz w:val="24"/>
+          <w:szCs w:val="22"/>
+        </w:rPr>
+        <w:sym w:font="Wingdings" w:char="F0E0"/>
+      </w:r>
+      <w:r>
+        <w:rPr>
+          <w:sz w:val="24"/>
+          <w:szCs w:val="22"/>
+        </w:rPr>
+        <w:t xml:space="preserve"> House no 1128</w:t>
+      </w:r>
+    </w:p>
+    <w:p>
+      <w:pPr>
+        <w:rPr>
+          <w:sz w:val="24"/>
+          <w:szCs w:val="22"/>
+        </w:rPr>
+      </w:pPr>
+    </w:p>
+    <w:p>
+      <w:pPr>
+        <w:rPr>
+          <w:b/>
+          <w:bCs/>
+          <w:sz w:val="24"/>
+          <w:szCs w:val="22"/>
+        </w:rPr>
+      </w:pPr>
+      <w:r>
+        <w:rPr>
+          <w:b/>
+          <w:bCs/>
+          <w:sz w:val="24"/>
+          <w:szCs w:val="22"/>
+        </w:rPr>
+        <w:t>Types</w:t>
+      </w:r>
+    </w:p>
+    <w:p>
+      <w:pPr>
+        <w:pStyle w:val="ListParagraph"/>
+        <w:numPr>
+          <w:ilvl w:val="0"/>
+          <w:numId w:val="20"/>
+        </w:numPr>
+        <w:rPr>
+          <w:sz w:val="24"/>
+          <w:szCs w:val="22"/>
+        </w:rPr>
+      </w:pPr>
+      <w:r>
+        <w:rPr>
+          <w:sz w:val="24"/>
+          <w:szCs w:val="22"/>
+        </w:rPr>
+        <w:t>Absolute Xpath</w:t>
+      </w:r>
+      <w:r>
+        <w:rPr>
+          <w:sz w:val="24"/>
+          <w:szCs w:val="22"/>
+        </w:rPr>
+        <w:br/>
+        <w:t>starts with html</w:t>
+      </w:r>
+    </w:p>
+    <w:p>
+      <w:pPr>
+        <w:pStyle w:val="ListParagraph"/>
+        <w:numPr>
+          <w:ilvl w:val="0"/>
+          <w:numId w:val="20"/>
+        </w:numPr>
+        <w:rPr>
+          <w:sz w:val="24"/>
+          <w:szCs w:val="22"/>
+        </w:rPr>
+      </w:pPr>
+      <w:r>
+        <w:rPr>
+          <w:sz w:val="24"/>
+          <w:szCs w:val="22"/>
+        </w:rPr>
+        <w:t>Relative Xpath</w:t>
+      </w:r>
+    </w:p>
+    <w:p>
+      <w:pPr>
+        <w:pStyle w:val="ListParagraph"/>
+        <w:numPr>
+          <w:ilvl w:val="1"/>
+          <w:numId w:val="20"/>
+        </w:numPr>
+        <w:rPr>
+          <w:sz w:val="24"/>
+          <w:szCs w:val="22"/>
+        </w:rPr>
+      </w:pPr>
+      <w:r>
+        <w:rPr>
+          <w:sz w:val="24"/>
+          <w:szCs w:val="22"/>
+        </w:rPr>
+        <w:t>Taking a reference of parent tag</w:t>
+      </w:r>
+    </w:p>
+    <w:p>
+      <w:pPr>
+        <w:pStyle w:val="ListParagraph"/>
+        <w:numPr>
+          <w:ilvl w:val="1"/>
+          <w:numId w:val="20"/>
+        </w:numPr>
+        <w:rPr>
+          <w:sz w:val="24"/>
+          <w:szCs w:val="22"/>
+        </w:rPr>
+      </w:pPr>
+      <w:r>
+        <w:rPr>
+          <w:sz w:val="24"/>
+          <w:szCs w:val="22"/>
+        </w:rPr>
+        <w:lastRenderedPageBreak/>
+        <w:t>Taking a reference of exact tag</w:t>
       </w:r>
     </w:p>
     <w:p>
@@ -7409,6 +7643,95 @@
     </w:lvl>
   </w:abstractNum>
   <w:abstractNum w:abstractNumId="15">
+    <w:nsid w:val="64456C49"/>
+    <w:multiLevelType w:val="hybridMultilevel"/>
+    <w:tmpl w:val="5F629F92"/>
+    <w:lvl w:ilvl="0" w:tplc="4009000F">
+      <w:start w:val="1"/>
+      <w:numFmt w:val="decimal"/>
+      <w:lvlText w:val="%1."/>
+      <w:lvlJc w:val="left"/>
+      <w:pPr>
+        <w:ind w:left="720" w:hanging="360"/>
+      </w:pPr>
+      <w:rPr>
+        <w:rFonts w:hint="default"/>
+      </w:rPr>
+    </w:lvl>
+    <w:lvl w:ilvl="1" w:tplc="40090019">
+      <w:start w:val="1"/>
+      <w:numFmt w:val="lowerLetter"/>
+      <w:lvlText w:val="%2."/>
+      <w:lvlJc w:val="left"/>
+      <w:pPr>
+        <w:ind w:left="1440" w:hanging="360"/>
+      </w:pPr>
+    </w:lvl>
+    <w:lvl w:ilvl="2" w:tplc="4009001B" w:tentative="1">
+      <w:start w:val="1"/>
+      <w:numFmt w:val="lowerRoman"/>
+      <w:lvlText w:val="%3."/>
+      <w:lvlJc w:val="right"/>
+      <w:pPr>
+        <w:ind w:left="2160" w:hanging="180"/>
+      </w:pPr>
+    </w:lvl>
+    <w:lvl w:ilvl="3" w:tplc="4009000F" w:tentative="1">
+      <w:start w:val="1"/>
+      <w:numFmt w:val="decimal"/>
+      <w:lvlText w:val="%4."/>
+      <w:lvlJc w:val="left"/>
+      <w:pPr>
+        <w:ind w:left="2880" w:hanging="360"/>
+      </w:pPr>
+    </w:lvl>
+    <w:lvl w:ilvl="4" w:tplc="40090019" w:tentative="1">
+      <w:start w:val="1"/>
+      <w:numFmt w:val="lowerLetter"/>
+      <w:lvlText w:val="%5."/>
+      <w:lvlJc w:val="left"/>
+      <w:pPr>
+        <w:ind w:left="3600" w:hanging="360"/>
+      </w:pPr>
+    </w:lvl>
+    <w:lvl w:ilvl="5" w:tplc="4009001B" w:tentative="1">
+      <w:start w:val="1"/>
+      <w:numFmt w:val="lowerRoman"/>
+      <w:lvlText w:val="%6."/>
+      <w:lvlJc w:val="right"/>
+      <w:pPr>
+        <w:ind w:left="4320" w:hanging="180"/>
+      </w:pPr>
+    </w:lvl>
+    <w:lvl w:ilvl="6" w:tplc="4009000F" w:tentative="1">
+      <w:start w:val="1"/>
+      <w:numFmt w:val="decimal"/>
+      <w:lvlText w:val="%7."/>
+      <w:lvlJc w:val="left"/>
+      <w:pPr>
+        <w:ind w:left="5040" w:hanging="360"/>
+      </w:pPr>
+    </w:lvl>
+    <w:lvl w:ilvl="7" w:tplc="40090019" w:tentative="1">
+      <w:start w:val="1"/>
+      <w:numFmt w:val="lowerLetter"/>
+      <w:lvlText w:val="%8."/>
+      <w:lvlJc w:val="left"/>
+      <w:pPr>
+        <w:ind w:left="5760" w:hanging="360"/>
+      </w:pPr>
+    </w:lvl>
+    <w:lvl w:ilvl="8" w:tplc="4009001B" w:tentative="1">
+      <w:start w:val="1"/>
+      <w:numFmt w:val="lowerRoman"/>
+      <w:lvlText w:val="%9."/>
+      <w:lvlJc w:val="right"/>
+      <w:pPr>
+        <w:ind w:left="6480" w:hanging="180"/>
+      </w:pPr>
+    </w:lvl>
+  </w:abstractNum>
+  <w:abstractNum w:abstractNumId="16">
     <w:nsid w:val="698F6573"/>
     <w:multiLevelType w:val="hybridMultilevel"/>
     <w:tmpl w:val="538221D2"/>
@@ -7521,7 +7844,7 @@
       </w:rPr>
     </w:lvl>
   </w:abstractNum>
-  <w:abstractNum w:abstractNumId="16">
+  <w:abstractNum w:abstractNumId="17">
     <w:nsid w:val="6C8D1D8E"/>
     <w:multiLevelType w:val="hybridMultilevel"/>
     <w:tmpl w:val="3300155A"/>
@@ -7634,7 +7957,7 @@
       </w:rPr>
     </w:lvl>
   </w:abstractNum>
-  <w:abstractNum w:abstractNumId="17">
+  <w:abstractNum w:abstractNumId="18">
     <w:nsid w:val="6D03627E"/>
     <w:multiLevelType w:val="hybridMultilevel"/>
     <w:tmpl w:val="AF6072B4"/>
@@ -7747,7 +8070,7 @@
       </w:rPr>
     </w:lvl>
   </w:abstractNum>
-  <w:abstractNum w:abstractNumId="18">
+  <w:abstractNum w:abstractNumId="19">
     <w:nsid w:val="6F4D3C22"/>
     <w:multiLevelType w:val="hybridMultilevel"/>
     <w:tmpl w:val="2D660700"/>
@@ -7861,7 +8184,7 @@
     </w:lvl>
   </w:abstractNum>
   <w:num w:numId="1">
-    <w:abstractNumId w:val="15"/>
+    <w:abstractNumId w:val="16"/>
   </w:num>
   <w:num w:numId="2">
     <w:abstractNumId w:val="13"/>
@@ -7873,7 +8196,7 @@
     <w:abstractNumId w:val="4"/>
   </w:num>
   <w:num w:numId="5">
-    <w:abstractNumId w:val="17"/>
+    <w:abstractNumId w:val="18"/>
   </w:num>
   <w:num w:numId="6">
     <w:abstractNumId w:val="9"/>
@@ -7903,10 +8226,10 @@
     <w:abstractNumId w:val="8"/>
   </w:num>
   <w:num w:numId="15">
-    <w:abstractNumId w:val="18"/>
+    <w:abstractNumId w:val="19"/>
   </w:num>
   <w:num w:numId="16">
-    <w:abstractNumId w:val="16"/>
+    <w:abstractNumId w:val="17"/>
   </w:num>
   <w:num w:numId="17">
     <w:abstractNumId w:val="14"/>
@@ -7916,6 +8239,9 @@
   </w:num>
   <w:num w:numId="19">
     <w:abstractNumId w:val="1"/>
+  </w:num>
+  <w:num w:numId="20">
+    <w:abstractNumId w:val="15"/>
   </w:num>
 </w:numbering>
 </file>

</xml_diff>

<commit_message>
Date: 30 Dec 2025
</commit_message>
<xml_diff>
--- a/Notes.docx
+++ b/Notes.docx
@@ -4909,8 +4909,6 @@
         </w:rPr>
         <w:t xml:space="preserve"> Will find and return multiple controls on the web page. (List&lt;WebElement&gt;)</w:t>
       </w:r>
-      <w:bookmarkStart w:id="0" w:name="_GoBack"/>
-      <w:bookmarkEnd w:id="0"/>
     </w:p>
     <w:p>
       <w:pPr>
@@ -5304,6 +5302,144 @@
     </w:p>
     <w:p>
       <w:pPr>
+        <w:pStyle w:val="ListParagraph"/>
+        <w:numPr>
+          <w:ilvl w:val="1"/>
+          <w:numId w:val="15"/>
+        </w:numPr>
+        <w:rPr>
+          <w:sz w:val="24"/>
+          <w:szCs w:val="22"/>
+        </w:rPr>
+      </w:pPr>
+      <w:r>
+        <w:rPr>
+          <w:sz w:val="24"/>
+          <w:szCs w:val="22"/>
+        </w:rPr>
+        <w:t xml:space="preserve">getAttribute() </w:t>
+      </w:r>
+      <w:r>
+        <w:rPr>
+          <w:sz w:val="24"/>
+          <w:szCs w:val="22"/>
+        </w:rPr>
+        <w:sym w:font="Wingdings" w:char="F0E0"/>
+      </w:r>
+      <w:r>
+        <w:rPr>
+          <w:sz w:val="24"/>
+          <w:szCs w:val="22"/>
+        </w:rPr>
+        <w:t xml:space="preserve"> Returns the value of any attribute. (String)</w:t>
+      </w:r>
+    </w:p>
+    <w:p>
+      <w:pPr>
+        <w:pStyle w:val="ListParagraph"/>
+        <w:numPr>
+          <w:ilvl w:val="1"/>
+          <w:numId w:val="15"/>
+        </w:numPr>
+        <w:rPr>
+          <w:sz w:val="24"/>
+          <w:szCs w:val="22"/>
+        </w:rPr>
+      </w:pPr>
+      <w:r>
+        <w:rPr>
+          <w:sz w:val="24"/>
+          <w:szCs w:val="22"/>
+        </w:rPr>
+        <w:t xml:space="preserve">isSelected() </w:t>
+      </w:r>
+      <w:r>
+        <w:rPr>
+          <w:sz w:val="24"/>
+          <w:szCs w:val="22"/>
+        </w:rPr>
+        <w:sym w:font="Wingdings" w:char="F0E0"/>
+      </w:r>
+      <w:r>
+        <w:rPr>
+          <w:sz w:val="24"/>
+          <w:szCs w:val="22"/>
+        </w:rPr>
+        <w:t xml:space="preserve"> Checks that whether the checkbox / radio button is selected or not. (boolean)</w:t>
+      </w:r>
+    </w:p>
+    <w:p>
+      <w:pPr>
+        <w:pStyle w:val="ListParagraph"/>
+        <w:numPr>
+          <w:ilvl w:val="1"/>
+          <w:numId w:val="15"/>
+        </w:numPr>
+        <w:rPr>
+          <w:sz w:val="24"/>
+          <w:szCs w:val="22"/>
+        </w:rPr>
+      </w:pPr>
+      <w:r>
+        <w:rPr>
+          <w:sz w:val="24"/>
+          <w:szCs w:val="22"/>
+        </w:rPr>
+        <w:t xml:space="preserve">isEnabled() </w:t>
+      </w:r>
+      <w:r>
+        <w:rPr>
+          <w:sz w:val="24"/>
+          <w:szCs w:val="22"/>
+        </w:rPr>
+        <w:sym w:font="Wingdings" w:char="F0E0"/>
+      </w:r>
+      <w:r>
+        <w:rPr>
+          <w:sz w:val="24"/>
+          <w:szCs w:val="22"/>
+        </w:rPr>
+        <w:t xml:space="preserve"> Checks that whether the control is enabled or disabled. (boolean)</w:t>
+      </w:r>
+    </w:p>
+    <w:p>
+      <w:pPr>
+        <w:pStyle w:val="ListParagraph"/>
+        <w:numPr>
+          <w:ilvl w:val="1"/>
+          <w:numId w:val="15"/>
+        </w:numPr>
+        <w:rPr>
+          <w:sz w:val="24"/>
+          <w:szCs w:val="22"/>
+        </w:rPr>
+      </w:pPr>
+      <w:r>
+        <w:rPr>
+          <w:sz w:val="24"/>
+          <w:szCs w:val="22"/>
+        </w:rPr>
+        <w:t xml:space="preserve">isDisplayed() </w:t>
+      </w:r>
+      <w:r>
+        <w:rPr>
+          <w:sz w:val="24"/>
+          <w:szCs w:val="22"/>
+        </w:rPr>
+        <w:sym w:font="Wingdings" w:char="F0E0"/>
+      </w:r>
+      <w:r>
+        <w:rPr>
+          <w:sz w:val="24"/>
+          <w:szCs w:val="22"/>
+        </w:rPr>
+        <w:t xml:space="preserve"> Checks that whether the control is visible or not (boolean)</w:t>
+      </w:r>
+      <w:bookmarkStart w:id="0" w:name="_GoBack"/>
+      <w:bookmarkEnd w:id="0"/>
+    </w:p>
+    <w:p>
+      <w:pPr>
         <w:rPr>
           <w:sz w:val="24"/>
           <w:szCs w:val="22"/>
@@ -5415,6 +5551,7 @@
           <w:sz w:val="24"/>
           <w:szCs w:val="22"/>
         </w:rPr>
+        <w:lastRenderedPageBreak/>
         <w:t>Name</w:t>
       </w:r>
     </w:p>
@@ -5535,7 +5672,6 @@
           <w:sz w:val="24"/>
           <w:szCs w:val="22"/>
         </w:rPr>
-        <w:lastRenderedPageBreak/>
         <w:t>TagName</w:t>
       </w:r>
     </w:p>
@@ -6102,6 +6238,7 @@
           <w:sz w:val="24"/>
           <w:szCs w:val="22"/>
         </w:rPr>
+        <w:lastRenderedPageBreak/>
         <w:t>Types</w:t>
       </w:r>
     </w:p>
@@ -6190,7 +6327,6 @@
           <w:sz w:val="24"/>
           <w:szCs w:val="22"/>
         </w:rPr>
-        <w:lastRenderedPageBreak/>
         <w:t>Taking a reference of exact tag</w:t>
       </w:r>
     </w:p>

</xml_diff>

<commit_message>
Date: 31 Dec 2025
</commit_message>
<xml_diff>
--- a/Notes.docx
+++ b/Notes.docx
@@ -5435,6 +5435,1387 @@
         </w:rPr>
         <w:t xml:space="preserve"> Checks that whether the control is visible or not (boolean)</w:t>
       </w:r>
+    </w:p>
+    <w:p>
+      <w:pPr>
+        <w:rPr>
+          <w:sz w:val="24"/>
+          <w:szCs w:val="22"/>
+        </w:rPr>
+      </w:pPr>
+    </w:p>
+    <w:p>
+      <w:pPr>
+        <w:rPr>
+          <w:b/>
+          <w:bCs/>
+          <w:sz w:val="24"/>
+          <w:szCs w:val="22"/>
+        </w:rPr>
+      </w:pPr>
+      <w:r>
+        <w:rPr>
+          <w:b/>
+          <w:bCs/>
+          <w:sz w:val="24"/>
+          <w:szCs w:val="22"/>
+        </w:rPr>
+        <w:t>Locators:</w:t>
+      </w:r>
+    </w:p>
+    <w:p>
+      <w:pPr>
+        <w:pStyle w:val="ListParagraph"/>
+        <w:numPr>
+          <w:ilvl w:val="0"/>
+          <w:numId w:val="16"/>
+        </w:numPr>
+        <w:rPr>
+          <w:sz w:val="24"/>
+          <w:szCs w:val="22"/>
+        </w:rPr>
+      </w:pPr>
+      <w:r>
+        <w:rPr>
+          <w:sz w:val="24"/>
+          <w:szCs w:val="22"/>
+        </w:rPr>
+        <w:t xml:space="preserve">Are the way to find out any control / WebElement on the page. </w:t>
+      </w:r>
+    </w:p>
+    <w:p>
+      <w:pPr>
+        <w:pStyle w:val="ListParagraph"/>
+        <w:numPr>
+          <w:ilvl w:val="0"/>
+          <w:numId w:val="16"/>
+        </w:numPr>
+        <w:rPr>
+          <w:sz w:val="24"/>
+          <w:szCs w:val="22"/>
+        </w:rPr>
+      </w:pPr>
+      <w:r>
+        <w:rPr>
+          <w:sz w:val="24"/>
+          <w:szCs w:val="22"/>
+        </w:rPr>
+        <w:t>Actually locators are the strategies to find the control.</w:t>
+      </w:r>
+    </w:p>
+    <w:p>
+      <w:pPr>
+        <w:ind w:left="360"/>
+        <w:rPr>
+          <w:sz w:val="24"/>
+          <w:szCs w:val="22"/>
+        </w:rPr>
+      </w:pPr>
+    </w:p>
+    <w:p>
+      <w:pPr>
+        <w:pStyle w:val="ListParagraph"/>
+        <w:numPr>
+          <w:ilvl w:val="0"/>
+          <w:numId w:val="17"/>
+        </w:numPr>
+        <w:rPr>
+          <w:sz w:val="24"/>
+          <w:szCs w:val="22"/>
+        </w:rPr>
+      </w:pPr>
+      <w:r>
+        <w:rPr>
+          <w:sz w:val="24"/>
+          <w:szCs w:val="22"/>
+        </w:rPr>
+        <w:t>Id</w:t>
+      </w:r>
+    </w:p>
+    <w:p>
+      <w:pPr>
+        <w:pStyle w:val="ListParagraph"/>
+        <w:numPr>
+          <w:ilvl w:val="0"/>
+          <w:numId w:val="17"/>
+        </w:numPr>
+        <w:rPr>
+          <w:sz w:val="24"/>
+          <w:szCs w:val="22"/>
+        </w:rPr>
+      </w:pPr>
+      <w:r>
+        <w:rPr>
+          <w:sz w:val="24"/>
+          <w:szCs w:val="22"/>
+        </w:rPr>
+        <w:lastRenderedPageBreak/>
+        <w:t>Name</w:t>
+      </w:r>
+    </w:p>
+    <w:p>
+      <w:pPr>
+        <w:pStyle w:val="ListParagraph"/>
+        <w:numPr>
+          <w:ilvl w:val="0"/>
+          <w:numId w:val="17"/>
+        </w:numPr>
+        <w:rPr>
+          <w:sz w:val="24"/>
+          <w:szCs w:val="22"/>
+        </w:rPr>
+      </w:pPr>
+      <w:r>
+        <w:rPr>
+          <w:sz w:val="24"/>
+          <w:szCs w:val="22"/>
+        </w:rPr>
+        <w:t>ClassName</w:t>
+      </w:r>
+    </w:p>
+    <w:p>
+      <w:pPr>
+        <w:pStyle w:val="ListParagraph"/>
+        <w:numPr>
+          <w:ilvl w:val="0"/>
+          <w:numId w:val="17"/>
+        </w:numPr>
+        <w:rPr>
+          <w:sz w:val="24"/>
+          <w:szCs w:val="22"/>
+        </w:rPr>
+      </w:pPr>
+      <w:r>
+        <w:rPr>
+          <w:sz w:val="24"/>
+          <w:szCs w:val="22"/>
+        </w:rPr>
+        <w:t>CssSelector</w:t>
+      </w:r>
+    </w:p>
+    <w:p>
+      <w:pPr>
+        <w:pStyle w:val="ListParagraph"/>
+        <w:numPr>
+          <w:ilvl w:val="0"/>
+          <w:numId w:val="17"/>
+        </w:numPr>
+        <w:rPr>
+          <w:sz w:val="24"/>
+          <w:szCs w:val="22"/>
+        </w:rPr>
+      </w:pPr>
+      <w:r>
+        <w:rPr>
+          <w:sz w:val="24"/>
+          <w:szCs w:val="22"/>
+        </w:rPr>
+        <w:t>LinkText</w:t>
+      </w:r>
+    </w:p>
+    <w:p>
+      <w:pPr>
+        <w:pStyle w:val="ListParagraph"/>
+        <w:numPr>
+          <w:ilvl w:val="0"/>
+          <w:numId w:val="17"/>
+        </w:numPr>
+        <w:rPr>
+          <w:sz w:val="24"/>
+          <w:szCs w:val="22"/>
+        </w:rPr>
+      </w:pPr>
+      <w:r>
+        <w:rPr>
+          <w:sz w:val="24"/>
+          <w:szCs w:val="22"/>
+        </w:rPr>
+        <w:t>PartialLinkText</w:t>
+      </w:r>
+    </w:p>
+    <w:p>
+      <w:pPr>
+        <w:pStyle w:val="ListParagraph"/>
+        <w:numPr>
+          <w:ilvl w:val="0"/>
+          <w:numId w:val="17"/>
+        </w:numPr>
+        <w:rPr>
+          <w:sz w:val="24"/>
+          <w:szCs w:val="22"/>
+        </w:rPr>
+      </w:pPr>
+      <w:r>
+        <w:rPr>
+          <w:sz w:val="24"/>
+          <w:szCs w:val="22"/>
+        </w:rPr>
+        <w:t>Xpath</w:t>
+      </w:r>
+    </w:p>
+    <w:p>
+      <w:pPr>
+        <w:pStyle w:val="ListParagraph"/>
+        <w:numPr>
+          <w:ilvl w:val="0"/>
+          <w:numId w:val="17"/>
+        </w:numPr>
+        <w:rPr>
+          <w:sz w:val="24"/>
+          <w:szCs w:val="22"/>
+        </w:rPr>
+      </w:pPr>
+      <w:r>
+        <w:rPr>
+          <w:sz w:val="24"/>
+          <w:szCs w:val="22"/>
+        </w:rPr>
+        <w:t>TagName</w:t>
+      </w:r>
+    </w:p>
+    <w:p>
+      <w:pPr>
+        <w:pStyle w:val="ListParagraph"/>
+        <w:numPr>
+          <w:ilvl w:val="0"/>
+          <w:numId w:val="17"/>
+        </w:numPr>
+        <w:rPr>
+          <w:sz w:val="24"/>
+          <w:szCs w:val="22"/>
+        </w:rPr>
+      </w:pPr>
+      <w:r>
+        <w:rPr>
+          <w:sz w:val="24"/>
+          <w:szCs w:val="22"/>
+        </w:rPr>
+        <w:t>RelativeLocator</w:t>
+      </w:r>
+    </w:p>
+    <w:p>
+      <w:pPr>
+        <w:rPr>
+          <w:b/>
+          <w:bCs/>
+          <w:sz w:val="24"/>
+          <w:szCs w:val="22"/>
+        </w:rPr>
+      </w:pPr>
+      <w:r>
+        <w:rPr>
+          <w:b/>
+          <w:bCs/>
+          <w:sz w:val="24"/>
+          <w:szCs w:val="22"/>
+        </w:rPr>
+        <w:t>Locator ClassName</w:t>
+      </w:r>
+    </w:p>
+    <w:p>
+      <w:pPr>
+        <w:pStyle w:val="ListParagraph"/>
+        <w:numPr>
+          <w:ilvl w:val="0"/>
+          <w:numId w:val="18"/>
+        </w:numPr>
+        <w:rPr>
+          <w:sz w:val="24"/>
+          <w:szCs w:val="22"/>
+        </w:rPr>
+      </w:pPr>
+      <w:r>
+        <w:rPr>
+          <w:sz w:val="24"/>
+          <w:szCs w:val="22"/>
+        </w:rPr>
+        <w:t>If you want to locate any control using the attribute “class” then you can use className locator.</w:t>
+      </w:r>
+    </w:p>
+    <w:p>
+      <w:pPr>
+        <w:pStyle w:val="ListParagraph"/>
+        <w:numPr>
+          <w:ilvl w:val="0"/>
+          <w:numId w:val="18"/>
+        </w:numPr>
+        <w:rPr>
+          <w:sz w:val="24"/>
+          <w:szCs w:val="22"/>
+        </w:rPr>
+      </w:pPr>
+      <w:r>
+        <w:rPr>
+          <w:sz w:val="24"/>
+          <w:szCs w:val="22"/>
+        </w:rPr>
+        <w:t>Class is applied for designing the control.</w:t>
+      </w:r>
+    </w:p>
+    <w:p>
+      <w:pPr>
+        <w:pStyle w:val="ListParagraph"/>
+        <w:numPr>
+          <w:ilvl w:val="0"/>
+          <w:numId w:val="18"/>
+        </w:numPr>
+        <w:rPr>
+          <w:sz w:val="24"/>
+          <w:szCs w:val="22"/>
+        </w:rPr>
+      </w:pPr>
+      <w:r>
+        <w:rPr>
+          <w:sz w:val="24"/>
+          <w:szCs w:val="22"/>
+        </w:rPr>
+        <w:t>A control may have multiple classes applied, such a classes are separated via space.</w:t>
+      </w:r>
+    </w:p>
+    <w:p>
+      <w:pPr>
+        <w:pStyle w:val="ListParagraph"/>
+        <w:numPr>
+          <w:ilvl w:val="0"/>
+          <w:numId w:val="18"/>
+        </w:numPr>
+        <w:rPr>
+          <w:sz w:val="24"/>
+          <w:szCs w:val="22"/>
+        </w:rPr>
+      </w:pPr>
+      <w:r>
+        <w:rPr>
+          <w:sz w:val="24"/>
+          <w:szCs w:val="22"/>
+        </w:rPr>
+        <w:t>If you want to use className locator then pick any one of the class.</w:t>
+      </w:r>
+    </w:p>
+    <w:p>
+      <w:pPr>
+        <w:rPr>
+          <w:sz w:val="24"/>
+          <w:szCs w:val="22"/>
+        </w:rPr>
+      </w:pPr>
+    </w:p>
+    <w:p>
+      <w:pPr>
+        <w:rPr>
+          <w:b/>
+          <w:bCs/>
+          <w:sz w:val="24"/>
+          <w:szCs w:val="22"/>
+        </w:rPr>
+      </w:pPr>
+      <w:r>
+        <w:rPr>
+          <w:b/>
+          <w:bCs/>
+          <w:sz w:val="24"/>
+          <w:szCs w:val="22"/>
+        </w:rPr>
+        <w:t>Locator CssSelector</w:t>
+      </w:r>
+    </w:p>
+    <w:p>
+      <w:pPr>
+        <w:pStyle w:val="ListParagraph"/>
+        <w:numPr>
+          <w:ilvl w:val="0"/>
+          <w:numId w:val="19"/>
+        </w:numPr>
+        <w:rPr>
+          <w:sz w:val="24"/>
+          <w:szCs w:val="22"/>
+        </w:rPr>
+      </w:pPr>
+      <w:r>
+        <w:rPr>
+          <w:sz w:val="24"/>
+          <w:szCs w:val="22"/>
+        </w:rPr>
+        <w:t>This is the technique to identify any control using a single or multiple attributes of any control.</w:t>
+      </w:r>
+    </w:p>
+    <w:p>
+      <w:pPr>
+        <w:pStyle w:val="ListParagraph"/>
+        <w:numPr>
+          <w:ilvl w:val="0"/>
+          <w:numId w:val="19"/>
+        </w:numPr>
+        <w:rPr>
+          <w:sz w:val="24"/>
+          <w:szCs w:val="22"/>
+        </w:rPr>
+      </w:pPr>
+      <w:r>
+        <w:rPr>
+          <w:sz w:val="24"/>
+          <w:szCs w:val="22"/>
+        </w:rPr>
+        <w:t>Type</w:t>
+      </w:r>
+    </w:p>
+    <w:p>
+      <w:pPr>
+        <w:pStyle w:val="ListParagraph"/>
+        <w:numPr>
+          <w:ilvl w:val="1"/>
+          <w:numId w:val="19"/>
+        </w:numPr>
+        <w:rPr>
+          <w:sz w:val="24"/>
+          <w:szCs w:val="22"/>
+        </w:rPr>
+      </w:pPr>
+      <w:r>
+        <w:rPr>
+          <w:sz w:val="24"/>
+          <w:szCs w:val="22"/>
+        </w:rPr>
+        <w:t>Using Single Attribute</w:t>
+      </w:r>
+      <w:r>
+        <w:rPr>
+          <w:sz w:val="24"/>
+          <w:szCs w:val="22"/>
+        </w:rPr>
+        <w:br/>
+        <w:t>Syntax:</w:t>
+      </w:r>
+      <w:r>
+        <w:rPr>
+          <w:sz w:val="24"/>
+          <w:szCs w:val="22"/>
+        </w:rPr>
+        <w:br/>
+        <w:t>tagName[attribute=”value”]</w:t>
+      </w:r>
+      <w:r>
+        <w:rPr>
+          <w:sz w:val="24"/>
+          <w:szCs w:val="22"/>
+        </w:rPr>
+        <w:br/>
+        <w:t>input[</w:t>
+      </w:r>
+      <w:r>
+        <w:rPr>
+          <w:sz w:val="24"/>
+          <w:szCs w:val="22"/>
+        </w:rPr>
+        <w:t>type="text"]</w:t>
+      </w:r>
+    </w:p>
+    <w:p>
+      <w:pPr>
+        <w:pStyle w:val="ListParagraph"/>
+        <w:numPr>
+          <w:ilvl w:val="1"/>
+          <w:numId w:val="19"/>
+        </w:numPr>
+        <w:rPr>
+          <w:sz w:val="24"/>
+          <w:szCs w:val="22"/>
+        </w:rPr>
+      </w:pPr>
+      <w:r>
+        <w:rPr>
+          <w:sz w:val="24"/>
+          <w:szCs w:val="22"/>
+        </w:rPr>
+        <w:t>Using Multiple Attributes</w:t>
+      </w:r>
+      <w:r>
+        <w:rPr>
+          <w:sz w:val="24"/>
+          <w:szCs w:val="22"/>
+        </w:rPr>
+        <w:br/>
+        <w:t>Syntax:</w:t>
+      </w:r>
+      <w:r>
+        <w:rPr>
+          <w:sz w:val="24"/>
+          <w:szCs w:val="22"/>
+        </w:rPr>
+        <w:br/>
+        <w:t>tagName[attribute1=”value”][attribute2=”value”]</w:t>
+      </w:r>
+    </w:p>
+    <w:p>
+      <w:pPr>
+        <w:pStyle w:val="ListParagraph"/>
+        <w:numPr>
+          <w:ilvl w:val="1"/>
+          <w:numId w:val="19"/>
+        </w:numPr>
+        <w:rPr>
+          <w:sz w:val="24"/>
+          <w:szCs w:val="22"/>
+        </w:rPr>
+      </w:pPr>
+      <w:r>
+        <w:rPr>
+          <w:sz w:val="24"/>
+          <w:szCs w:val="22"/>
+        </w:rPr>
+        <w:t>Using Special Characters</w:t>
+      </w:r>
+    </w:p>
+    <w:p>
+      <w:pPr>
+        <w:pStyle w:val="ListParagraph"/>
+        <w:numPr>
+          <w:ilvl w:val="2"/>
+          <w:numId w:val="19"/>
+        </w:numPr>
+        <w:rPr>
+          <w:sz w:val="24"/>
+          <w:szCs w:val="22"/>
+        </w:rPr>
+      </w:pPr>
+      <w:r>
+        <w:rPr>
+          <w:sz w:val="24"/>
+          <w:szCs w:val="22"/>
+        </w:rPr>
+        <w:t>^ - Starts with</w:t>
+      </w:r>
+    </w:p>
+    <w:p>
+      <w:pPr>
+        <w:pStyle w:val="ListParagraph"/>
+        <w:numPr>
+          <w:ilvl w:val="2"/>
+          <w:numId w:val="19"/>
+        </w:numPr>
+        <w:rPr>
+          <w:sz w:val="24"/>
+          <w:szCs w:val="22"/>
+        </w:rPr>
+      </w:pPr>
+      <w:r>
+        <w:rPr>
+          <w:sz w:val="24"/>
+          <w:szCs w:val="22"/>
+        </w:rPr>
+        <w:t>$ - Ends with</w:t>
+      </w:r>
+    </w:p>
+    <w:p>
+      <w:pPr>
+        <w:pStyle w:val="ListParagraph"/>
+        <w:numPr>
+          <w:ilvl w:val="2"/>
+          <w:numId w:val="19"/>
+        </w:numPr>
+        <w:rPr>
+          <w:sz w:val="24"/>
+          <w:szCs w:val="22"/>
+        </w:rPr>
+      </w:pPr>
+      <w:r>
+        <w:rPr>
+          <w:sz w:val="24"/>
+          <w:szCs w:val="22"/>
+        </w:rPr>
+        <w:t>* - Contains</w:t>
+      </w:r>
+    </w:p>
+    <w:p>
+      <w:pPr>
+        <w:pStyle w:val="ListParagraph"/>
+        <w:numPr>
+          <w:ilvl w:val="2"/>
+          <w:numId w:val="19"/>
+        </w:numPr>
+        <w:rPr>
+          <w:sz w:val="24"/>
+          <w:szCs w:val="22"/>
+        </w:rPr>
+      </w:pPr>
+      <w:r>
+        <w:rPr>
+          <w:sz w:val="24"/>
+          <w:szCs w:val="22"/>
+        </w:rPr>
+        <w:t xml:space="preserve">. </w:t>
+      </w:r>
+      <w:r>
+        <w:rPr>
+          <w:sz w:val="24"/>
+          <w:szCs w:val="22"/>
+        </w:rPr>
+        <w:t>– Locates the control via class attrubute</w:t>
+      </w:r>
+    </w:p>
+    <w:p>
+      <w:pPr>
+        <w:pStyle w:val="ListParagraph"/>
+        <w:numPr>
+          <w:ilvl w:val="2"/>
+          <w:numId w:val="19"/>
+        </w:numPr>
+        <w:rPr>
+          <w:sz w:val="24"/>
+          <w:szCs w:val="22"/>
+        </w:rPr>
+      </w:pPr>
+      <w:r>
+        <w:rPr>
+          <w:sz w:val="24"/>
+          <w:szCs w:val="22"/>
+        </w:rPr>
+        <w:t xml:space="preserve"># - </w:t>
+      </w:r>
+      <w:r>
+        <w:rPr>
+          <w:sz w:val="24"/>
+          <w:szCs w:val="22"/>
+        </w:rPr>
+        <w:t>Locates the control via id</w:t>
+      </w:r>
+      <w:r>
+        <w:rPr>
+          <w:sz w:val="24"/>
+          <w:szCs w:val="22"/>
+        </w:rPr>
+        <w:br/>
+      </w:r>
+      <w:r>
+        <w:rPr>
+          <w:sz w:val="24"/>
+          <w:szCs w:val="22"/>
+        </w:rPr>
+        <w:t>input#username</w:t>
+      </w:r>
+      <w:r>
+        <w:rPr>
+          <w:sz w:val="24"/>
+          <w:szCs w:val="22"/>
+        </w:rPr>
+        <w:br/>
+      </w:r>
+      <w:r>
+        <w:rPr>
+          <w:sz w:val="24"/>
+          <w:szCs w:val="22"/>
+        </w:rPr>
+        <w:br/>
+      </w:r>
+    </w:p>
+    <w:p>
+      <w:pPr>
+        <w:rPr>
+          <w:b/>
+          <w:bCs/>
+          <w:sz w:val="24"/>
+          <w:szCs w:val="22"/>
+        </w:rPr>
+      </w:pPr>
+      <w:r>
+        <w:rPr>
+          <w:b/>
+          <w:bCs/>
+          <w:sz w:val="24"/>
+          <w:szCs w:val="22"/>
+        </w:rPr>
+        <w:t>Xpath – XML Path</w:t>
+      </w:r>
+    </w:p>
+    <w:p>
+      <w:pPr>
+        <w:rPr>
+          <w:sz w:val="24"/>
+          <w:szCs w:val="22"/>
+        </w:rPr>
+      </w:pPr>
+      <w:r>
+        <w:rPr>
+          <w:sz w:val="24"/>
+          <w:szCs w:val="22"/>
+        </w:rPr>
+        <w:t xml:space="preserve">Pattankodoli Bus Stand </w:t>
+      </w:r>
+      <w:r>
+        <w:rPr>
+          <w:sz w:val="24"/>
+          <w:szCs w:val="22"/>
+        </w:rPr>
+        <w:sym w:font="Wingdings" w:char="F0E0"/>
+      </w:r>
+      <w:r>
+        <w:rPr>
+          <w:sz w:val="24"/>
+          <w:szCs w:val="22"/>
+        </w:rPr>
+        <w:t xml:space="preserve"> Take a right turn </w:t>
+      </w:r>
+      <w:r>
+        <w:rPr>
+          <w:sz w:val="24"/>
+          <w:szCs w:val="22"/>
+        </w:rPr>
+        <w:sym w:font="Wingdings" w:char="F0E0"/>
+      </w:r>
+      <w:r>
+        <w:rPr>
+          <w:sz w:val="24"/>
+          <w:szCs w:val="22"/>
+        </w:rPr>
+        <w:t xml:space="preserve"> Hupare Nagar </w:t>
+      </w:r>
+      <w:r>
+        <w:rPr>
+          <w:sz w:val="24"/>
+          <w:szCs w:val="22"/>
+        </w:rPr>
+        <w:sym w:font="Wingdings" w:char="F0E0"/>
+      </w:r>
+      <w:r>
+        <w:rPr>
+          <w:sz w:val="24"/>
+          <w:szCs w:val="22"/>
+        </w:rPr>
+        <w:t xml:space="preserve"> Water Tank </w:t>
+      </w:r>
+      <w:r>
+        <w:rPr>
+          <w:sz w:val="24"/>
+          <w:szCs w:val="22"/>
+        </w:rPr>
+        <w:sym w:font="Wingdings" w:char="F0E0"/>
+      </w:r>
+      <w:r>
+        <w:rPr>
+          <w:sz w:val="24"/>
+          <w:szCs w:val="22"/>
+        </w:rPr>
+        <w:t xml:space="preserve"> Lane No 9 </w:t>
+      </w:r>
+      <w:r>
+        <w:rPr>
+          <w:sz w:val="24"/>
+          <w:szCs w:val="22"/>
+        </w:rPr>
+        <w:sym w:font="Wingdings" w:char="F0E0"/>
+      </w:r>
+      <w:r>
+        <w:rPr>
+          <w:sz w:val="24"/>
+          <w:szCs w:val="22"/>
+        </w:rPr>
+        <w:t xml:space="preserve"> House no 1128</w:t>
+      </w:r>
+    </w:p>
+    <w:p>
+      <w:pPr>
+        <w:rPr>
+          <w:sz w:val="24"/>
+          <w:szCs w:val="22"/>
+        </w:rPr>
+      </w:pPr>
+    </w:p>
+    <w:p>
+      <w:pPr>
+        <w:rPr>
+          <w:b/>
+          <w:bCs/>
+          <w:sz w:val="24"/>
+          <w:szCs w:val="22"/>
+        </w:rPr>
+      </w:pPr>
+      <w:r>
+        <w:rPr>
+          <w:b/>
+          <w:bCs/>
+          <w:sz w:val="24"/>
+          <w:szCs w:val="22"/>
+        </w:rPr>
+        <w:lastRenderedPageBreak/>
+        <w:t>Types</w:t>
+      </w:r>
+    </w:p>
+    <w:p>
+      <w:pPr>
+        <w:pStyle w:val="ListParagraph"/>
+        <w:numPr>
+          <w:ilvl w:val="0"/>
+          <w:numId w:val="20"/>
+        </w:numPr>
+        <w:rPr>
+          <w:sz w:val="24"/>
+          <w:szCs w:val="22"/>
+        </w:rPr>
+      </w:pPr>
+      <w:r>
+        <w:rPr>
+          <w:sz w:val="24"/>
+          <w:szCs w:val="22"/>
+        </w:rPr>
+        <w:t>Absolute Xpath</w:t>
+      </w:r>
+      <w:r>
+        <w:rPr>
+          <w:sz w:val="24"/>
+          <w:szCs w:val="22"/>
+        </w:rPr>
+        <w:br/>
+        <w:t>starts with html</w:t>
+      </w:r>
+    </w:p>
+    <w:p>
+      <w:pPr>
+        <w:pStyle w:val="ListParagraph"/>
+        <w:numPr>
+          <w:ilvl w:val="0"/>
+          <w:numId w:val="20"/>
+        </w:numPr>
+        <w:rPr>
+          <w:sz w:val="24"/>
+          <w:szCs w:val="22"/>
+        </w:rPr>
+      </w:pPr>
+      <w:r>
+        <w:rPr>
+          <w:sz w:val="24"/>
+          <w:szCs w:val="22"/>
+        </w:rPr>
+        <w:t>Relative Xpath</w:t>
+      </w:r>
+    </w:p>
+    <w:p>
+      <w:pPr>
+        <w:pStyle w:val="ListParagraph"/>
+        <w:numPr>
+          <w:ilvl w:val="1"/>
+          <w:numId w:val="20"/>
+        </w:numPr>
+        <w:rPr>
+          <w:sz w:val="24"/>
+          <w:szCs w:val="22"/>
+        </w:rPr>
+      </w:pPr>
+      <w:r>
+        <w:rPr>
+          <w:sz w:val="24"/>
+          <w:szCs w:val="22"/>
+        </w:rPr>
+        <w:t>Taking a reference of parent tag</w:t>
+      </w:r>
+    </w:p>
+    <w:p>
+      <w:pPr>
+        <w:pStyle w:val="ListParagraph"/>
+        <w:numPr>
+          <w:ilvl w:val="1"/>
+          <w:numId w:val="20"/>
+        </w:numPr>
+        <w:rPr>
+          <w:sz w:val="24"/>
+          <w:szCs w:val="22"/>
+        </w:rPr>
+      </w:pPr>
+      <w:r>
+        <w:rPr>
+          <w:sz w:val="24"/>
+          <w:szCs w:val="22"/>
+        </w:rPr>
+        <w:t>Taking a reference of exact tag</w:t>
+      </w:r>
+    </w:p>
+    <w:p>
+      <w:pPr>
+        <w:rPr>
+          <w:sz w:val="24"/>
+          <w:szCs w:val="22"/>
+        </w:rPr>
+      </w:pPr>
+    </w:p>
+    <w:p>
+      <w:pPr>
+        <w:rPr>
+          <w:b/>
+          <w:bCs/>
+          <w:sz w:val="24"/>
+          <w:szCs w:val="22"/>
+        </w:rPr>
+      </w:pPr>
+      <w:r>
+        <w:rPr>
+          <w:b/>
+          <w:bCs/>
+          <w:sz w:val="24"/>
+          <w:szCs w:val="22"/>
+        </w:rPr>
+        <w:t>Handling Dropdown List / List Box</w:t>
+      </w:r>
+    </w:p>
+    <w:p>
+      <w:pPr>
+        <w:pStyle w:val="ListParagraph"/>
+        <w:numPr>
+          <w:ilvl w:val="0"/>
+          <w:numId w:val="21"/>
+        </w:numPr>
+        <w:rPr>
+          <w:sz w:val="24"/>
+          <w:szCs w:val="22"/>
+        </w:rPr>
+      </w:pPr>
+      <w:r>
+        <w:rPr>
+          <w:sz w:val="24"/>
+          <w:szCs w:val="22"/>
+        </w:rPr>
+        <w:t>If any control is having &lt;select&gt; tag, such a control can be treated as Drop down list or List Box</w:t>
+      </w:r>
+    </w:p>
+    <w:p>
+      <w:pPr>
+        <w:pStyle w:val="ListParagraph"/>
+        <w:numPr>
+          <w:ilvl w:val="0"/>
+          <w:numId w:val="21"/>
+        </w:numPr>
+        <w:rPr>
+          <w:sz w:val="24"/>
+          <w:szCs w:val="22"/>
+        </w:rPr>
+      </w:pPr>
+      <w:r>
+        <w:rPr>
+          <w:sz w:val="24"/>
+          <w:szCs w:val="22"/>
+        </w:rPr>
+        <w:t xml:space="preserve">Selenium has a special class to handle such a drop down lists ie. </w:t>
+      </w:r>
+      <w:r>
+        <w:rPr>
+          <w:b/>
+          <w:bCs/>
+          <w:sz w:val="24"/>
+          <w:szCs w:val="22"/>
+        </w:rPr>
+        <w:t xml:space="preserve">Select </w:t>
+      </w:r>
+      <w:r>
+        <w:rPr>
+          <w:sz w:val="24"/>
+          <w:szCs w:val="22"/>
+        </w:rPr>
+        <w:t>class</w:t>
+      </w:r>
+    </w:p>
+    <w:p>
+      <w:pPr>
+        <w:pStyle w:val="ListParagraph"/>
+        <w:numPr>
+          <w:ilvl w:val="0"/>
+          <w:numId w:val="21"/>
+        </w:numPr>
+        <w:rPr>
+          <w:sz w:val="24"/>
+          <w:szCs w:val="22"/>
+        </w:rPr>
+      </w:pPr>
+      <w:r>
+        <w:rPr>
+          <w:sz w:val="24"/>
+          <w:szCs w:val="22"/>
+        </w:rPr>
+        <w:t>Methods</w:t>
+      </w:r>
+    </w:p>
+    <w:p>
+      <w:pPr>
+        <w:pStyle w:val="ListParagraph"/>
+        <w:numPr>
+          <w:ilvl w:val="1"/>
+          <w:numId w:val="21"/>
+        </w:numPr>
+        <w:rPr>
+          <w:sz w:val="24"/>
+          <w:szCs w:val="22"/>
+        </w:rPr>
+      </w:pPr>
+      <w:r>
+        <w:rPr>
+          <w:sz w:val="24"/>
+          <w:szCs w:val="22"/>
+        </w:rPr>
+        <w:t xml:space="preserve">getFirstSelectedOption() </w:t>
+      </w:r>
+      <w:r>
+        <w:rPr>
+          <w:sz w:val="24"/>
+          <w:szCs w:val="22"/>
+        </w:rPr>
+        <w:sym w:font="Wingdings" w:char="F0E0"/>
+      </w:r>
+      <w:r>
+        <w:rPr>
+          <w:sz w:val="24"/>
+          <w:szCs w:val="22"/>
+        </w:rPr>
+        <w:t xml:space="preserve"> Return the selected element / option from the drop down list. (</w:t>
+      </w:r>
+      <w:r>
+        <w:rPr>
+          <w:sz w:val="24"/>
+          <w:szCs w:val="22"/>
+        </w:rPr>
+        <w:t>WebElement)</w:t>
+      </w:r>
+    </w:p>
+    <w:p>
+      <w:pPr>
+        <w:pStyle w:val="ListParagraph"/>
+        <w:numPr>
+          <w:ilvl w:val="1"/>
+          <w:numId w:val="21"/>
+        </w:numPr>
+        <w:rPr>
+          <w:sz w:val="24"/>
+          <w:szCs w:val="22"/>
+        </w:rPr>
+      </w:pPr>
+      <w:r>
+        <w:rPr>
+          <w:sz w:val="24"/>
+          <w:szCs w:val="22"/>
+        </w:rPr>
+        <w:t xml:space="preserve">getOptions() </w:t>
+      </w:r>
+      <w:r>
+        <w:rPr>
+          <w:sz w:val="24"/>
+          <w:szCs w:val="22"/>
+        </w:rPr>
+        <w:sym w:font="Wingdings" w:char="F0E0"/>
+      </w:r>
+      <w:r>
+        <w:rPr>
+          <w:sz w:val="24"/>
+          <w:szCs w:val="22"/>
+        </w:rPr>
+        <w:t xml:space="preserve"> Will return list of all elements / options from the list box / drop down list. (List&lt;WebElement&gt;)</w:t>
+      </w:r>
+    </w:p>
+    <w:p>
+      <w:pPr>
+        <w:pStyle w:val="ListParagraph"/>
+        <w:numPr>
+          <w:ilvl w:val="1"/>
+          <w:numId w:val="21"/>
+        </w:numPr>
+        <w:rPr>
+          <w:sz w:val="24"/>
+          <w:szCs w:val="22"/>
+        </w:rPr>
+      </w:pPr>
+      <w:r>
+        <w:rPr>
+          <w:sz w:val="24"/>
+          <w:szCs w:val="22"/>
+        </w:rPr>
+        <w:t xml:space="preserve">selectByVisibleText() </w:t>
+      </w:r>
+      <w:r>
+        <w:rPr>
+          <w:sz w:val="24"/>
+          <w:szCs w:val="22"/>
+        </w:rPr>
+        <w:sym w:font="Wingdings" w:char="F0E0"/>
+      </w:r>
+      <w:r>
+        <w:rPr>
+          <w:sz w:val="24"/>
+          <w:szCs w:val="22"/>
+        </w:rPr>
+        <w:t xml:space="preserve"> Selects the element from the list using the inner text of the element.</w:t>
+      </w:r>
+    </w:p>
+    <w:p>
+      <w:pPr>
+        <w:pStyle w:val="ListParagraph"/>
+        <w:numPr>
+          <w:ilvl w:val="1"/>
+          <w:numId w:val="21"/>
+        </w:numPr>
+        <w:rPr>
+          <w:sz w:val="24"/>
+          <w:szCs w:val="22"/>
+        </w:rPr>
+      </w:pPr>
+      <w:r>
+        <w:rPr>
+          <w:sz w:val="24"/>
+          <w:szCs w:val="22"/>
+        </w:rPr>
+        <w:t xml:space="preserve">selectByContainsVisibleText() </w:t>
+      </w:r>
+      <w:r>
+        <w:rPr>
+          <w:sz w:val="24"/>
+          <w:szCs w:val="22"/>
+        </w:rPr>
+        <w:sym w:font="Wingdings" w:char="F0E0"/>
+      </w:r>
+      <w:r>
+        <w:rPr>
+          <w:sz w:val="24"/>
+          <w:szCs w:val="22"/>
+        </w:rPr>
+        <w:t xml:space="preserve"> Selects the element from the list using the partial inner text. </w:t>
+      </w:r>
+    </w:p>
+    <w:p>
+      <w:pPr>
+        <w:pStyle w:val="ListParagraph"/>
+        <w:numPr>
+          <w:ilvl w:val="1"/>
+          <w:numId w:val="21"/>
+        </w:numPr>
+        <w:rPr>
+          <w:sz w:val="24"/>
+          <w:szCs w:val="22"/>
+        </w:rPr>
+      </w:pPr>
+      <w:r>
+        <w:rPr>
+          <w:sz w:val="24"/>
+          <w:szCs w:val="22"/>
+        </w:rPr>
+        <w:t xml:space="preserve">selectByValue() </w:t>
+      </w:r>
+      <w:r>
+        <w:rPr>
+          <w:sz w:val="24"/>
+          <w:szCs w:val="22"/>
+        </w:rPr>
+        <w:sym w:font="Wingdings" w:char="F0E0"/>
+      </w:r>
+      <w:r>
+        <w:rPr>
+          <w:sz w:val="24"/>
+          <w:szCs w:val="22"/>
+        </w:rPr>
+        <w:t xml:space="preserve"> Selects the element by using its value attribute. </w:t>
+      </w:r>
+      <w:r>
+        <w:rPr>
+          <w:sz w:val="24"/>
+          <w:szCs w:val="22"/>
+        </w:rPr>
+        <w:t>It accepts a String value.</w:t>
+      </w:r>
+    </w:p>
+    <w:p>
+      <w:pPr>
+        <w:pStyle w:val="ListParagraph"/>
+        <w:numPr>
+          <w:ilvl w:val="1"/>
+          <w:numId w:val="21"/>
+        </w:numPr>
+        <w:rPr>
+          <w:sz w:val="24"/>
+          <w:szCs w:val="22"/>
+        </w:rPr>
+      </w:pPr>
+      <w:r>
+        <w:rPr>
+          <w:sz w:val="24"/>
+          <w:szCs w:val="22"/>
+        </w:rPr>
+        <w:t xml:space="preserve">selectByIndex() </w:t>
+      </w:r>
+      <w:r>
+        <w:rPr>
+          <w:sz w:val="24"/>
+          <w:szCs w:val="22"/>
+        </w:rPr>
+        <w:sym w:font="Wingdings" w:char="F0E0"/>
+      </w:r>
+      <w:r>
+        <w:rPr>
+          <w:sz w:val="24"/>
+          <w:szCs w:val="22"/>
+        </w:rPr>
+        <w:t xml:space="preserve"> Selects the element by using its zero based index. It accepts a integer value.</w:t>
+      </w:r>
+    </w:p>
+    <w:p>
+      <w:pPr>
+        <w:pStyle w:val="ListParagraph"/>
+        <w:numPr>
+          <w:ilvl w:val="1"/>
+          <w:numId w:val="21"/>
+        </w:numPr>
+        <w:rPr>
+          <w:sz w:val="24"/>
+          <w:szCs w:val="22"/>
+        </w:rPr>
+      </w:pPr>
+      <w:r>
+        <w:rPr>
+          <w:sz w:val="24"/>
+          <w:szCs w:val="22"/>
+        </w:rPr>
+        <w:t xml:space="preserve">getAllSelectedOptions() </w:t>
+      </w:r>
+      <w:r>
+        <w:rPr>
+          <w:sz w:val="24"/>
+          <w:szCs w:val="22"/>
+        </w:rPr>
+        <w:sym w:font="Wingdings" w:char="F0E0"/>
+      </w:r>
+      <w:r>
+        <w:rPr>
+          <w:sz w:val="24"/>
+          <w:szCs w:val="22"/>
+        </w:rPr>
+        <w:t xml:space="preserve"> Will return list of all selected options from list box (List&lt;WebElement&gt;)</w:t>
+      </w:r>
+    </w:p>
+    <w:p>
+      <w:pPr>
+        <w:pStyle w:val="ListParagraph"/>
+        <w:numPr>
+          <w:ilvl w:val="1"/>
+          <w:numId w:val="21"/>
+        </w:numPr>
+        <w:rPr>
+          <w:sz w:val="24"/>
+          <w:szCs w:val="22"/>
+        </w:rPr>
+      </w:pPr>
+      <w:r>
+        <w:rPr>
+          <w:sz w:val="24"/>
+          <w:szCs w:val="22"/>
+        </w:rPr>
+        <w:t xml:space="preserve">isMultiple() </w:t>
+      </w:r>
+      <w:r>
+        <w:rPr>
+          <w:sz w:val="24"/>
+          <w:szCs w:val="22"/>
+        </w:rPr>
+        <w:sym w:font="Wingdings" w:char="F0E0"/>
+      </w:r>
+      <w:r>
+        <w:rPr>
+          <w:sz w:val="24"/>
+          <w:szCs w:val="22"/>
+        </w:rPr>
+        <w:t xml:space="preserve"> Checks that whether the control allows to select multiple options or not. (boolean)</w:t>
+      </w:r>
+    </w:p>
+    <w:p>
+      <w:pPr>
+        <w:pStyle w:val="ListParagraph"/>
+        <w:numPr>
+          <w:ilvl w:val="1"/>
+          <w:numId w:val="21"/>
+        </w:numPr>
+        <w:rPr>
+          <w:sz w:val="24"/>
+          <w:szCs w:val="22"/>
+        </w:rPr>
+      </w:pPr>
+      <w:r>
+        <w:rPr>
+          <w:sz w:val="24"/>
+          <w:szCs w:val="22"/>
+        </w:rPr>
+        <w:t>deselectByIndex()</w:t>
+      </w:r>
+    </w:p>
+    <w:p>
+      <w:pPr>
+        <w:pStyle w:val="ListParagraph"/>
+        <w:numPr>
+          <w:ilvl w:val="1"/>
+          <w:numId w:val="21"/>
+        </w:numPr>
+        <w:rPr>
+          <w:sz w:val="24"/>
+          <w:szCs w:val="22"/>
+        </w:rPr>
+      </w:pPr>
+      <w:r>
+        <w:rPr>
+          <w:sz w:val="24"/>
+          <w:szCs w:val="22"/>
+        </w:rPr>
+        <w:t>deselectByVisibleText()</w:t>
+      </w:r>
+    </w:p>
+    <w:p>
+      <w:pPr>
+        <w:pStyle w:val="ListParagraph"/>
+        <w:numPr>
+          <w:ilvl w:val="1"/>
+          <w:numId w:val="21"/>
+        </w:numPr>
+        <w:rPr>
+          <w:sz w:val="24"/>
+          <w:szCs w:val="22"/>
+        </w:rPr>
+      </w:pPr>
+      <w:r>
+        <w:rPr>
+          <w:sz w:val="24"/>
+          <w:szCs w:val="22"/>
+        </w:rPr>
+        <w:t>deselectByContainsVisibleText()</w:t>
+      </w:r>
+    </w:p>
+    <w:p>
+      <w:pPr>
+        <w:pStyle w:val="ListParagraph"/>
+        <w:numPr>
+          <w:ilvl w:val="1"/>
+          <w:numId w:val="21"/>
+        </w:numPr>
+        <w:rPr>
+          <w:sz w:val="24"/>
+          <w:szCs w:val="22"/>
+        </w:rPr>
+      </w:pPr>
+      <w:r>
+        <w:rPr>
+          <w:sz w:val="24"/>
+          <w:szCs w:val="22"/>
+        </w:rPr>
+        <w:t>deselectByValue()</w:t>
+      </w:r>
+    </w:p>
+    <w:p>
+      <w:pPr>
+        <w:pStyle w:val="ListParagraph"/>
+        <w:numPr>
+          <w:ilvl w:val="1"/>
+          <w:numId w:val="21"/>
+        </w:numPr>
+        <w:rPr>
+          <w:sz w:val="24"/>
+          <w:szCs w:val="22"/>
+        </w:rPr>
+      </w:pPr>
+      <w:r>
+        <w:rPr>
+          <w:sz w:val="24"/>
+          <w:szCs w:val="22"/>
+        </w:rPr>
+        <w:t>deselectAll()</w:t>
+      </w:r>
       <w:bookmarkStart w:id="0" w:name="_GoBack"/>
       <w:bookmarkEnd w:id="0"/>
     </w:p>
@@ -5449,97 +6830,112 @@
     <w:p>
       <w:pPr>
         <w:rPr>
-          <w:b/>
-          <w:bCs/>
-          <w:sz w:val="24"/>
-          <w:szCs w:val="22"/>
-        </w:rPr>
-      </w:pPr>
-      <w:r>
-        <w:rPr>
-          <w:b/>
-          <w:bCs/>
-          <w:sz w:val="24"/>
-          <w:szCs w:val="22"/>
-        </w:rPr>
-        <w:t>Locators:</w:t>
-      </w:r>
-    </w:p>
-    <w:p>
-      <w:pPr>
-        <w:pStyle w:val="ListParagraph"/>
-        <w:numPr>
-          <w:ilvl w:val="0"/>
-          <w:numId w:val="16"/>
-        </w:numPr>
-        <w:rPr>
-          <w:sz w:val="24"/>
-          <w:szCs w:val="22"/>
-        </w:rPr>
-      </w:pPr>
-      <w:r>
-        <w:rPr>
-          <w:sz w:val="24"/>
-          <w:szCs w:val="22"/>
-        </w:rPr>
-        <w:t xml:space="preserve">Are the way to find out any control / WebElement on the page. </w:t>
-      </w:r>
-    </w:p>
-    <w:p>
-      <w:pPr>
-        <w:pStyle w:val="ListParagraph"/>
-        <w:numPr>
-          <w:ilvl w:val="0"/>
-          <w:numId w:val="16"/>
-        </w:numPr>
-        <w:rPr>
-          <w:sz w:val="24"/>
-          <w:szCs w:val="22"/>
-        </w:rPr>
-      </w:pPr>
-      <w:r>
-        <w:rPr>
-          <w:sz w:val="24"/>
-          <w:szCs w:val="22"/>
-        </w:rPr>
-        <w:t>Actually locators are the strategies to find the control.</w:t>
-      </w:r>
-    </w:p>
-    <w:p>
-      <w:pPr>
-        <w:ind w:left="360"/>
-        <w:rPr>
-          <w:sz w:val="24"/>
-          <w:szCs w:val="22"/>
-        </w:rPr>
-      </w:pPr>
-    </w:p>
-    <w:p>
-      <w:pPr>
-        <w:pStyle w:val="ListParagraph"/>
-        <w:numPr>
-          <w:ilvl w:val="0"/>
-          <w:numId w:val="17"/>
-        </w:numPr>
-        <w:rPr>
-          <w:sz w:val="24"/>
-          <w:szCs w:val="22"/>
-        </w:rPr>
-      </w:pPr>
-      <w:r>
-        <w:rPr>
-          <w:sz w:val="24"/>
-          <w:szCs w:val="22"/>
-        </w:rPr>
-        <w:t>Id</w:t>
-      </w:r>
-    </w:p>
-    <w:p>
-      <w:pPr>
-        <w:pStyle w:val="ListParagraph"/>
-        <w:numPr>
-          <w:ilvl w:val="0"/>
-          <w:numId w:val="17"/>
+          <w:sz w:val="24"/>
+          <w:szCs w:val="22"/>
+        </w:rPr>
+      </w:pPr>
+    </w:p>
+    <w:p>
+      <w:pPr>
+        <w:rPr>
+          <w:sz w:val="24"/>
+          <w:szCs w:val="22"/>
+        </w:rPr>
+      </w:pPr>
+      <w:r>
+        <w:rPr>
+          <w:sz w:val="24"/>
+          <w:szCs w:val="22"/>
+        </w:rPr>
+        <w:t>Operations</w:t>
+      </w:r>
+    </w:p>
+    <w:p>
+      <w:pPr>
+        <w:pStyle w:val="ListParagraph"/>
+        <w:numPr>
+          <w:ilvl w:val="0"/>
+          <w:numId w:val="22"/>
+        </w:numPr>
+        <w:rPr>
+          <w:sz w:val="24"/>
+          <w:szCs w:val="22"/>
+        </w:rPr>
+      </w:pPr>
+      <w:r>
+        <w:rPr>
+          <w:sz w:val="24"/>
+          <w:szCs w:val="22"/>
+        </w:rPr>
+        <w:t>Display selected country</w:t>
+      </w:r>
+    </w:p>
+    <w:p>
+      <w:pPr>
+        <w:pStyle w:val="ListParagraph"/>
+        <w:numPr>
+          <w:ilvl w:val="0"/>
+          <w:numId w:val="22"/>
+        </w:numPr>
+        <w:rPr>
+          <w:sz w:val="24"/>
+          <w:szCs w:val="22"/>
+        </w:rPr>
+      </w:pPr>
+      <w:r>
+        <w:rPr>
+          <w:sz w:val="24"/>
+          <w:szCs w:val="22"/>
+        </w:rPr>
+        <w:t>Display total no of countries</w:t>
+      </w:r>
+    </w:p>
+    <w:p>
+      <w:pPr>
+        <w:pStyle w:val="ListParagraph"/>
+        <w:numPr>
+          <w:ilvl w:val="0"/>
+          <w:numId w:val="22"/>
+        </w:numPr>
+        <w:rPr>
+          <w:sz w:val="24"/>
+          <w:szCs w:val="22"/>
+        </w:rPr>
+      </w:pPr>
+      <w:r>
+        <w:rPr>
+          <w:sz w:val="24"/>
+          <w:szCs w:val="22"/>
+        </w:rPr>
+        <w:t>Display all countries</w:t>
+      </w:r>
+    </w:p>
+    <w:p>
+      <w:pPr>
+        <w:pStyle w:val="ListParagraph"/>
+        <w:numPr>
+          <w:ilvl w:val="0"/>
+          <w:numId w:val="22"/>
+        </w:numPr>
+        <w:rPr>
+          <w:sz w:val="24"/>
+          <w:szCs w:val="22"/>
+        </w:rPr>
+      </w:pPr>
+      <w:r>
+        <w:rPr>
+          <w:sz w:val="24"/>
+          <w:szCs w:val="22"/>
+        </w:rPr>
+        <w:t>Select United Kingdom</w:t>
+      </w:r>
+    </w:p>
+    <w:p>
+      <w:pPr>
+        <w:pStyle w:val="ListParagraph"/>
+        <w:numPr>
+          <w:ilvl w:val="0"/>
+          <w:numId w:val="22"/>
         </w:numPr>
         <w:rPr>
           <w:sz w:val="24"/>
@@ -5552,783 +6948,16 @@
           <w:szCs w:val="22"/>
         </w:rPr>
         <w:lastRenderedPageBreak/>
-        <w:t>Name</w:t>
-      </w:r>
-    </w:p>
-    <w:p>
-      <w:pPr>
-        <w:pStyle w:val="ListParagraph"/>
-        <w:numPr>
-          <w:ilvl w:val="0"/>
-          <w:numId w:val="17"/>
-        </w:numPr>
-        <w:rPr>
-          <w:sz w:val="24"/>
-          <w:szCs w:val="22"/>
-        </w:rPr>
-      </w:pPr>
-      <w:r>
-        <w:rPr>
-          <w:sz w:val="24"/>
-          <w:szCs w:val="22"/>
-        </w:rPr>
-        <w:t>ClassName</w:t>
-      </w:r>
-    </w:p>
-    <w:p>
-      <w:pPr>
-        <w:pStyle w:val="ListParagraph"/>
-        <w:numPr>
-          <w:ilvl w:val="0"/>
-          <w:numId w:val="17"/>
-        </w:numPr>
-        <w:rPr>
-          <w:sz w:val="24"/>
-          <w:szCs w:val="22"/>
-        </w:rPr>
-      </w:pPr>
-      <w:r>
-        <w:rPr>
-          <w:sz w:val="24"/>
-          <w:szCs w:val="22"/>
-        </w:rPr>
-        <w:t>CssSelector</w:t>
-      </w:r>
-    </w:p>
-    <w:p>
-      <w:pPr>
-        <w:pStyle w:val="ListParagraph"/>
-        <w:numPr>
-          <w:ilvl w:val="0"/>
-          <w:numId w:val="17"/>
-        </w:numPr>
-        <w:rPr>
-          <w:sz w:val="24"/>
-          <w:szCs w:val="22"/>
-        </w:rPr>
-      </w:pPr>
-      <w:r>
-        <w:rPr>
-          <w:sz w:val="24"/>
-          <w:szCs w:val="22"/>
-        </w:rPr>
-        <w:t>LinkText</w:t>
-      </w:r>
-    </w:p>
-    <w:p>
-      <w:pPr>
-        <w:pStyle w:val="ListParagraph"/>
-        <w:numPr>
-          <w:ilvl w:val="0"/>
-          <w:numId w:val="17"/>
-        </w:numPr>
-        <w:rPr>
-          <w:sz w:val="24"/>
-          <w:szCs w:val="22"/>
-        </w:rPr>
-      </w:pPr>
-      <w:r>
-        <w:rPr>
-          <w:sz w:val="24"/>
-          <w:szCs w:val="22"/>
-        </w:rPr>
-        <w:t>PartialLinkText</w:t>
-      </w:r>
-    </w:p>
-    <w:p>
-      <w:pPr>
-        <w:pStyle w:val="ListParagraph"/>
-        <w:numPr>
-          <w:ilvl w:val="0"/>
-          <w:numId w:val="17"/>
-        </w:numPr>
-        <w:rPr>
-          <w:sz w:val="24"/>
-          <w:szCs w:val="22"/>
-        </w:rPr>
-      </w:pPr>
-      <w:r>
-        <w:rPr>
-          <w:sz w:val="24"/>
-          <w:szCs w:val="22"/>
-        </w:rPr>
-        <w:t>Xpath</w:t>
-      </w:r>
-    </w:p>
-    <w:p>
-      <w:pPr>
-        <w:pStyle w:val="ListParagraph"/>
-        <w:numPr>
-          <w:ilvl w:val="0"/>
-          <w:numId w:val="17"/>
-        </w:numPr>
-        <w:rPr>
-          <w:sz w:val="24"/>
-          <w:szCs w:val="22"/>
-        </w:rPr>
-      </w:pPr>
-      <w:r>
-        <w:rPr>
-          <w:sz w:val="24"/>
-          <w:szCs w:val="22"/>
-        </w:rPr>
-        <w:t>TagName</w:t>
-      </w:r>
-    </w:p>
-    <w:p>
-      <w:pPr>
-        <w:pStyle w:val="ListParagraph"/>
-        <w:numPr>
-          <w:ilvl w:val="0"/>
-          <w:numId w:val="17"/>
-        </w:numPr>
-        <w:rPr>
-          <w:sz w:val="24"/>
-          <w:szCs w:val="22"/>
-        </w:rPr>
-      </w:pPr>
-      <w:r>
-        <w:rPr>
-          <w:sz w:val="24"/>
-          <w:szCs w:val="22"/>
-        </w:rPr>
-        <w:t>RelativeLocator</w:t>
-      </w:r>
-    </w:p>
-    <w:p>
-      <w:pPr>
-        <w:rPr>
-          <w:b/>
-          <w:bCs/>
-          <w:sz w:val="24"/>
-          <w:szCs w:val="22"/>
-        </w:rPr>
-      </w:pPr>
-      <w:r>
-        <w:rPr>
-          <w:b/>
-          <w:bCs/>
-          <w:sz w:val="24"/>
-          <w:szCs w:val="22"/>
-        </w:rPr>
-        <w:t>Locator ClassName</w:t>
-      </w:r>
-    </w:p>
-    <w:p>
-      <w:pPr>
-        <w:pStyle w:val="ListParagraph"/>
-        <w:numPr>
-          <w:ilvl w:val="0"/>
-          <w:numId w:val="18"/>
-        </w:numPr>
-        <w:rPr>
-          <w:sz w:val="24"/>
-          <w:szCs w:val="22"/>
-        </w:rPr>
-      </w:pPr>
-      <w:r>
-        <w:rPr>
-          <w:sz w:val="24"/>
-          <w:szCs w:val="22"/>
-        </w:rPr>
-        <w:t>If you want to locate any control using the attribute “class” then you can use className locator.</w:t>
-      </w:r>
-    </w:p>
-    <w:p>
-      <w:pPr>
-        <w:pStyle w:val="ListParagraph"/>
-        <w:numPr>
-          <w:ilvl w:val="0"/>
-          <w:numId w:val="18"/>
-        </w:numPr>
-        <w:rPr>
-          <w:sz w:val="24"/>
-          <w:szCs w:val="22"/>
-        </w:rPr>
-      </w:pPr>
-      <w:r>
-        <w:rPr>
-          <w:sz w:val="24"/>
-          <w:szCs w:val="22"/>
-        </w:rPr>
-        <w:t>Class is applied for designing the control.</w:t>
-      </w:r>
-    </w:p>
-    <w:p>
-      <w:pPr>
-        <w:pStyle w:val="ListParagraph"/>
-        <w:numPr>
-          <w:ilvl w:val="0"/>
-          <w:numId w:val="18"/>
-        </w:numPr>
-        <w:rPr>
-          <w:sz w:val="24"/>
-          <w:szCs w:val="22"/>
-        </w:rPr>
-      </w:pPr>
-      <w:r>
-        <w:rPr>
-          <w:sz w:val="24"/>
-          <w:szCs w:val="22"/>
-        </w:rPr>
-        <w:t>A control may have multiple classes applied, such a classes are separated via space.</w:t>
-      </w:r>
-    </w:p>
-    <w:p>
-      <w:pPr>
-        <w:pStyle w:val="ListParagraph"/>
-        <w:numPr>
-          <w:ilvl w:val="0"/>
-          <w:numId w:val="18"/>
-        </w:numPr>
-        <w:rPr>
-          <w:sz w:val="24"/>
-          <w:szCs w:val="22"/>
-        </w:rPr>
-      </w:pPr>
-      <w:r>
-        <w:rPr>
-          <w:sz w:val="24"/>
-          <w:szCs w:val="22"/>
-        </w:rPr>
-        <w:t>If you want to use className locator then pick any one of the class.</w:t>
-      </w:r>
-    </w:p>
-    <w:p>
-      <w:pPr>
-        <w:rPr>
-          <w:sz w:val="24"/>
-          <w:szCs w:val="22"/>
-        </w:rPr>
-      </w:pPr>
-    </w:p>
-    <w:p>
-      <w:pPr>
-        <w:rPr>
-          <w:b/>
-          <w:bCs/>
-          <w:sz w:val="24"/>
-          <w:szCs w:val="22"/>
-        </w:rPr>
-      </w:pPr>
-      <w:r>
-        <w:rPr>
-          <w:b/>
-          <w:bCs/>
-          <w:sz w:val="24"/>
-          <w:szCs w:val="22"/>
-        </w:rPr>
-        <w:t>Locator CssSelector</w:t>
-      </w:r>
-    </w:p>
-    <w:p>
-      <w:pPr>
-        <w:pStyle w:val="ListParagraph"/>
-        <w:numPr>
-          <w:ilvl w:val="0"/>
-          <w:numId w:val="19"/>
-        </w:numPr>
-        <w:rPr>
-          <w:sz w:val="24"/>
-          <w:szCs w:val="22"/>
-        </w:rPr>
-      </w:pPr>
-      <w:r>
-        <w:rPr>
-          <w:sz w:val="24"/>
-          <w:szCs w:val="22"/>
-        </w:rPr>
-        <w:t>This is the technique to identify any control using a single or multiple attributes of any control.</w:t>
-      </w:r>
-    </w:p>
-    <w:p>
-      <w:pPr>
-        <w:pStyle w:val="ListParagraph"/>
-        <w:numPr>
-          <w:ilvl w:val="0"/>
-          <w:numId w:val="19"/>
-        </w:numPr>
-        <w:rPr>
-          <w:sz w:val="24"/>
-          <w:szCs w:val="22"/>
-        </w:rPr>
-      </w:pPr>
-      <w:r>
-        <w:rPr>
-          <w:sz w:val="24"/>
-          <w:szCs w:val="22"/>
-        </w:rPr>
-        <w:t>Type</w:t>
-      </w:r>
-    </w:p>
-    <w:p>
-      <w:pPr>
-        <w:pStyle w:val="ListParagraph"/>
-        <w:numPr>
-          <w:ilvl w:val="1"/>
-          <w:numId w:val="19"/>
-        </w:numPr>
-        <w:rPr>
-          <w:sz w:val="24"/>
-          <w:szCs w:val="22"/>
-        </w:rPr>
-      </w:pPr>
-      <w:r>
-        <w:rPr>
-          <w:sz w:val="24"/>
-          <w:szCs w:val="22"/>
-        </w:rPr>
-        <w:t>Using Single Attribute</w:t>
-      </w:r>
-      <w:r>
-        <w:rPr>
-          <w:sz w:val="24"/>
-          <w:szCs w:val="22"/>
-        </w:rPr>
-        <w:br/>
-        <w:t>Syntax:</w:t>
-      </w:r>
-      <w:r>
-        <w:rPr>
-          <w:sz w:val="24"/>
-          <w:szCs w:val="22"/>
-        </w:rPr>
-        <w:br/>
-        <w:t>tagName[attribute=”value”]</w:t>
-      </w:r>
-      <w:r>
-        <w:rPr>
-          <w:sz w:val="24"/>
-          <w:szCs w:val="22"/>
-        </w:rPr>
-        <w:br/>
-        <w:t>input[</w:t>
-      </w:r>
-      <w:r>
-        <w:rPr>
-          <w:sz w:val="24"/>
-          <w:szCs w:val="22"/>
-        </w:rPr>
-        <w:t>type="text"]</w:t>
-      </w:r>
-    </w:p>
-    <w:p>
-      <w:pPr>
-        <w:pStyle w:val="ListParagraph"/>
-        <w:numPr>
-          <w:ilvl w:val="1"/>
-          <w:numId w:val="19"/>
-        </w:numPr>
-        <w:rPr>
-          <w:sz w:val="24"/>
-          <w:szCs w:val="22"/>
-        </w:rPr>
-      </w:pPr>
-      <w:r>
-        <w:rPr>
-          <w:sz w:val="24"/>
-          <w:szCs w:val="22"/>
-        </w:rPr>
-        <w:t>Using Multiple Attributes</w:t>
-      </w:r>
-      <w:r>
-        <w:rPr>
-          <w:sz w:val="24"/>
-          <w:szCs w:val="22"/>
-        </w:rPr>
-        <w:br/>
-        <w:t>Syntax:</w:t>
-      </w:r>
-      <w:r>
-        <w:rPr>
-          <w:sz w:val="24"/>
-          <w:szCs w:val="22"/>
-        </w:rPr>
-        <w:br/>
-        <w:t>tagName[attribute1=”value”][attribute2=”value”]</w:t>
-      </w:r>
-    </w:p>
-    <w:p>
-      <w:pPr>
-        <w:pStyle w:val="ListParagraph"/>
-        <w:numPr>
-          <w:ilvl w:val="1"/>
-          <w:numId w:val="19"/>
-        </w:numPr>
-        <w:rPr>
-          <w:sz w:val="24"/>
-          <w:szCs w:val="22"/>
-        </w:rPr>
-      </w:pPr>
-      <w:r>
-        <w:rPr>
-          <w:sz w:val="24"/>
-          <w:szCs w:val="22"/>
-        </w:rPr>
-        <w:t>Using Special Characters</w:t>
-      </w:r>
-    </w:p>
-    <w:p>
-      <w:pPr>
-        <w:pStyle w:val="ListParagraph"/>
-        <w:numPr>
-          <w:ilvl w:val="2"/>
-          <w:numId w:val="19"/>
-        </w:numPr>
-        <w:rPr>
-          <w:sz w:val="24"/>
-          <w:szCs w:val="22"/>
-        </w:rPr>
-      </w:pPr>
-      <w:r>
-        <w:rPr>
-          <w:sz w:val="24"/>
-          <w:szCs w:val="22"/>
-        </w:rPr>
-        <w:t>^ - Starts with</w:t>
-      </w:r>
-    </w:p>
-    <w:p>
-      <w:pPr>
-        <w:pStyle w:val="ListParagraph"/>
-        <w:numPr>
-          <w:ilvl w:val="2"/>
-          <w:numId w:val="19"/>
-        </w:numPr>
-        <w:rPr>
-          <w:sz w:val="24"/>
-          <w:szCs w:val="22"/>
-        </w:rPr>
-      </w:pPr>
-      <w:r>
-        <w:rPr>
-          <w:sz w:val="24"/>
-          <w:szCs w:val="22"/>
-        </w:rPr>
-        <w:t>$ - Ends with</w:t>
-      </w:r>
-    </w:p>
-    <w:p>
-      <w:pPr>
-        <w:pStyle w:val="ListParagraph"/>
-        <w:numPr>
-          <w:ilvl w:val="2"/>
-          <w:numId w:val="19"/>
-        </w:numPr>
-        <w:rPr>
-          <w:sz w:val="24"/>
-          <w:szCs w:val="22"/>
-        </w:rPr>
-      </w:pPr>
-      <w:r>
-        <w:rPr>
-          <w:sz w:val="24"/>
-          <w:szCs w:val="22"/>
-        </w:rPr>
-        <w:t>* - Contains</w:t>
-      </w:r>
-    </w:p>
-    <w:p>
-      <w:pPr>
-        <w:pStyle w:val="ListParagraph"/>
-        <w:numPr>
-          <w:ilvl w:val="2"/>
-          <w:numId w:val="19"/>
-        </w:numPr>
-        <w:rPr>
-          <w:sz w:val="24"/>
-          <w:szCs w:val="22"/>
-        </w:rPr>
-      </w:pPr>
-      <w:r>
-        <w:rPr>
-          <w:sz w:val="24"/>
-          <w:szCs w:val="22"/>
-        </w:rPr>
-        <w:t xml:space="preserve">. </w:t>
-      </w:r>
-      <w:r>
-        <w:rPr>
-          <w:sz w:val="24"/>
-          <w:szCs w:val="22"/>
-        </w:rPr>
-        <w:t>– Locates the control via class attrubute</w:t>
-      </w:r>
-    </w:p>
-    <w:p>
-      <w:pPr>
-        <w:pStyle w:val="ListParagraph"/>
-        <w:numPr>
-          <w:ilvl w:val="2"/>
-          <w:numId w:val="19"/>
-        </w:numPr>
-        <w:rPr>
-          <w:sz w:val="24"/>
-          <w:szCs w:val="22"/>
-        </w:rPr>
-      </w:pPr>
-      <w:r>
-        <w:rPr>
-          <w:sz w:val="24"/>
-          <w:szCs w:val="22"/>
-        </w:rPr>
-        <w:t xml:space="preserve"># - </w:t>
-      </w:r>
-      <w:r>
-        <w:rPr>
-          <w:sz w:val="24"/>
-          <w:szCs w:val="22"/>
-        </w:rPr>
-        <w:t>Locates the control via id</w:t>
-      </w:r>
-      <w:r>
-        <w:rPr>
-          <w:sz w:val="24"/>
-          <w:szCs w:val="22"/>
-        </w:rPr>
-        <w:br/>
-      </w:r>
-      <w:r>
-        <w:rPr>
-          <w:sz w:val="24"/>
-          <w:szCs w:val="22"/>
-        </w:rPr>
-        <w:t>input#username</w:t>
-      </w:r>
-      <w:r>
-        <w:rPr>
-          <w:sz w:val="24"/>
-          <w:szCs w:val="22"/>
-        </w:rPr>
-        <w:br/>
-      </w:r>
-      <w:r>
-        <w:rPr>
-          <w:sz w:val="24"/>
-          <w:szCs w:val="22"/>
-        </w:rPr>
-        <w:br/>
-      </w:r>
-    </w:p>
-    <w:p>
-      <w:pPr>
-        <w:rPr>
-          <w:b/>
-          <w:bCs/>
-          <w:sz w:val="24"/>
-          <w:szCs w:val="22"/>
-        </w:rPr>
-      </w:pPr>
-      <w:r>
-        <w:rPr>
-          <w:b/>
-          <w:bCs/>
-          <w:sz w:val="24"/>
-          <w:szCs w:val="22"/>
-        </w:rPr>
-        <w:t>Xpath – XML Path</w:t>
-      </w:r>
-    </w:p>
-    <w:p>
-      <w:pPr>
-        <w:rPr>
-          <w:sz w:val="24"/>
-          <w:szCs w:val="22"/>
-        </w:rPr>
-      </w:pPr>
-      <w:r>
-        <w:rPr>
-          <w:sz w:val="24"/>
-          <w:szCs w:val="22"/>
-        </w:rPr>
-        <w:t xml:space="preserve">Pattankodoli Bus Stand </w:t>
-      </w:r>
-      <w:r>
-        <w:rPr>
-          <w:sz w:val="24"/>
-          <w:szCs w:val="22"/>
-        </w:rPr>
-        <w:sym w:font="Wingdings" w:char="F0E0"/>
-      </w:r>
-      <w:r>
-        <w:rPr>
-          <w:sz w:val="24"/>
-          <w:szCs w:val="22"/>
-        </w:rPr>
-        <w:t xml:space="preserve"> Take a right turn </w:t>
-      </w:r>
-      <w:r>
-        <w:rPr>
-          <w:sz w:val="24"/>
-          <w:szCs w:val="22"/>
-        </w:rPr>
-        <w:sym w:font="Wingdings" w:char="F0E0"/>
-      </w:r>
-      <w:r>
-        <w:rPr>
-          <w:sz w:val="24"/>
-          <w:szCs w:val="22"/>
-        </w:rPr>
-        <w:t xml:space="preserve"> Hupare Nagar </w:t>
-      </w:r>
-      <w:r>
-        <w:rPr>
-          <w:sz w:val="24"/>
-          <w:szCs w:val="22"/>
-        </w:rPr>
-        <w:sym w:font="Wingdings" w:char="F0E0"/>
-      </w:r>
-      <w:r>
-        <w:rPr>
-          <w:sz w:val="24"/>
-          <w:szCs w:val="22"/>
-        </w:rPr>
-        <w:t xml:space="preserve"> Water Tank </w:t>
-      </w:r>
-      <w:r>
-        <w:rPr>
-          <w:sz w:val="24"/>
-          <w:szCs w:val="22"/>
-        </w:rPr>
-        <w:sym w:font="Wingdings" w:char="F0E0"/>
-      </w:r>
-      <w:r>
-        <w:rPr>
-          <w:sz w:val="24"/>
-          <w:szCs w:val="22"/>
-        </w:rPr>
-        <w:t xml:space="preserve"> Lane No 9 </w:t>
-      </w:r>
-      <w:r>
-        <w:rPr>
-          <w:sz w:val="24"/>
-          <w:szCs w:val="22"/>
-        </w:rPr>
-        <w:sym w:font="Wingdings" w:char="F0E0"/>
-      </w:r>
-      <w:r>
-        <w:rPr>
-          <w:sz w:val="24"/>
-          <w:szCs w:val="22"/>
-        </w:rPr>
-        <w:t xml:space="preserve"> House no 1128</w:t>
-      </w:r>
-    </w:p>
-    <w:p>
-      <w:pPr>
-        <w:rPr>
-          <w:sz w:val="24"/>
-          <w:szCs w:val="22"/>
-        </w:rPr>
-      </w:pPr>
-    </w:p>
-    <w:p>
-      <w:pPr>
-        <w:rPr>
-          <w:b/>
-          <w:bCs/>
-          <w:sz w:val="24"/>
-          <w:szCs w:val="22"/>
-        </w:rPr>
-      </w:pPr>
-      <w:r>
-        <w:rPr>
-          <w:b/>
-          <w:bCs/>
-          <w:sz w:val="24"/>
-          <w:szCs w:val="22"/>
-        </w:rPr>
-        <w:lastRenderedPageBreak/>
-        <w:t>Types</w:t>
-      </w:r>
-    </w:p>
-    <w:p>
-      <w:pPr>
-        <w:pStyle w:val="ListParagraph"/>
-        <w:numPr>
-          <w:ilvl w:val="0"/>
-          <w:numId w:val="20"/>
-        </w:numPr>
-        <w:rPr>
-          <w:sz w:val="24"/>
-          <w:szCs w:val="22"/>
-        </w:rPr>
-      </w:pPr>
-      <w:r>
-        <w:rPr>
-          <w:sz w:val="24"/>
-          <w:szCs w:val="22"/>
-        </w:rPr>
-        <w:t>Absolute Xpath</w:t>
-      </w:r>
-      <w:r>
-        <w:rPr>
-          <w:sz w:val="24"/>
-          <w:szCs w:val="22"/>
-        </w:rPr>
-        <w:br/>
-        <w:t>starts with html</w:t>
-      </w:r>
-    </w:p>
-    <w:p>
-      <w:pPr>
-        <w:pStyle w:val="ListParagraph"/>
-        <w:numPr>
-          <w:ilvl w:val="0"/>
-          <w:numId w:val="20"/>
-        </w:numPr>
-        <w:rPr>
-          <w:sz w:val="24"/>
-          <w:szCs w:val="22"/>
-        </w:rPr>
-      </w:pPr>
-      <w:r>
-        <w:rPr>
-          <w:sz w:val="24"/>
-          <w:szCs w:val="22"/>
-        </w:rPr>
-        <w:t>Relative Xpath</w:t>
-      </w:r>
-    </w:p>
-    <w:p>
-      <w:pPr>
-        <w:pStyle w:val="ListParagraph"/>
-        <w:numPr>
-          <w:ilvl w:val="1"/>
-          <w:numId w:val="20"/>
-        </w:numPr>
-        <w:rPr>
-          <w:sz w:val="24"/>
-          <w:szCs w:val="22"/>
-        </w:rPr>
-      </w:pPr>
-      <w:r>
-        <w:rPr>
-          <w:sz w:val="24"/>
-          <w:szCs w:val="22"/>
-        </w:rPr>
-        <w:t>Taking a reference of parent tag</w:t>
-      </w:r>
-    </w:p>
-    <w:p>
-      <w:pPr>
-        <w:pStyle w:val="ListParagraph"/>
-        <w:numPr>
-          <w:ilvl w:val="1"/>
-          <w:numId w:val="20"/>
-        </w:numPr>
-        <w:rPr>
-          <w:sz w:val="24"/>
-          <w:szCs w:val="22"/>
-        </w:rPr>
-      </w:pPr>
-      <w:r>
-        <w:rPr>
-          <w:sz w:val="24"/>
-          <w:szCs w:val="22"/>
-        </w:rPr>
-        <w:t>Taking a reference of exact tag</w:t>
-      </w:r>
+        <w:t>Display selected country</w:t>
+      </w:r>
+    </w:p>
+    <w:p>
+      <w:pPr>
+        <w:rPr>
+          <w:sz w:val="24"/>
+          <w:szCs w:val="22"/>
+        </w:rPr>
+      </w:pPr>
     </w:p>
     <w:p>
       <w:pPr>
@@ -6553,6 +7182,95 @@
     </w:lvl>
   </w:abstractNum>
   <w:abstractNum w:abstractNumId="2">
+    <w:nsid w:val="101C421F"/>
+    <w:multiLevelType w:val="hybridMultilevel"/>
+    <w:tmpl w:val="E8023388"/>
+    <w:lvl w:ilvl="0" w:tplc="4009000F">
+      <w:start w:val="1"/>
+      <w:numFmt w:val="decimal"/>
+      <w:lvlText w:val="%1."/>
+      <w:lvlJc w:val="left"/>
+      <w:pPr>
+        <w:ind w:left="720" w:hanging="360"/>
+      </w:pPr>
+      <w:rPr>
+        <w:rFonts w:hint="default"/>
+      </w:rPr>
+    </w:lvl>
+    <w:lvl w:ilvl="1" w:tplc="40090019" w:tentative="1">
+      <w:start w:val="1"/>
+      <w:numFmt w:val="lowerLetter"/>
+      <w:lvlText w:val="%2."/>
+      <w:lvlJc w:val="left"/>
+      <w:pPr>
+        <w:ind w:left="1440" w:hanging="360"/>
+      </w:pPr>
+    </w:lvl>
+    <w:lvl w:ilvl="2" w:tplc="4009001B" w:tentative="1">
+      <w:start w:val="1"/>
+      <w:numFmt w:val="lowerRoman"/>
+      <w:lvlText w:val="%3."/>
+      <w:lvlJc w:val="right"/>
+      <w:pPr>
+        <w:ind w:left="2160" w:hanging="180"/>
+      </w:pPr>
+    </w:lvl>
+    <w:lvl w:ilvl="3" w:tplc="4009000F" w:tentative="1">
+      <w:start w:val="1"/>
+      <w:numFmt w:val="decimal"/>
+      <w:lvlText w:val="%4."/>
+      <w:lvlJc w:val="left"/>
+      <w:pPr>
+        <w:ind w:left="2880" w:hanging="360"/>
+      </w:pPr>
+    </w:lvl>
+    <w:lvl w:ilvl="4" w:tplc="40090019" w:tentative="1">
+      <w:start w:val="1"/>
+      <w:numFmt w:val="lowerLetter"/>
+      <w:lvlText w:val="%5."/>
+      <w:lvlJc w:val="left"/>
+      <w:pPr>
+        <w:ind w:left="3600" w:hanging="360"/>
+      </w:pPr>
+    </w:lvl>
+    <w:lvl w:ilvl="5" w:tplc="4009001B" w:tentative="1">
+      <w:start w:val="1"/>
+      <w:numFmt w:val="lowerRoman"/>
+      <w:lvlText w:val="%6."/>
+      <w:lvlJc w:val="right"/>
+      <w:pPr>
+        <w:ind w:left="4320" w:hanging="180"/>
+      </w:pPr>
+    </w:lvl>
+    <w:lvl w:ilvl="6" w:tplc="4009000F" w:tentative="1">
+      <w:start w:val="1"/>
+      <w:numFmt w:val="decimal"/>
+      <w:lvlText w:val="%7."/>
+      <w:lvlJc w:val="left"/>
+      <w:pPr>
+        <w:ind w:left="5040" w:hanging="360"/>
+      </w:pPr>
+    </w:lvl>
+    <w:lvl w:ilvl="7" w:tplc="40090019" w:tentative="1">
+      <w:start w:val="1"/>
+      <w:numFmt w:val="lowerLetter"/>
+      <w:lvlText w:val="%8."/>
+      <w:lvlJc w:val="left"/>
+      <w:pPr>
+        <w:ind w:left="5760" w:hanging="360"/>
+      </w:pPr>
+    </w:lvl>
+    <w:lvl w:ilvl="8" w:tplc="4009001B" w:tentative="1">
+      <w:start w:val="1"/>
+      <w:numFmt w:val="lowerRoman"/>
+      <w:lvlText w:val="%9."/>
+      <w:lvlJc w:val="right"/>
+      <w:pPr>
+        <w:ind w:left="6480" w:hanging="180"/>
+      </w:pPr>
+    </w:lvl>
+  </w:abstractNum>
+  <w:abstractNum w:abstractNumId="3">
     <w:nsid w:val="2AD0394C"/>
     <w:multiLevelType w:val="hybridMultilevel"/>
     <w:tmpl w:val="A36CD096"/>
@@ -6665,7 +7383,7 @@
       </w:rPr>
     </w:lvl>
   </w:abstractNum>
-  <w:abstractNum w:abstractNumId="3">
+  <w:abstractNum w:abstractNumId="4">
     <w:nsid w:val="2AF0639C"/>
     <w:multiLevelType w:val="hybridMultilevel"/>
     <w:tmpl w:val="54A22318"/>
@@ -6751,7 +7469,7 @@
       </w:pPr>
     </w:lvl>
   </w:abstractNum>
-  <w:abstractNum w:abstractNumId="4">
+  <w:abstractNum w:abstractNumId="5">
     <w:nsid w:val="333F2421"/>
     <w:multiLevelType w:val="hybridMultilevel"/>
     <w:tmpl w:val="85128FF8"/>
@@ -6864,7 +7582,7 @@
       </w:rPr>
     </w:lvl>
   </w:abstractNum>
-  <w:abstractNum w:abstractNumId="5">
+  <w:abstractNum w:abstractNumId="6">
     <w:nsid w:val="335B6CD0"/>
     <w:multiLevelType w:val="hybridMultilevel"/>
     <w:tmpl w:val="B8EA9D4C"/>
@@ -6953,7 +7671,7 @@
       </w:pPr>
     </w:lvl>
   </w:abstractNum>
-  <w:abstractNum w:abstractNumId="6">
+  <w:abstractNum w:abstractNumId="7">
     <w:nsid w:val="34DF0944"/>
     <w:multiLevelType w:val="hybridMultilevel"/>
     <w:tmpl w:val="5C885224"/>
@@ -7042,7 +7760,7 @@
       </w:pPr>
     </w:lvl>
   </w:abstractNum>
-  <w:abstractNum w:abstractNumId="7">
+  <w:abstractNum w:abstractNumId="8">
     <w:nsid w:val="4316625C"/>
     <w:multiLevelType w:val="hybridMultilevel"/>
     <w:tmpl w:val="B75E34FE"/>
@@ -7131,7 +7849,7 @@
       </w:pPr>
     </w:lvl>
   </w:abstractNum>
-  <w:abstractNum w:abstractNumId="8">
+  <w:abstractNum w:abstractNumId="9">
     <w:nsid w:val="45E943CF"/>
     <w:multiLevelType w:val="hybridMultilevel"/>
     <w:tmpl w:val="8DB25A28"/>
@@ -7220,7 +7938,7 @@
       </w:pPr>
     </w:lvl>
   </w:abstractNum>
-  <w:abstractNum w:abstractNumId="9">
+  <w:abstractNum w:abstractNumId="10">
     <w:nsid w:val="49F86A57"/>
     <w:multiLevelType w:val="hybridMultilevel"/>
     <w:tmpl w:val="0BF29674"/>
@@ -7309,7 +8027,7 @@
       </w:pPr>
     </w:lvl>
   </w:abstractNum>
-  <w:abstractNum w:abstractNumId="10">
+  <w:abstractNum w:abstractNumId="11">
     <w:nsid w:val="5CBE3725"/>
     <w:multiLevelType w:val="hybridMultilevel"/>
     <w:tmpl w:val="4D3C6A2A"/>
@@ -7398,7 +8116,7 @@
       </w:pPr>
     </w:lvl>
   </w:abstractNum>
-  <w:abstractNum w:abstractNumId="11">
+  <w:abstractNum w:abstractNumId="12">
     <w:nsid w:val="60B95D02"/>
     <w:multiLevelType w:val="hybridMultilevel"/>
     <w:tmpl w:val="D9DEA214"/>
@@ -7511,7 +8229,7 @@
       </w:rPr>
     </w:lvl>
   </w:abstractNum>
-  <w:abstractNum w:abstractNumId="12">
+  <w:abstractNum w:abstractNumId="13">
     <w:nsid w:val="6277321E"/>
     <w:multiLevelType w:val="hybridMultilevel"/>
     <w:tmpl w:val="09F2E114"/>
@@ -7600,7 +8318,7 @@
       </w:pPr>
     </w:lvl>
   </w:abstractNum>
-  <w:abstractNum w:abstractNumId="13">
+  <w:abstractNum w:abstractNumId="14">
     <w:nsid w:val="635E69DF"/>
     <w:multiLevelType w:val="hybridMultilevel"/>
     <w:tmpl w:val="7CCC2E94"/>
@@ -7689,7 +8407,7 @@
       </w:pPr>
     </w:lvl>
   </w:abstractNum>
-  <w:abstractNum w:abstractNumId="14">
+  <w:abstractNum w:abstractNumId="15">
     <w:nsid w:val="63A8624B"/>
     <w:multiLevelType w:val="hybridMultilevel"/>
     <w:tmpl w:val="ABE4FA34"/>
@@ -7778,7 +8496,7 @@
       </w:pPr>
     </w:lvl>
   </w:abstractNum>
-  <w:abstractNum w:abstractNumId="15">
+  <w:abstractNum w:abstractNumId="16">
     <w:nsid w:val="64456C49"/>
     <w:multiLevelType w:val="hybridMultilevel"/>
     <w:tmpl w:val="5F629F92"/>
@@ -7867,7 +8585,120 @@
       </w:pPr>
     </w:lvl>
   </w:abstractNum>
-  <w:abstractNum w:abstractNumId="16">
+  <w:abstractNum w:abstractNumId="17">
+    <w:nsid w:val="67516CAF"/>
+    <w:multiLevelType w:val="hybridMultilevel"/>
+    <w:tmpl w:val="67A466EC"/>
+    <w:lvl w:ilvl="0" w:tplc="40090001">
+      <w:start w:val="1"/>
+      <w:numFmt w:val="bullet"/>
+      <w:lvlText w:val=""/>
+      <w:lvlJc w:val="left"/>
+      <w:pPr>
+        <w:ind w:left="720" w:hanging="360"/>
+      </w:pPr>
+      <w:rPr>
+        <w:rFonts w:ascii="Symbol" w:hAnsi="Symbol" w:hint="default"/>
+      </w:rPr>
+    </w:lvl>
+    <w:lvl w:ilvl="1" w:tplc="40090003">
+      <w:start w:val="1"/>
+      <w:numFmt w:val="bullet"/>
+      <w:lvlText w:val="o"/>
+      <w:lvlJc w:val="left"/>
+      <w:pPr>
+        <w:ind w:left="1440" w:hanging="360"/>
+      </w:pPr>
+      <w:rPr>
+        <w:rFonts w:ascii="Courier New" w:hAnsi="Courier New" w:cs="Courier New" w:hint="default"/>
+      </w:rPr>
+    </w:lvl>
+    <w:lvl w:ilvl="2" w:tplc="40090005" w:tentative="1">
+      <w:start w:val="1"/>
+      <w:numFmt w:val="bullet"/>
+      <w:lvlText w:val=""/>
+      <w:lvlJc w:val="left"/>
+      <w:pPr>
+        <w:ind w:left="2160" w:hanging="360"/>
+      </w:pPr>
+      <w:rPr>
+        <w:rFonts w:ascii="Wingdings" w:hAnsi="Wingdings" w:hint="default"/>
+      </w:rPr>
+    </w:lvl>
+    <w:lvl w:ilvl="3" w:tplc="40090001" w:tentative="1">
+      <w:start w:val="1"/>
+      <w:numFmt w:val="bullet"/>
+      <w:lvlText w:val=""/>
+      <w:lvlJc w:val="left"/>
+      <w:pPr>
+        <w:ind w:left="2880" w:hanging="360"/>
+      </w:pPr>
+      <w:rPr>
+        <w:rFonts w:ascii="Symbol" w:hAnsi="Symbol" w:hint="default"/>
+      </w:rPr>
+    </w:lvl>
+    <w:lvl w:ilvl="4" w:tplc="40090003" w:tentative="1">
+      <w:start w:val="1"/>
+      <w:numFmt w:val="bullet"/>
+      <w:lvlText w:val="o"/>
+      <w:lvlJc w:val="left"/>
+      <w:pPr>
+        <w:ind w:left="3600" w:hanging="360"/>
+      </w:pPr>
+      <w:rPr>
+        <w:rFonts w:ascii="Courier New" w:hAnsi="Courier New" w:cs="Courier New" w:hint="default"/>
+      </w:rPr>
+    </w:lvl>
+    <w:lvl w:ilvl="5" w:tplc="40090005" w:tentative="1">
+      <w:start w:val="1"/>
+      <w:numFmt w:val="bullet"/>
+      <w:lvlText w:val=""/>
+      <w:lvlJc w:val="left"/>
+      <w:pPr>
+        <w:ind w:left="4320" w:hanging="360"/>
+      </w:pPr>
+      <w:rPr>
+        <w:rFonts w:ascii="Wingdings" w:hAnsi="Wingdings" w:hint="default"/>
+      </w:rPr>
+    </w:lvl>
+    <w:lvl w:ilvl="6" w:tplc="40090001" w:tentative="1">
+      <w:start w:val="1"/>
+      <w:numFmt w:val="bullet"/>
+      <w:lvlText w:val=""/>
+      <w:lvlJc w:val="left"/>
+      <w:pPr>
+        <w:ind w:left="5040" w:hanging="360"/>
+      </w:pPr>
+      <w:rPr>
+        <w:rFonts w:ascii="Symbol" w:hAnsi="Symbol" w:hint="default"/>
+      </w:rPr>
+    </w:lvl>
+    <w:lvl w:ilvl="7" w:tplc="40090003" w:tentative="1">
+      <w:start w:val="1"/>
+      <w:numFmt w:val="bullet"/>
+      <w:lvlText w:val="o"/>
+      <w:lvlJc w:val="left"/>
+      <w:pPr>
+        <w:ind w:left="5760" w:hanging="360"/>
+      </w:pPr>
+      <w:rPr>
+        <w:rFonts w:ascii="Courier New" w:hAnsi="Courier New" w:cs="Courier New" w:hint="default"/>
+      </w:rPr>
+    </w:lvl>
+    <w:lvl w:ilvl="8" w:tplc="40090005" w:tentative="1">
+      <w:start w:val="1"/>
+      <w:numFmt w:val="bullet"/>
+      <w:lvlText w:val=""/>
+      <w:lvlJc w:val="left"/>
+      <w:pPr>
+        <w:ind w:left="6480" w:hanging="360"/>
+      </w:pPr>
+      <w:rPr>
+        <w:rFonts w:ascii="Wingdings" w:hAnsi="Wingdings" w:hint="default"/>
+      </w:rPr>
+    </w:lvl>
+  </w:abstractNum>
+  <w:abstractNum w:abstractNumId="18">
     <w:nsid w:val="698F6573"/>
     <w:multiLevelType w:val="hybridMultilevel"/>
     <w:tmpl w:val="538221D2"/>
@@ -7980,7 +8811,7 @@
       </w:rPr>
     </w:lvl>
   </w:abstractNum>
-  <w:abstractNum w:abstractNumId="17">
+  <w:abstractNum w:abstractNumId="19">
     <w:nsid w:val="6C8D1D8E"/>
     <w:multiLevelType w:val="hybridMultilevel"/>
     <w:tmpl w:val="3300155A"/>
@@ -8093,7 +8924,7 @@
       </w:rPr>
     </w:lvl>
   </w:abstractNum>
-  <w:abstractNum w:abstractNumId="18">
+  <w:abstractNum w:abstractNumId="20">
     <w:nsid w:val="6D03627E"/>
     <w:multiLevelType w:val="hybridMultilevel"/>
     <w:tmpl w:val="AF6072B4"/>
@@ -8206,7 +9037,7 @@
       </w:rPr>
     </w:lvl>
   </w:abstractNum>
-  <w:abstractNum w:abstractNumId="19">
+  <w:abstractNum w:abstractNumId="21">
     <w:nsid w:val="6F4D3C22"/>
     <w:multiLevelType w:val="hybridMultilevel"/>
     <w:tmpl w:val="2D660700"/>
@@ -8320,64 +9151,70 @@
     </w:lvl>
   </w:abstractNum>
   <w:num w:numId="1">
-    <w:abstractNumId w:val="16"/>
+    <w:abstractNumId w:val="18"/>
   </w:num>
   <w:num w:numId="2">
-    <w:abstractNumId w:val="13"/>
+    <w:abstractNumId w:val="14"/>
   </w:num>
   <w:num w:numId="3">
-    <w:abstractNumId w:val="3"/>
+    <w:abstractNumId w:val="4"/>
   </w:num>
   <w:num w:numId="4">
-    <w:abstractNumId w:val="4"/>
+    <w:abstractNumId w:val="5"/>
   </w:num>
   <w:num w:numId="5">
-    <w:abstractNumId w:val="18"/>
+    <w:abstractNumId w:val="20"/>
   </w:num>
   <w:num w:numId="6">
-    <w:abstractNumId w:val="9"/>
+    <w:abstractNumId w:val="10"/>
   </w:num>
   <w:num w:numId="7">
-    <w:abstractNumId w:val="7"/>
+    <w:abstractNumId w:val="8"/>
   </w:num>
   <w:num w:numId="8">
     <w:abstractNumId w:val="0"/>
   </w:num>
   <w:num w:numId="9">
-    <w:abstractNumId w:val="5"/>
+    <w:abstractNumId w:val="6"/>
   </w:num>
   <w:num w:numId="10">
+    <w:abstractNumId w:val="12"/>
+  </w:num>
+  <w:num w:numId="11">
+    <w:abstractNumId w:val="13"/>
+  </w:num>
+  <w:num w:numId="12">
     <w:abstractNumId w:val="11"/>
   </w:num>
-  <w:num w:numId="11">
-    <w:abstractNumId w:val="12"/>
-  </w:num>
-  <w:num w:numId="12">
-    <w:abstractNumId w:val="10"/>
-  </w:num>
   <w:num w:numId="13">
-    <w:abstractNumId w:val="6"/>
+    <w:abstractNumId w:val="7"/>
   </w:num>
   <w:num w:numId="14">
-    <w:abstractNumId w:val="8"/>
+    <w:abstractNumId w:val="9"/>
   </w:num>
   <w:num w:numId="15">
+    <w:abstractNumId w:val="21"/>
+  </w:num>
+  <w:num w:numId="16">
     <w:abstractNumId w:val="19"/>
   </w:num>
-  <w:num w:numId="16">
-    <w:abstractNumId w:val="17"/>
-  </w:num>
   <w:num w:numId="17">
-    <w:abstractNumId w:val="14"/>
+    <w:abstractNumId w:val="15"/>
   </w:num>
   <w:num w:numId="18">
-    <w:abstractNumId w:val="2"/>
+    <w:abstractNumId w:val="3"/>
   </w:num>
   <w:num w:numId="19">
     <w:abstractNumId w:val="1"/>
   </w:num>
   <w:num w:numId="20">
-    <w:abstractNumId w:val="15"/>
+    <w:abstractNumId w:val="16"/>
+  </w:num>
+  <w:num w:numId="21">
+    <w:abstractNumId w:val="17"/>
+  </w:num>
+  <w:num w:numId="22">
+    <w:abstractNumId w:val="2"/>
   </w:num>
 </w:numbering>
 </file>

</xml_diff>

<commit_message>
Date: 07 Jan 2026
</commit_message>
<xml_diff>
--- a/Notes.docx
+++ b/Notes.docx
@@ -5005,6 +5005,93 @@
         </w:rPr>
         <w:t xml:space="preserve"> The locator value is not in the correct format.</w:t>
       </w:r>
+    </w:p>
+    <w:p>
+      <w:pPr>
+        <w:pStyle w:val="ListParagraph"/>
+        <w:numPr>
+          <w:ilvl w:val="0"/>
+          <w:numId w:val="14"/>
+        </w:numPr>
+        <w:rPr>
+          <w:sz w:val="24"/>
+          <w:szCs w:val="22"/>
+        </w:rPr>
+      </w:pPr>
+      <w:r>
+        <w:rPr>
+          <w:sz w:val="24"/>
+          <w:szCs w:val="22"/>
+        </w:rPr>
+        <w:t xml:space="preserve">NoSuchElementException </w:t>
+      </w:r>
+      <w:r>
+        <w:rPr>
+          <w:sz w:val="24"/>
+          <w:szCs w:val="22"/>
+        </w:rPr>
+        <w:sym w:font="Wingdings" w:char="F0E0"/>
+      </w:r>
+      <w:r>
+        <w:rPr>
+          <w:sz w:val="24"/>
+          <w:szCs w:val="22"/>
+        </w:rPr>
+        <w:t xml:space="preserve"> Selenium is unable to locate this control due to</w:t>
+      </w:r>
+    </w:p>
+    <w:p>
+      <w:pPr>
+        <w:pStyle w:val="ListParagraph"/>
+        <w:numPr>
+          <w:ilvl w:val="1"/>
+          <w:numId w:val="14"/>
+        </w:numPr>
+        <w:rPr>
+          <w:sz w:val="24"/>
+          <w:szCs w:val="22"/>
+        </w:rPr>
+      </w:pPr>
+      <w:r>
+        <w:rPr>
+          <w:sz w:val="24"/>
+          <w:szCs w:val="22"/>
+        </w:rPr>
+        <w:t>The locator value may be wrong</w:t>
+      </w:r>
+    </w:p>
+    <w:p>
+      <w:pPr>
+        <w:pStyle w:val="ListParagraph"/>
+        <w:numPr>
+          <w:ilvl w:val="1"/>
+          <w:numId w:val="14"/>
+        </w:numPr>
+        <w:rPr>
+          <w:sz w:val="24"/>
+          <w:szCs w:val="22"/>
+        </w:rPr>
+      </w:pPr>
+      <w:r>
+        <w:rPr>
+          <w:sz w:val="24"/>
+          <w:szCs w:val="22"/>
+        </w:rPr>
+        <w:t>The locator value may be dynamic</w:t>
+      </w:r>
+    </w:p>
+    <w:p>
+      <w:pPr>
+        <w:pStyle w:val="ListParagraph"/>
+        <w:numPr>
+          <w:ilvl w:val="1"/>
+          <w:numId w:val="14"/>
+        </w:numPr>
+        <w:rPr>
+          <w:sz w:val="24"/>
+          <w:szCs w:val="22"/>
+        </w:rPr>
+      </w:pPr>
     </w:p>
     <w:p>
       <w:pPr>
@@ -5500,6 +5587,7 @@
           <w:sz w:val="24"/>
           <w:szCs w:val="22"/>
         </w:rPr>
+        <w:lastRenderedPageBreak/>
         <w:t>Actually locators are the strategies to find the control.</w:t>
       </w:r>
     </w:p>
@@ -5549,7 +5637,6 @@
           <w:sz w:val="24"/>
           <w:szCs w:val="22"/>
         </w:rPr>
-        <w:lastRenderedPageBreak/>
         <w:t>Name</w:t>
       </w:r>
     </w:p>
@@ -6139,6 +6226,7 @@
           <w:sz w:val="24"/>
           <w:szCs w:val="22"/>
         </w:rPr>
+        <w:lastRenderedPageBreak/>
         <w:t xml:space="preserve">Pattankodoli Bus Stand </w:t>
       </w:r>
       <w:r>
@@ -6236,7 +6324,6 @@
           <w:sz w:val="24"/>
           <w:szCs w:val="22"/>
         </w:rPr>
-        <w:lastRenderedPageBreak/>
         <w:t>Types</w:t>
       </w:r>
     </w:p>
@@ -6816,148 +6903,343 @@
         </w:rPr>
         <w:t>deselectAll()</w:t>
       </w:r>
+    </w:p>
+    <w:p>
+      <w:pPr>
+        <w:rPr>
+          <w:sz w:val="24"/>
+          <w:szCs w:val="22"/>
+        </w:rPr>
+      </w:pPr>
+    </w:p>
+    <w:p>
+      <w:pPr>
+        <w:rPr>
+          <w:sz w:val="24"/>
+          <w:szCs w:val="22"/>
+        </w:rPr>
+      </w:pPr>
+    </w:p>
+    <w:p>
+      <w:pPr>
+        <w:rPr>
+          <w:sz w:val="24"/>
+          <w:szCs w:val="22"/>
+        </w:rPr>
+      </w:pPr>
+      <w:r>
+        <w:rPr>
+          <w:sz w:val="24"/>
+          <w:szCs w:val="22"/>
+        </w:rPr>
+        <w:t>Operations</w:t>
+      </w:r>
+    </w:p>
+    <w:p>
+      <w:pPr>
+        <w:pStyle w:val="ListParagraph"/>
+        <w:numPr>
+          <w:ilvl w:val="0"/>
+          <w:numId w:val="22"/>
+        </w:numPr>
+        <w:rPr>
+          <w:sz w:val="24"/>
+          <w:szCs w:val="22"/>
+        </w:rPr>
+      </w:pPr>
+      <w:r>
+        <w:rPr>
+          <w:sz w:val="24"/>
+          <w:szCs w:val="22"/>
+        </w:rPr>
+        <w:lastRenderedPageBreak/>
+        <w:t>Display selected country</w:t>
+      </w:r>
+    </w:p>
+    <w:p>
+      <w:pPr>
+        <w:pStyle w:val="ListParagraph"/>
+        <w:numPr>
+          <w:ilvl w:val="0"/>
+          <w:numId w:val="22"/>
+        </w:numPr>
+        <w:rPr>
+          <w:sz w:val="24"/>
+          <w:szCs w:val="22"/>
+        </w:rPr>
+      </w:pPr>
+      <w:r>
+        <w:rPr>
+          <w:sz w:val="24"/>
+          <w:szCs w:val="22"/>
+        </w:rPr>
+        <w:t>Display total no of countries</w:t>
+      </w:r>
+    </w:p>
+    <w:p>
+      <w:pPr>
+        <w:pStyle w:val="ListParagraph"/>
+        <w:numPr>
+          <w:ilvl w:val="0"/>
+          <w:numId w:val="22"/>
+        </w:numPr>
+        <w:rPr>
+          <w:sz w:val="24"/>
+          <w:szCs w:val="22"/>
+        </w:rPr>
+      </w:pPr>
+      <w:r>
+        <w:rPr>
+          <w:sz w:val="24"/>
+          <w:szCs w:val="22"/>
+        </w:rPr>
+        <w:t>Display all countries</w:t>
+      </w:r>
+    </w:p>
+    <w:p>
+      <w:pPr>
+        <w:pStyle w:val="ListParagraph"/>
+        <w:numPr>
+          <w:ilvl w:val="0"/>
+          <w:numId w:val="22"/>
+        </w:numPr>
+        <w:rPr>
+          <w:sz w:val="24"/>
+          <w:szCs w:val="22"/>
+        </w:rPr>
+      </w:pPr>
+      <w:r>
+        <w:rPr>
+          <w:sz w:val="24"/>
+          <w:szCs w:val="22"/>
+        </w:rPr>
+        <w:t>Select United Kingdom</w:t>
+      </w:r>
+    </w:p>
+    <w:p>
+      <w:pPr>
+        <w:pStyle w:val="ListParagraph"/>
+        <w:numPr>
+          <w:ilvl w:val="0"/>
+          <w:numId w:val="22"/>
+        </w:numPr>
+        <w:rPr>
+          <w:sz w:val="24"/>
+          <w:szCs w:val="22"/>
+        </w:rPr>
+      </w:pPr>
+      <w:r>
+        <w:rPr>
+          <w:sz w:val="24"/>
+          <w:szCs w:val="22"/>
+        </w:rPr>
+        <w:t>Display selected country</w:t>
+      </w:r>
+    </w:p>
+    <w:p>
+      <w:pPr>
+        <w:rPr>
+          <w:sz w:val="24"/>
+          <w:szCs w:val="22"/>
+        </w:rPr>
+      </w:pPr>
+    </w:p>
+    <w:p>
+      <w:pPr>
+        <w:rPr>
+          <w:b/>
+          <w:bCs/>
+          <w:sz w:val="24"/>
+          <w:szCs w:val="22"/>
+        </w:rPr>
+      </w:pPr>
+      <w:r>
+        <w:rPr>
+          <w:b/>
+          <w:bCs/>
+          <w:sz w:val="24"/>
+          <w:szCs w:val="22"/>
+        </w:rPr>
+        <w:t>Synchronization (Waits in Selenium)</w:t>
+      </w:r>
+    </w:p>
+    <w:p>
+      <w:pPr>
+        <w:rPr>
+          <w:sz w:val="24"/>
+          <w:szCs w:val="22"/>
+        </w:rPr>
+      </w:pPr>
+      <w:r>
+        <w:rPr>
+          <w:sz w:val="24"/>
+          <w:szCs w:val="22"/>
+        </w:rPr>
+        <w:t>It is the process of adjusting the speed of tool with speed of application.</w:t>
+      </w:r>
+    </w:p>
+    <w:p>
+      <w:pPr>
+        <w:pStyle w:val="ListParagraph"/>
+        <w:numPr>
+          <w:ilvl w:val="0"/>
+          <w:numId w:val="23"/>
+        </w:numPr>
+        <w:rPr>
+          <w:sz w:val="24"/>
+          <w:szCs w:val="22"/>
+        </w:rPr>
+      </w:pPr>
+      <w:r>
+        <w:rPr>
+          <w:sz w:val="24"/>
+          <w:szCs w:val="22"/>
+        </w:rPr>
+        <w:t>Thread.sleep()</w:t>
+      </w:r>
+      <w:r>
+        <w:rPr>
+          <w:sz w:val="24"/>
+          <w:szCs w:val="22"/>
+        </w:rPr>
+        <w:t xml:space="preserve"> </w:t>
+      </w:r>
+      <w:r>
+        <w:rPr>
+          <w:sz w:val="24"/>
+          <w:szCs w:val="22"/>
+        </w:rPr>
+        <w:sym w:font="Wingdings" w:char="F0E0"/>
+      </w:r>
+      <w:r>
+        <w:rPr>
+          <w:sz w:val="24"/>
+          <w:szCs w:val="22"/>
+        </w:rPr>
+        <w:t xml:space="preserve"> Will pause the execution of script for specified milliseconds. </w:t>
+      </w:r>
+    </w:p>
+    <w:p>
+      <w:pPr>
+        <w:pStyle w:val="ListParagraph"/>
+        <w:numPr>
+          <w:ilvl w:val="1"/>
+          <w:numId w:val="23"/>
+        </w:numPr>
+        <w:rPr>
+          <w:sz w:val="24"/>
+          <w:szCs w:val="22"/>
+        </w:rPr>
+      </w:pPr>
+      <w:r>
+        <w:rPr>
+          <w:sz w:val="24"/>
+          <w:szCs w:val="22"/>
+        </w:rPr>
+        <w:t>It takes mandatory delay</w:t>
+      </w:r>
+    </w:p>
+    <w:p>
+      <w:pPr>
+        <w:pStyle w:val="ListParagraph"/>
+        <w:numPr>
+          <w:ilvl w:val="1"/>
+          <w:numId w:val="23"/>
+        </w:numPr>
+        <w:rPr>
+          <w:sz w:val="24"/>
+          <w:szCs w:val="22"/>
+        </w:rPr>
+      </w:pPr>
+      <w:r>
+        <w:rPr>
+          <w:sz w:val="24"/>
+          <w:szCs w:val="22"/>
+        </w:rPr>
+        <w:t>It is applicable to single statement only</w:t>
+      </w:r>
       <w:bookmarkStart w:id="0" w:name="_GoBack"/>
       <w:bookmarkEnd w:id="0"/>
     </w:p>
     <w:p>
       <w:pPr>
-        <w:rPr>
-          <w:sz w:val="24"/>
-          <w:szCs w:val="22"/>
-        </w:rPr>
-      </w:pPr>
-    </w:p>
-    <w:p>
-      <w:pPr>
-        <w:rPr>
-          <w:sz w:val="24"/>
-          <w:szCs w:val="22"/>
-        </w:rPr>
-      </w:pPr>
-    </w:p>
-    <w:p>
-      <w:pPr>
-        <w:rPr>
-          <w:sz w:val="24"/>
-          <w:szCs w:val="22"/>
-        </w:rPr>
-      </w:pPr>
-      <w:r>
-        <w:rPr>
-          <w:sz w:val="24"/>
-          <w:szCs w:val="22"/>
-        </w:rPr>
-        <w:t>Operations</w:t>
-      </w:r>
-    </w:p>
-    <w:p>
-      <w:pPr>
-        <w:pStyle w:val="ListParagraph"/>
-        <w:numPr>
-          <w:ilvl w:val="0"/>
-          <w:numId w:val="22"/>
-        </w:numPr>
-        <w:rPr>
-          <w:sz w:val="24"/>
-          <w:szCs w:val="22"/>
-        </w:rPr>
-      </w:pPr>
-      <w:r>
-        <w:rPr>
-          <w:sz w:val="24"/>
-          <w:szCs w:val="22"/>
-        </w:rPr>
-        <w:t>Display selected country</w:t>
-      </w:r>
-    </w:p>
-    <w:p>
-      <w:pPr>
-        <w:pStyle w:val="ListParagraph"/>
-        <w:numPr>
-          <w:ilvl w:val="0"/>
-          <w:numId w:val="22"/>
-        </w:numPr>
-        <w:rPr>
-          <w:sz w:val="24"/>
-          <w:szCs w:val="22"/>
-        </w:rPr>
-      </w:pPr>
-      <w:r>
-        <w:rPr>
-          <w:sz w:val="24"/>
-          <w:szCs w:val="22"/>
-        </w:rPr>
-        <w:t>Display total no of countries</w:t>
-      </w:r>
-    </w:p>
-    <w:p>
-      <w:pPr>
-        <w:pStyle w:val="ListParagraph"/>
-        <w:numPr>
-          <w:ilvl w:val="0"/>
-          <w:numId w:val="22"/>
-        </w:numPr>
-        <w:rPr>
-          <w:sz w:val="24"/>
-          <w:szCs w:val="22"/>
-        </w:rPr>
-      </w:pPr>
-      <w:r>
-        <w:rPr>
-          <w:sz w:val="24"/>
-          <w:szCs w:val="22"/>
-        </w:rPr>
-        <w:t>Display all countries</w:t>
-      </w:r>
-    </w:p>
-    <w:p>
-      <w:pPr>
-        <w:pStyle w:val="ListParagraph"/>
-        <w:numPr>
-          <w:ilvl w:val="0"/>
-          <w:numId w:val="22"/>
-        </w:numPr>
-        <w:rPr>
-          <w:sz w:val="24"/>
-          <w:szCs w:val="22"/>
-        </w:rPr>
-      </w:pPr>
-      <w:r>
-        <w:rPr>
-          <w:sz w:val="24"/>
-          <w:szCs w:val="22"/>
-        </w:rPr>
-        <w:t>Select United Kingdom</w:t>
-      </w:r>
-    </w:p>
-    <w:p>
-      <w:pPr>
-        <w:pStyle w:val="ListParagraph"/>
-        <w:numPr>
-          <w:ilvl w:val="0"/>
-          <w:numId w:val="22"/>
-        </w:numPr>
-        <w:rPr>
-          <w:sz w:val="24"/>
-          <w:szCs w:val="22"/>
-        </w:rPr>
-      </w:pPr>
-      <w:r>
-        <w:rPr>
-          <w:sz w:val="24"/>
-          <w:szCs w:val="22"/>
-        </w:rPr>
-        <w:lastRenderedPageBreak/>
-        <w:t>Display selected country</w:t>
-      </w:r>
-    </w:p>
-    <w:p>
-      <w:pPr>
-        <w:rPr>
-          <w:sz w:val="24"/>
-          <w:szCs w:val="22"/>
-        </w:rPr>
-      </w:pPr>
+        <w:pStyle w:val="ListParagraph"/>
+        <w:numPr>
+          <w:ilvl w:val="0"/>
+          <w:numId w:val="23"/>
+        </w:numPr>
+        <w:rPr>
+          <w:sz w:val="24"/>
+          <w:szCs w:val="22"/>
+        </w:rPr>
+      </w:pPr>
+      <w:r>
+        <w:rPr>
+          <w:sz w:val="24"/>
+          <w:szCs w:val="22"/>
+        </w:rPr>
+        <w:t>ImplicitWait</w:t>
+      </w:r>
+    </w:p>
+    <w:p>
+      <w:pPr>
+        <w:pStyle w:val="ListParagraph"/>
+        <w:numPr>
+          <w:ilvl w:val="0"/>
+          <w:numId w:val="23"/>
+        </w:numPr>
+        <w:rPr>
+          <w:sz w:val="24"/>
+          <w:szCs w:val="22"/>
+        </w:rPr>
+      </w:pPr>
+      <w:r>
+        <w:rPr>
+          <w:sz w:val="24"/>
+          <w:szCs w:val="22"/>
+        </w:rPr>
+        <w:t>ExplicitWait</w:t>
+      </w:r>
+    </w:p>
+    <w:p>
+      <w:pPr>
+        <w:pStyle w:val="ListParagraph"/>
+        <w:numPr>
+          <w:ilvl w:val="0"/>
+          <w:numId w:val="23"/>
+        </w:numPr>
+        <w:rPr>
+          <w:sz w:val="24"/>
+          <w:szCs w:val="22"/>
+        </w:rPr>
+      </w:pPr>
+      <w:r>
+        <w:rPr>
+          <w:sz w:val="24"/>
+          <w:szCs w:val="22"/>
+        </w:rPr>
+        <w:t>FluentWait</w:t>
+      </w:r>
+    </w:p>
+    <w:p>
+      <w:pPr>
+        <w:pStyle w:val="ListParagraph"/>
+        <w:numPr>
+          <w:ilvl w:val="0"/>
+          <w:numId w:val="23"/>
+        </w:numPr>
+        <w:rPr>
+          <w:sz w:val="24"/>
+          <w:szCs w:val="22"/>
+        </w:rPr>
+      </w:pPr>
+      <w:r>
+        <w:rPr>
+          <w:sz w:val="24"/>
+          <w:szCs w:val="22"/>
+        </w:rPr>
+        <w:t>PageLoadTimeout</w:t>
+      </w:r>
     </w:p>
     <w:p>
       <w:pPr>
@@ -7182,6 +7464,95 @@
     </w:lvl>
   </w:abstractNum>
   <w:abstractNum w:abstractNumId="2">
+    <w:nsid w:val="0F571F41"/>
+    <w:multiLevelType w:val="hybridMultilevel"/>
+    <w:tmpl w:val="5036BC26"/>
+    <w:lvl w:ilvl="0" w:tplc="4009000F">
+      <w:start w:val="1"/>
+      <w:numFmt w:val="decimal"/>
+      <w:lvlText w:val="%1."/>
+      <w:lvlJc w:val="left"/>
+      <w:pPr>
+        <w:ind w:left="720" w:hanging="360"/>
+      </w:pPr>
+      <w:rPr>
+        <w:rFonts w:hint="default"/>
+      </w:rPr>
+    </w:lvl>
+    <w:lvl w:ilvl="1" w:tplc="40090019">
+      <w:start w:val="1"/>
+      <w:numFmt w:val="lowerLetter"/>
+      <w:lvlText w:val="%2."/>
+      <w:lvlJc w:val="left"/>
+      <w:pPr>
+        <w:ind w:left="1440" w:hanging="360"/>
+      </w:pPr>
+    </w:lvl>
+    <w:lvl w:ilvl="2" w:tplc="4009001B" w:tentative="1">
+      <w:start w:val="1"/>
+      <w:numFmt w:val="lowerRoman"/>
+      <w:lvlText w:val="%3."/>
+      <w:lvlJc w:val="right"/>
+      <w:pPr>
+        <w:ind w:left="2160" w:hanging="180"/>
+      </w:pPr>
+    </w:lvl>
+    <w:lvl w:ilvl="3" w:tplc="4009000F" w:tentative="1">
+      <w:start w:val="1"/>
+      <w:numFmt w:val="decimal"/>
+      <w:lvlText w:val="%4."/>
+      <w:lvlJc w:val="left"/>
+      <w:pPr>
+        <w:ind w:left="2880" w:hanging="360"/>
+      </w:pPr>
+    </w:lvl>
+    <w:lvl w:ilvl="4" w:tplc="40090019" w:tentative="1">
+      <w:start w:val="1"/>
+      <w:numFmt w:val="lowerLetter"/>
+      <w:lvlText w:val="%5."/>
+      <w:lvlJc w:val="left"/>
+      <w:pPr>
+        <w:ind w:left="3600" w:hanging="360"/>
+      </w:pPr>
+    </w:lvl>
+    <w:lvl w:ilvl="5" w:tplc="4009001B" w:tentative="1">
+      <w:start w:val="1"/>
+      <w:numFmt w:val="lowerRoman"/>
+      <w:lvlText w:val="%6."/>
+      <w:lvlJc w:val="right"/>
+      <w:pPr>
+        <w:ind w:left="4320" w:hanging="180"/>
+      </w:pPr>
+    </w:lvl>
+    <w:lvl w:ilvl="6" w:tplc="4009000F" w:tentative="1">
+      <w:start w:val="1"/>
+      <w:numFmt w:val="decimal"/>
+      <w:lvlText w:val="%7."/>
+      <w:lvlJc w:val="left"/>
+      <w:pPr>
+        <w:ind w:left="5040" w:hanging="360"/>
+      </w:pPr>
+    </w:lvl>
+    <w:lvl w:ilvl="7" w:tplc="40090019" w:tentative="1">
+      <w:start w:val="1"/>
+      <w:numFmt w:val="lowerLetter"/>
+      <w:lvlText w:val="%8."/>
+      <w:lvlJc w:val="left"/>
+      <w:pPr>
+        <w:ind w:left="5760" w:hanging="360"/>
+      </w:pPr>
+    </w:lvl>
+    <w:lvl w:ilvl="8" w:tplc="4009001B" w:tentative="1">
+      <w:start w:val="1"/>
+      <w:numFmt w:val="lowerRoman"/>
+      <w:lvlText w:val="%9."/>
+      <w:lvlJc w:val="right"/>
+      <w:pPr>
+        <w:ind w:left="6480" w:hanging="180"/>
+      </w:pPr>
+    </w:lvl>
+  </w:abstractNum>
+  <w:abstractNum w:abstractNumId="3">
     <w:nsid w:val="101C421F"/>
     <w:multiLevelType w:val="hybridMultilevel"/>
     <w:tmpl w:val="E8023388"/>
@@ -7270,7 +7641,7 @@
       </w:pPr>
     </w:lvl>
   </w:abstractNum>
-  <w:abstractNum w:abstractNumId="3">
+  <w:abstractNum w:abstractNumId="4">
     <w:nsid w:val="2AD0394C"/>
     <w:multiLevelType w:val="hybridMultilevel"/>
     <w:tmpl w:val="A36CD096"/>
@@ -7383,7 +7754,7 @@
       </w:rPr>
     </w:lvl>
   </w:abstractNum>
-  <w:abstractNum w:abstractNumId="4">
+  <w:abstractNum w:abstractNumId="5">
     <w:nsid w:val="2AF0639C"/>
     <w:multiLevelType w:val="hybridMultilevel"/>
     <w:tmpl w:val="54A22318"/>
@@ -7469,7 +7840,7 @@
       </w:pPr>
     </w:lvl>
   </w:abstractNum>
-  <w:abstractNum w:abstractNumId="5">
+  <w:abstractNum w:abstractNumId="6">
     <w:nsid w:val="333F2421"/>
     <w:multiLevelType w:val="hybridMultilevel"/>
     <w:tmpl w:val="85128FF8"/>
@@ -7582,7 +7953,7 @@
       </w:rPr>
     </w:lvl>
   </w:abstractNum>
-  <w:abstractNum w:abstractNumId="6">
+  <w:abstractNum w:abstractNumId="7">
     <w:nsid w:val="335B6CD0"/>
     <w:multiLevelType w:val="hybridMultilevel"/>
     <w:tmpl w:val="B8EA9D4C"/>
@@ -7671,7 +8042,7 @@
       </w:pPr>
     </w:lvl>
   </w:abstractNum>
-  <w:abstractNum w:abstractNumId="7">
+  <w:abstractNum w:abstractNumId="8">
     <w:nsid w:val="34DF0944"/>
     <w:multiLevelType w:val="hybridMultilevel"/>
     <w:tmpl w:val="5C885224"/>
@@ -7760,7 +8131,7 @@
       </w:pPr>
     </w:lvl>
   </w:abstractNum>
-  <w:abstractNum w:abstractNumId="8">
+  <w:abstractNum w:abstractNumId="9">
     <w:nsid w:val="4316625C"/>
     <w:multiLevelType w:val="hybridMultilevel"/>
     <w:tmpl w:val="B75E34FE"/>
@@ -7849,7 +8220,7 @@
       </w:pPr>
     </w:lvl>
   </w:abstractNum>
-  <w:abstractNum w:abstractNumId="9">
+  <w:abstractNum w:abstractNumId="10">
     <w:nsid w:val="45E943CF"/>
     <w:multiLevelType w:val="hybridMultilevel"/>
     <w:tmpl w:val="8DB25A28"/>
@@ -7865,7 +8236,7 @@
         <w:rFonts w:hint="default"/>
       </w:rPr>
     </w:lvl>
-    <w:lvl w:ilvl="1" w:tplc="40090019" w:tentative="1">
+    <w:lvl w:ilvl="1" w:tplc="40090019">
       <w:start w:val="1"/>
       <w:numFmt w:val="lowerLetter"/>
       <w:lvlText w:val="%2."/>
@@ -7938,7 +8309,7 @@
       </w:pPr>
     </w:lvl>
   </w:abstractNum>
-  <w:abstractNum w:abstractNumId="10">
+  <w:abstractNum w:abstractNumId="11">
     <w:nsid w:val="49F86A57"/>
     <w:multiLevelType w:val="hybridMultilevel"/>
     <w:tmpl w:val="0BF29674"/>
@@ -8027,7 +8398,7 @@
       </w:pPr>
     </w:lvl>
   </w:abstractNum>
-  <w:abstractNum w:abstractNumId="11">
+  <w:abstractNum w:abstractNumId="12">
     <w:nsid w:val="5CBE3725"/>
     <w:multiLevelType w:val="hybridMultilevel"/>
     <w:tmpl w:val="4D3C6A2A"/>
@@ -8116,7 +8487,7 @@
       </w:pPr>
     </w:lvl>
   </w:abstractNum>
-  <w:abstractNum w:abstractNumId="12">
+  <w:abstractNum w:abstractNumId="13">
     <w:nsid w:val="60B95D02"/>
     <w:multiLevelType w:val="hybridMultilevel"/>
     <w:tmpl w:val="D9DEA214"/>
@@ -8229,7 +8600,7 @@
       </w:rPr>
     </w:lvl>
   </w:abstractNum>
-  <w:abstractNum w:abstractNumId="13">
+  <w:abstractNum w:abstractNumId="14">
     <w:nsid w:val="6277321E"/>
     <w:multiLevelType w:val="hybridMultilevel"/>
     <w:tmpl w:val="09F2E114"/>
@@ -8318,7 +8689,7 @@
       </w:pPr>
     </w:lvl>
   </w:abstractNum>
-  <w:abstractNum w:abstractNumId="14">
+  <w:abstractNum w:abstractNumId="15">
     <w:nsid w:val="635E69DF"/>
     <w:multiLevelType w:val="hybridMultilevel"/>
     <w:tmpl w:val="7CCC2E94"/>
@@ -8407,7 +8778,7 @@
       </w:pPr>
     </w:lvl>
   </w:abstractNum>
-  <w:abstractNum w:abstractNumId="15">
+  <w:abstractNum w:abstractNumId="16">
     <w:nsid w:val="63A8624B"/>
     <w:multiLevelType w:val="hybridMultilevel"/>
     <w:tmpl w:val="ABE4FA34"/>
@@ -8496,7 +8867,7 @@
       </w:pPr>
     </w:lvl>
   </w:abstractNum>
-  <w:abstractNum w:abstractNumId="16">
+  <w:abstractNum w:abstractNumId="17">
     <w:nsid w:val="64456C49"/>
     <w:multiLevelType w:val="hybridMultilevel"/>
     <w:tmpl w:val="5F629F92"/>
@@ -8585,7 +8956,7 @@
       </w:pPr>
     </w:lvl>
   </w:abstractNum>
-  <w:abstractNum w:abstractNumId="17">
+  <w:abstractNum w:abstractNumId="18">
     <w:nsid w:val="67516CAF"/>
     <w:multiLevelType w:val="hybridMultilevel"/>
     <w:tmpl w:val="67A466EC"/>
@@ -8698,7 +9069,7 @@
       </w:rPr>
     </w:lvl>
   </w:abstractNum>
-  <w:abstractNum w:abstractNumId="18">
+  <w:abstractNum w:abstractNumId="19">
     <w:nsid w:val="698F6573"/>
     <w:multiLevelType w:val="hybridMultilevel"/>
     <w:tmpl w:val="538221D2"/>
@@ -8811,7 +9182,7 @@
       </w:rPr>
     </w:lvl>
   </w:abstractNum>
-  <w:abstractNum w:abstractNumId="19">
+  <w:abstractNum w:abstractNumId="20">
     <w:nsid w:val="6C8D1D8E"/>
     <w:multiLevelType w:val="hybridMultilevel"/>
     <w:tmpl w:val="3300155A"/>
@@ -8924,7 +9295,7 @@
       </w:rPr>
     </w:lvl>
   </w:abstractNum>
-  <w:abstractNum w:abstractNumId="20">
+  <w:abstractNum w:abstractNumId="21">
     <w:nsid w:val="6D03627E"/>
     <w:multiLevelType w:val="hybridMultilevel"/>
     <w:tmpl w:val="AF6072B4"/>
@@ -9037,7 +9408,7 @@
       </w:rPr>
     </w:lvl>
   </w:abstractNum>
-  <w:abstractNum w:abstractNumId="21">
+  <w:abstractNum w:abstractNumId="22">
     <w:nsid w:val="6F4D3C22"/>
     <w:multiLevelType w:val="hybridMultilevel"/>
     <w:tmpl w:val="2D660700"/>
@@ -9151,69 +9522,72 @@
     </w:lvl>
   </w:abstractNum>
   <w:num w:numId="1">
-    <w:abstractNumId w:val="18"/>
+    <w:abstractNumId w:val="19"/>
   </w:num>
   <w:num w:numId="2">
-    <w:abstractNumId w:val="14"/>
+    <w:abstractNumId w:val="15"/>
   </w:num>
   <w:num w:numId="3">
-    <w:abstractNumId w:val="4"/>
+    <w:abstractNumId w:val="5"/>
   </w:num>
   <w:num w:numId="4">
-    <w:abstractNumId w:val="5"/>
+    <w:abstractNumId w:val="6"/>
   </w:num>
   <w:num w:numId="5">
-    <w:abstractNumId w:val="20"/>
+    <w:abstractNumId w:val="21"/>
   </w:num>
   <w:num w:numId="6">
-    <w:abstractNumId w:val="10"/>
+    <w:abstractNumId w:val="11"/>
   </w:num>
   <w:num w:numId="7">
-    <w:abstractNumId w:val="8"/>
+    <w:abstractNumId w:val="9"/>
   </w:num>
   <w:num w:numId="8">
     <w:abstractNumId w:val="0"/>
   </w:num>
   <w:num w:numId="9">
-    <w:abstractNumId w:val="6"/>
+    <w:abstractNumId w:val="7"/>
   </w:num>
   <w:num w:numId="10">
+    <w:abstractNumId w:val="13"/>
+  </w:num>
+  <w:num w:numId="11">
+    <w:abstractNumId w:val="14"/>
+  </w:num>
+  <w:num w:numId="12">
     <w:abstractNumId w:val="12"/>
   </w:num>
-  <w:num w:numId="11">
-    <w:abstractNumId w:val="13"/>
-  </w:num>
-  <w:num w:numId="12">
-    <w:abstractNumId w:val="11"/>
-  </w:num>
   <w:num w:numId="13">
-    <w:abstractNumId w:val="7"/>
+    <w:abstractNumId w:val="8"/>
   </w:num>
   <w:num w:numId="14">
-    <w:abstractNumId w:val="9"/>
+    <w:abstractNumId w:val="10"/>
   </w:num>
   <w:num w:numId="15">
-    <w:abstractNumId w:val="21"/>
+    <w:abstractNumId w:val="22"/>
   </w:num>
   <w:num w:numId="16">
-    <w:abstractNumId w:val="19"/>
+    <w:abstractNumId w:val="20"/>
   </w:num>
   <w:num w:numId="17">
-    <w:abstractNumId w:val="15"/>
+    <w:abstractNumId w:val="16"/>
   </w:num>
   <w:num w:numId="18">
-    <w:abstractNumId w:val="3"/>
+    <w:abstractNumId w:val="4"/>
   </w:num>
   <w:num w:numId="19">
     <w:abstractNumId w:val="1"/>
   </w:num>
   <w:num w:numId="20">
-    <w:abstractNumId w:val="16"/>
+    <w:abstractNumId w:val="17"/>
   </w:num>
   <w:num w:numId="21">
-    <w:abstractNumId w:val="17"/>
+    <w:abstractNumId w:val="18"/>
   </w:num>
   <w:num w:numId="22">
+    <w:abstractNumId w:val="3"/>
+  </w:num>
+  <w:num w:numId="23">
     <w:abstractNumId w:val="2"/>
   </w:num>
 </w:numbering>

</xml_diff>